<commit_message>
lots of plot, some maps made
</commit_message>
<xml_diff>
--- a/screenshots/PokemonLegendsCelebi/PlotScript.docx
+++ b/screenshots/PokemonLegendsCelebi/PlotScript.docx
@@ -1,3 +1,1502 @@
+
+<file path=word/comments.xml><?xml version="1.0" encoding="utf-8"?>
+<w:comments xmlns:wpc="http://schemas.microsoft.com/office/word/2010/wordprocessingCanvas" xmlns:cx="http://schemas.microsoft.com/office/drawing/2014/chartex" xmlns:cx1="http://schemas.microsoft.com/office/drawing/2015/9/8/chartex" xmlns:cx2="http://schemas.microsoft.com/office/drawing/2015/10/21/chartex" xmlns:cx3="http://schemas.microsoft.com/office/drawing/2016/5/9/chartex" xmlns:cx4="http://schemas.microsoft.com/office/drawing/2016/5/10/chartex" xmlns:cx5="http://schemas.microsoft.com/office/drawing/2016/5/11/chartex" xmlns:cx6="http://schemas.microsoft.com/office/drawing/2016/5/12/chartex" xmlns:cx7="http://schemas.microsoft.com/office/drawing/2016/5/13/chartex" xmlns:cx8="http://schemas.microsoft.com/office/drawing/2016/5/14/chartex" xmlns:mc="http://schemas.openxmlformats.org/markup-compatibility/2006" xmlns:aink="http://schemas.microsoft.com/office/drawing/2016/ink" xmlns:am3d="http://schemas.microsoft.com/office/drawing/2017/model3d" xmlns:o="urn:schemas-microsoft-com:office:office" xmlns:oel="http://schemas.microsoft.com/office/2019/extlst" xmlns:r="http://schemas.openxmlformats.org/officeDocument/2006/relationships" xmlns:m="http://schemas.openxmlformats.org/officeDocument/2006/math" xmlns:v="urn:schemas-microsoft-com:vml" xmlns:wp14="http://schemas.microsoft.com/office/word/2010/wordprocessingDrawing" xmlns:wp="http://schemas.openxmlformats.org/drawingml/2006/wordprocessingDrawing" xmlns:w10="urn:schemas-microsoft-com:office:word" xmlns:w="http://schemas.openxmlformats.org/wordprocessingml/2006/main" xmlns:w14="http://schemas.microsoft.com/office/word/2010/wordml" xmlns:w15="http://schemas.microsoft.com/office/word/2012/wordml" xmlns:w16cex="http://schemas.microsoft.com/office/word/2018/wordml/cex" xmlns:w16cid="http://schemas.microsoft.com/office/word/2016/wordml/cid" xmlns:w16="http://schemas.microsoft.com/office/word/2018/wordml" xmlns:w16sdtdh="http://schemas.microsoft.com/office/word/2020/wordml/sdtdatahash" xmlns:w16se="http://schemas.microsoft.com/office/word/2015/wordml/symex" xmlns:wpg="http://schemas.microsoft.com/office/word/2010/wordprocessingGroup" xmlns:wpi="http://schemas.microsoft.com/office/word/2010/wordprocessingInk" xmlns:wne="http://schemas.microsoft.com/office/word/2006/wordml" xmlns:wps="http://schemas.microsoft.com/office/word/2010/wordprocessingShape" mc:Ignorable="w14 w15 w16se w16cid w16 w16cex w16sdtdh wp14">
+  <w:comment w:id="0" w:author="David Gardner" w:date="2024-02-04T13:42:00Z" w:initials="DG">
+    <w:p>
+      <w:pPr>
+        <w:pStyle w:val="CommentText"/>
+      </w:pPr>
+      <w:r>
+        <w:rPr>
+          <w:rStyle w:val="CommentReference"/>
+        </w:rPr>
+        <w:annotationRef/>
+      </w:r>
+      <w:r>
+        <w:rPr>
+          <w:color w:val="374151"/>
+        </w:rPr>
+        <w:t>An Ayn Rand Objectivist might approach an alliance with an emerging emperor cautiously, primarily focusing on shared goals related to preventing a socialist uprising and preserving individual rights. The alliance would be seen as a pragmatic move to protect the principles of laissez-faire capitalism and individual freedom. Here's how such an alliance might be approached:</w:t>
+      </w:r>
+    </w:p>
+    <w:p>
+      <w:pPr>
+        <w:pStyle w:val="CommentText"/>
+        <w:numPr>
+          <w:ilvl w:val="0"/>
+          <w:numId w:val="2"/>
+        </w:numPr>
+      </w:pPr>
+      <w:r>
+        <w:rPr>
+          <w:b/>
+          <w:bCs/>
+          <w:color w:val="374151"/>
+        </w:rPr>
+        <w:t>Common Enemy:</w:t>
+      </w:r>
+    </w:p>
+    <w:p>
+      <w:pPr>
+        <w:pStyle w:val="CommentText"/>
+        <w:numPr>
+          <w:ilvl w:val="0"/>
+          <w:numId w:val="3"/>
+        </w:numPr>
+      </w:pPr>
+    </w:p>
+    <w:p>
+      <w:pPr>
+        <w:pStyle w:val="CommentText"/>
+        <w:numPr>
+          <w:ilvl w:val="1"/>
+          <w:numId w:val="3"/>
+        </w:numPr>
+      </w:pPr>
+      <w:r>
+        <w:rPr>
+          <w:color w:val="374151"/>
+        </w:rPr>
+        <w:t>Emphasize the common threat of socialism as a shared enemy. Highlight the detrimental effects of socialist policies on individual rights, entrepreneurship, and economic freedom.</w:t>
+      </w:r>
+    </w:p>
+    <w:p>
+      <w:pPr>
+        <w:pStyle w:val="CommentText"/>
+        <w:numPr>
+          <w:ilvl w:val="0"/>
+          <w:numId w:val="4"/>
+        </w:numPr>
+      </w:pPr>
+      <w:r>
+        <w:rPr>
+          <w:b/>
+          <w:bCs/>
+          <w:color w:val="374151"/>
+        </w:rPr>
+        <w:t>Protection of Individual Rights:</w:t>
+      </w:r>
+    </w:p>
+    <w:p>
+      <w:pPr>
+        <w:pStyle w:val="CommentText"/>
+        <w:numPr>
+          <w:ilvl w:val="0"/>
+          <w:numId w:val="5"/>
+        </w:numPr>
+      </w:pPr>
+    </w:p>
+    <w:p>
+      <w:pPr>
+        <w:pStyle w:val="CommentText"/>
+        <w:numPr>
+          <w:ilvl w:val="1"/>
+          <w:numId w:val="5"/>
+        </w:numPr>
+      </w:pPr>
+      <w:r>
+        <w:rPr>
+          <w:color w:val="374151"/>
+        </w:rPr>
+        <w:t>Stress the importance of protecting individual rights and freedom, which is a fundamental tenet of Objectivism. Propose that an alliance could be formed to safeguard these principles against the potential tyranny of a socialist regime.</w:t>
+      </w:r>
+    </w:p>
+    <w:p>
+      <w:pPr>
+        <w:pStyle w:val="CommentText"/>
+        <w:numPr>
+          <w:ilvl w:val="0"/>
+          <w:numId w:val="6"/>
+        </w:numPr>
+      </w:pPr>
+      <w:r>
+        <w:rPr>
+          <w:b/>
+          <w:bCs/>
+          <w:color w:val="374151"/>
+        </w:rPr>
+        <w:t>Free-Market Advocacy:</w:t>
+      </w:r>
+    </w:p>
+    <w:p>
+      <w:pPr>
+        <w:pStyle w:val="CommentText"/>
+        <w:numPr>
+          <w:ilvl w:val="0"/>
+          <w:numId w:val="7"/>
+        </w:numPr>
+      </w:pPr>
+    </w:p>
+    <w:p>
+      <w:pPr>
+        <w:pStyle w:val="CommentText"/>
+        <w:numPr>
+          <w:ilvl w:val="1"/>
+          <w:numId w:val="7"/>
+        </w:numPr>
+      </w:pPr>
+      <w:r>
+        <w:rPr>
+          <w:color w:val="374151"/>
+        </w:rPr>
+        <w:t>Present the idea that a government led by an emperor could, in theory, adopt policies that align with free-market principles. Emphasize the benefits of a capitalist economy in terms of innovation, prosperity, and individual success.</w:t>
+      </w:r>
+    </w:p>
+    <w:p>
+      <w:pPr>
+        <w:pStyle w:val="CommentText"/>
+        <w:numPr>
+          <w:ilvl w:val="0"/>
+          <w:numId w:val="8"/>
+        </w:numPr>
+      </w:pPr>
+      <w:r>
+        <w:rPr>
+          <w:b/>
+          <w:bCs/>
+          <w:color w:val="374151"/>
+        </w:rPr>
+        <w:t>Limited Government:</w:t>
+      </w:r>
+    </w:p>
+    <w:p>
+      <w:pPr>
+        <w:pStyle w:val="CommentText"/>
+        <w:numPr>
+          <w:ilvl w:val="0"/>
+          <w:numId w:val="9"/>
+        </w:numPr>
+      </w:pPr>
+    </w:p>
+    <w:p>
+      <w:pPr>
+        <w:pStyle w:val="CommentText"/>
+        <w:numPr>
+          <w:ilvl w:val="1"/>
+          <w:numId w:val="9"/>
+        </w:numPr>
+      </w:pPr>
+      <w:r>
+        <w:rPr>
+          <w:color w:val="374151"/>
+        </w:rPr>
+        <w:t>Advocate for a limited government approach, even under the leadership of an emperor. Emphasize the importance of minimal government interference in the economy and individual lives, aligning with Objectivist principles.</w:t>
+      </w:r>
+    </w:p>
+    <w:p>
+      <w:pPr>
+        <w:pStyle w:val="CommentText"/>
+        <w:numPr>
+          <w:ilvl w:val="0"/>
+          <w:numId w:val="10"/>
+        </w:numPr>
+      </w:pPr>
+      <w:r>
+        <w:rPr>
+          <w:b/>
+          <w:bCs/>
+          <w:color w:val="374151"/>
+        </w:rPr>
+        <w:t>Educational Initiatives:</w:t>
+      </w:r>
+    </w:p>
+    <w:p>
+      <w:pPr>
+        <w:pStyle w:val="CommentText"/>
+        <w:numPr>
+          <w:ilvl w:val="0"/>
+          <w:numId w:val="11"/>
+        </w:numPr>
+      </w:pPr>
+    </w:p>
+    <w:p>
+      <w:pPr>
+        <w:pStyle w:val="CommentText"/>
+        <w:numPr>
+          <w:ilvl w:val="1"/>
+          <w:numId w:val="11"/>
+        </w:numPr>
+      </w:pPr>
+      <w:r>
+        <w:rPr>
+          <w:color w:val="374151"/>
+        </w:rPr>
+        <w:t>Propose educational initiatives to promote Objectivist ideals and free-market principles within the empire. The goal would be to influence the ruler's policies toward a more individualistic and capitalist direction.</w:t>
+      </w:r>
+    </w:p>
+    <w:p>
+      <w:pPr>
+        <w:pStyle w:val="CommentText"/>
+        <w:numPr>
+          <w:ilvl w:val="0"/>
+          <w:numId w:val="12"/>
+        </w:numPr>
+      </w:pPr>
+      <w:r>
+        <w:rPr>
+          <w:b/>
+          <w:bCs/>
+          <w:color w:val="374151"/>
+        </w:rPr>
+        <w:t>Diplomatic Dialogue:</w:t>
+      </w:r>
+    </w:p>
+    <w:p>
+      <w:pPr>
+        <w:pStyle w:val="CommentText"/>
+        <w:numPr>
+          <w:ilvl w:val="0"/>
+          <w:numId w:val="13"/>
+        </w:numPr>
+      </w:pPr>
+    </w:p>
+    <w:p>
+      <w:pPr>
+        <w:pStyle w:val="CommentText"/>
+        <w:numPr>
+          <w:ilvl w:val="1"/>
+          <w:numId w:val="13"/>
+        </w:numPr>
+      </w:pPr>
+      <w:r>
+        <w:rPr>
+          <w:color w:val="374151"/>
+        </w:rPr>
+        <w:t>Engage in open and respectful dialogue with the emperor, presenting Objectivism as a philosophy that can coexist with effective governance and economic prosperity. Seek common ground on specific policies that align with both parties' interests.</w:t>
+      </w:r>
+    </w:p>
+    <w:p>
+      <w:pPr>
+        <w:pStyle w:val="CommentText"/>
+      </w:pPr>
+      <w:r>
+        <w:rPr>
+          <w:color w:val="374151"/>
+        </w:rPr>
+        <w:t>It's important to note that such an alliance might still be seen as a pragmatic compromise rather than a perfect alignment with Objectivist principles. Objectivism typically emphasizes limited government, voluntary cooperation, and individualism, which may be at odds with the concentration of power inherent in an imperial system. The alliance would need to be carefully navigated to ensure that the emperor remains committed to protecting individual rights and preventing the rise of socialism.</w:t>
+      </w:r>
+    </w:p>
+  </w:comment>
+</w:comments>
+</file>
+
+<file path=word/commentsExtended.xml><?xml version="1.0" encoding="utf-8"?>
+<w15:commentsEx xmlns:wpc="http://schemas.microsoft.com/office/word/2010/wordprocessingCanvas" xmlns:cx="http://schemas.microsoft.com/office/drawing/2014/chartex" xmlns:cx1="http://schemas.microsoft.com/office/drawing/2015/9/8/chartex" xmlns:cx2="http://schemas.microsoft.com/office/drawing/2015/10/21/chartex" xmlns:cx3="http://schemas.microsoft.com/office/drawing/2016/5/9/chartex" xmlns:cx4="http://schemas.microsoft.com/office/drawing/2016/5/10/chartex" xmlns:cx5="http://schemas.microsoft.com/office/drawing/2016/5/11/chartex" xmlns:cx6="http://schemas.microsoft.com/office/drawing/2016/5/12/chartex" xmlns:cx7="http://schemas.microsoft.com/office/drawing/2016/5/13/chartex" xmlns:cx8="http://schemas.microsoft.com/office/drawing/2016/5/14/chartex" xmlns:mc="http://schemas.openxmlformats.org/markup-compatibility/2006" xmlns:aink="http://schemas.microsoft.com/office/drawing/2016/ink" xmlns:am3d="http://schemas.microsoft.com/office/drawing/2017/model3d" xmlns:o="urn:schemas-microsoft-com:office:office" xmlns:oel="http://schemas.microsoft.com/office/2019/extlst" xmlns:r="http://schemas.openxmlformats.org/officeDocument/2006/relationships" xmlns:m="http://schemas.openxmlformats.org/officeDocument/2006/math" xmlns:v="urn:schemas-microsoft-com:vml" xmlns:wp14="http://schemas.microsoft.com/office/word/2010/wordprocessingDrawing" xmlns:wp="http://schemas.openxmlformats.org/drawingml/2006/wordprocessingDrawing" xmlns:w10="urn:schemas-microsoft-com:office:word" xmlns:w="http://schemas.openxmlformats.org/wordprocessingml/2006/main" xmlns:w14="http://schemas.microsoft.com/office/word/2010/wordml" xmlns:w15="http://schemas.microsoft.com/office/word/2012/wordml" xmlns:w16cex="http://schemas.microsoft.com/office/word/2018/wordml/cex" xmlns:w16cid="http://schemas.microsoft.com/office/word/2016/wordml/cid" xmlns:w16="http://schemas.microsoft.com/office/word/2018/wordml" xmlns:w16sdtdh="http://schemas.microsoft.com/office/word/2020/wordml/sdtdatahash" xmlns:w16se="http://schemas.microsoft.com/office/word/2015/wordml/symex" xmlns:wpg="http://schemas.microsoft.com/office/word/2010/wordprocessingGroup" xmlns:wpi="http://schemas.microsoft.com/office/word/2010/wordprocessingInk" xmlns:wne="http://schemas.microsoft.com/office/word/2006/wordml" xmlns:wps="http://schemas.microsoft.com/office/word/2010/wordprocessingShape" mc:Ignorable="w14 w15 w16se w16cid w16 w16cex w16sdtdh wp14">
+  <w15:commentEx w15:paraId="3FB84318" w15:done="0"/>
+</w15:commentsEx>
+</file>
+
+<file path=word/commentsExtensible.xml><?xml version="1.0" encoding="utf-8"?>
+<w16cex:commentsExtensible xmlns:wpc="http://schemas.microsoft.com/office/word/2010/wordprocessingCanvas" xmlns:cx="http://schemas.microsoft.com/office/drawing/2014/chartex" xmlns:cx1="http://schemas.microsoft.com/office/drawing/2015/9/8/chartex" xmlns:cx2="http://schemas.microsoft.com/office/drawing/2015/10/21/chartex" xmlns:cx3="http://schemas.microsoft.com/office/drawing/2016/5/9/chartex" xmlns:cx4="http://schemas.microsoft.com/office/drawing/2016/5/10/chartex" xmlns:cx5="http://schemas.microsoft.com/office/drawing/2016/5/11/chartex" xmlns:cx6="http://schemas.microsoft.com/office/drawing/2016/5/12/chartex" xmlns:cx7="http://schemas.microsoft.com/office/drawing/2016/5/13/chartex" xmlns:cx8="http://schemas.microsoft.com/office/drawing/2016/5/14/chartex" xmlns:cr="http://schemas.microsoft.com/office/comments/2020/reactions" xmlns:mc="http://schemas.openxmlformats.org/markup-compatibility/2006" xmlns:aink="http://schemas.microsoft.com/office/drawing/2016/ink" xmlns:am3d="http://schemas.microsoft.com/office/drawing/2017/model3d" xmlns:o="urn:schemas-microsoft-com:office:office" xmlns:oel="http://schemas.microsoft.com/office/2019/extlst" xmlns:r="http://schemas.openxmlformats.org/officeDocument/2006/relationships" xmlns:m="http://schemas.openxmlformats.org/officeDocument/2006/math" xmlns:v="urn:schemas-microsoft-com:vml" xmlns:wp14="http://schemas.microsoft.com/office/word/2010/wordprocessingDrawing" xmlns:wp="http://schemas.openxmlformats.org/drawingml/2006/wordprocessingDrawing" xmlns:w10="urn:schemas-microsoft-com:office:word" xmlns:w="http://schemas.openxmlformats.org/wordprocessingml/2006/main" xmlns:w14="http://schemas.microsoft.com/office/word/2010/wordml" xmlns:w15="http://schemas.microsoft.com/office/word/2012/wordml" xmlns:w16cex="http://schemas.microsoft.com/office/word/2018/wordml/cex" xmlns:w16cid="http://schemas.microsoft.com/office/word/2016/wordml/cid" xmlns:w16="http://schemas.microsoft.com/office/word/2018/wordml" xmlns:w16sdtdh="http://schemas.microsoft.com/office/word/2020/wordml/sdtdatahash" xmlns:w16se="http://schemas.microsoft.com/office/word/2015/wordml/symex" xmlns:wpg="http://schemas.microsoft.com/office/word/2010/wordprocessingGroup" xmlns:wpi="http://schemas.microsoft.com/office/word/2010/wordprocessingInk" xmlns:wne="http://schemas.microsoft.com/office/word/2006/wordml" xmlns:wps="http://schemas.microsoft.com/office/word/2010/wordprocessingShape" mc:Ignorable="w14 w15 w16se w16cid w16 w16cex w16sdtdh cr wp14">
+  <w16cex:commentExtensible w16cex:durableId="0C7EB0CE" w16cex:dateUtc="2024-02-04T21:42:00Z"/>
+</w16cex:commentsExtensible>
+</file>
+
+<file path=word/commentsIds.xml><?xml version="1.0" encoding="utf-8"?>
+<w16cid:commentsIds xmlns:wpc="http://schemas.microsoft.com/office/word/2010/wordprocessingCanvas" xmlns:cx="http://schemas.microsoft.com/office/drawing/2014/chartex" xmlns:cx1="http://schemas.microsoft.com/office/drawing/2015/9/8/chartex" xmlns:cx2="http://schemas.microsoft.com/office/drawing/2015/10/21/chartex" xmlns:cx3="http://schemas.microsoft.com/office/drawing/2016/5/9/chartex" xmlns:cx4="http://schemas.microsoft.com/office/drawing/2016/5/10/chartex" xmlns:cx5="http://schemas.microsoft.com/office/drawing/2016/5/11/chartex" xmlns:cx6="http://schemas.microsoft.com/office/drawing/2016/5/12/chartex" xmlns:cx7="http://schemas.microsoft.com/office/drawing/2016/5/13/chartex" xmlns:cx8="http://schemas.microsoft.com/office/drawing/2016/5/14/chartex" xmlns:mc="http://schemas.openxmlformats.org/markup-compatibility/2006" xmlns:aink="http://schemas.microsoft.com/office/drawing/2016/ink" xmlns:am3d="http://schemas.microsoft.com/office/drawing/2017/model3d" xmlns:o="urn:schemas-microsoft-com:office:office" xmlns:oel="http://schemas.microsoft.com/office/2019/extlst" xmlns:r="http://schemas.openxmlformats.org/officeDocument/2006/relationships" xmlns:m="http://schemas.openxmlformats.org/officeDocument/2006/math" xmlns:v="urn:schemas-microsoft-com:vml" xmlns:wp14="http://schemas.microsoft.com/office/word/2010/wordprocessingDrawing" xmlns:wp="http://schemas.openxmlformats.org/drawingml/2006/wordprocessingDrawing" xmlns:w10="urn:schemas-microsoft-com:office:word" xmlns:w="http://schemas.openxmlformats.org/wordprocessingml/2006/main" xmlns:w14="http://schemas.microsoft.com/office/word/2010/wordml" xmlns:w15="http://schemas.microsoft.com/office/word/2012/wordml" xmlns:w16cex="http://schemas.microsoft.com/office/word/2018/wordml/cex" xmlns:w16cid="http://schemas.microsoft.com/office/word/2016/wordml/cid" xmlns:w16="http://schemas.microsoft.com/office/word/2018/wordml" xmlns:w16sdtdh="http://schemas.microsoft.com/office/word/2020/wordml/sdtdatahash" xmlns:w16se="http://schemas.microsoft.com/office/word/2015/wordml/symex" xmlns:wpg="http://schemas.microsoft.com/office/word/2010/wordprocessingGroup" xmlns:wpi="http://schemas.microsoft.com/office/word/2010/wordprocessingInk" xmlns:wne="http://schemas.microsoft.com/office/word/2006/wordml" xmlns:wps="http://schemas.microsoft.com/office/word/2010/wordprocessingShape" mc:Ignorable="w14 w15 w16se w16cid w16 w16cex w16sdtdh wp14">
+  <w16cid:commentId w16cid:paraId="3FB84318" w16cid:durableId="0C7EB0CE"/>
+</w16cid:commentsIds>
+</file>
+
+<file path=word/numbering.xml><?xml version="1.0" encoding="utf-8"?>
+<w:numbering xmlns:wpc="http://schemas.microsoft.com/office/word/2010/wordprocessingCanvas" xmlns:cx="http://schemas.microsoft.com/office/drawing/2014/chartex" xmlns:cx1="http://schemas.microsoft.com/office/drawing/2015/9/8/chartex" xmlns:cx2="http://schemas.microsoft.com/office/drawing/2015/10/21/chartex" xmlns:cx3="http://schemas.microsoft.com/office/drawing/2016/5/9/chartex" xmlns:cx4="http://schemas.microsoft.com/office/drawing/2016/5/10/chartex" xmlns:cx5="http://schemas.microsoft.com/office/drawing/2016/5/11/chartex" xmlns:cx6="http://schemas.microsoft.com/office/drawing/2016/5/12/chartex" xmlns:cx7="http://schemas.microsoft.com/office/drawing/2016/5/13/chartex" xmlns:cx8="http://schemas.microsoft.com/office/drawing/2016/5/14/chartex" xmlns:mc="http://schemas.openxmlformats.org/markup-compatibility/2006" xmlns:aink="http://schemas.microsoft.com/office/drawing/2016/ink" xmlns:am3d="http://schemas.microsoft.com/office/drawing/2017/model3d" xmlns:o="urn:schemas-microsoft-com:office:office" xmlns:oel="http://schemas.microsoft.com/office/2019/extlst" xmlns:r="http://schemas.openxmlformats.org/officeDocument/2006/relationships" xmlns:m="http://schemas.openxmlformats.org/officeDocument/2006/math" xmlns:v="urn:schemas-microsoft-com:vml" xmlns:wp14="http://schemas.microsoft.com/office/word/2010/wordprocessingDrawing" xmlns:wp="http://schemas.openxmlformats.org/drawingml/2006/wordprocessingDrawing" xmlns:w10="urn:schemas-microsoft-com:office:word" xmlns:w="http://schemas.openxmlformats.org/wordprocessingml/2006/main" xmlns:w14="http://schemas.microsoft.com/office/word/2010/wordml" xmlns:w15="http://schemas.microsoft.com/office/word/2012/wordml" xmlns:w16cex="http://schemas.microsoft.com/office/word/2018/wordml/cex" xmlns:w16cid="http://schemas.microsoft.com/office/word/2016/wordml/cid" xmlns:w16="http://schemas.microsoft.com/office/word/2018/wordml" xmlns:w16sdtdh="http://schemas.microsoft.com/office/word/2020/wordml/sdtdatahash" xmlns:w16se="http://schemas.microsoft.com/office/word/2015/wordml/symex" xmlns:wpg="http://schemas.microsoft.com/office/word/2010/wordprocessingGroup" xmlns:wpi="http://schemas.microsoft.com/office/word/2010/wordprocessingInk" xmlns:wne="http://schemas.microsoft.com/office/word/2006/wordml" xmlns:wps="http://schemas.microsoft.com/office/word/2010/wordprocessingShape" mc:Ignorable="w14 w15 w16se w16cid w16 w16cex w16sdtdh wp14">
+  <w:abstractNum w:abstractNumId="0" w15:restartNumberingAfterBreak="0">
+    <w:nsid w:val="06A04D58"/>
+    <w:multiLevelType w:val="hybridMultilevel"/>
+    <w:tmpl w:val="D74286C6"/>
+    <w:lvl w:ilvl="0" w:tplc="CDFA84C8">
+      <w:start w:val="1"/>
+      <w:numFmt w:val="decimal"/>
+      <w:lvlText w:val="(%1)"/>
+      <w:lvlJc w:val="left"/>
+      <w:pPr>
+        <w:ind w:left="1440" w:hanging="360"/>
+      </w:pPr>
+    </w:lvl>
+    <w:lvl w:ilvl="1" w:tplc="87683210">
+      <w:start w:val="1"/>
+      <w:numFmt w:val="decimal"/>
+      <w:lvlText w:val="(%2)"/>
+      <w:lvlJc w:val="left"/>
+      <w:pPr>
+        <w:ind w:left="1440" w:hanging="360"/>
+      </w:pPr>
+    </w:lvl>
+    <w:lvl w:ilvl="2" w:tplc="F12E01D0">
+      <w:start w:val="1"/>
+      <w:numFmt w:val="decimal"/>
+      <w:lvlText w:val="(%3)"/>
+      <w:lvlJc w:val="left"/>
+      <w:pPr>
+        <w:ind w:left="1440" w:hanging="360"/>
+      </w:pPr>
+    </w:lvl>
+    <w:lvl w:ilvl="3" w:tplc="FA342DB4">
+      <w:start w:val="1"/>
+      <w:numFmt w:val="decimal"/>
+      <w:lvlText w:val="(%4)"/>
+      <w:lvlJc w:val="left"/>
+      <w:pPr>
+        <w:ind w:left="1440" w:hanging="360"/>
+      </w:pPr>
+    </w:lvl>
+    <w:lvl w:ilvl="4" w:tplc="9C9699E8">
+      <w:start w:val="1"/>
+      <w:numFmt w:val="decimal"/>
+      <w:lvlText w:val="(%5)"/>
+      <w:lvlJc w:val="left"/>
+      <w:pPr>
+        <w:ind w:left="1440" w:hanging="360"/>
+      </w:pPr>
+    </w:lvl>
+    <w:lvl w:ilvl="5" w:tplc="DA12633E">
+      <w:start w:val="1"/>
+      <w:numFmt w:val="decimal"/>
+      <w:lvlText w:val="(%6)"/>
+      <w:lvlJc w:val="left"/>
+      <w:pPr>
+        <w:ind w:left="1440" w:hanging="360"/>
+      </w:pPr>
+    </w:lvl>
+    <w:lvl w:ilvl="6" w:tplc="D4C8902C">
+      <w:start w:val="1"/>
+      <w:numFmt w:val="decimal"/>
+      <w:lvlText w:val="(%7)"/>
+      <w:lvlJc w:val="left"/>
+      <w:pPr>
+        <w:ind w:left="1440" w:hanging="360"/>
+      </w:pPr>
+    </w:lvl>
+    <w:lvl w:ilvl="7" w:tplc="7D76906C">
+      <w:start w:val="1"/>
+      <w:numFmt w:val="decimal"/>
+      <w:lvlText w:val="(%8)"/>
+      <w:lvlJc w:val="left"/>
+      <w:pPr>
+        <w:ind w:left="1440" w:hanging="360"/>
+      </w:pPr>
+    </w:lvl>
+    <w:lvl w:ilvl="8" w:tplc="220C942A">
+      <w:start w:val="1"/>
+      <w:numFmt w:val="decimal"/>
+      <w:lvlText w:val="(%9)"/>
+      <w:lvlJc w:val="left"/>
+      <w:pPr>
+        <w:ind w:left="1440" w:hanging="360"/>
+      </w:pPr>
+    </w:lvl>
+  </w:abstractNum>
+  <w:abstractNum w:abstractNumId="1" w15:restartNumberingAfterBreak="0">
+    <w:nsid w:val="07C53793"/>
+    <w:multiLevelType w:val="hybridMultilevel"/>
+    <w:tmpl w:val="907C4E3E"/>
+    <w:lvl w:ilvl="0" w:tplc="12E8975C">
+      <w:start w:val="1"/>
+      <w:numFmt w:val="decimal"/>
+      <w:lvlText w:val="%1."/>
+      <w:lvlJc w:val="left"/>
+      <w:pPr>
+        <w:ind w:left="1440" w:hanging="360"/>
+      </w:pPr>
+    </w:lvl>
+    <w:lvl w:ilvl="1" w:tplc="299E2006">
+      <w:start w:val="1"/>
+      <w:numFmt w:val="decimal"/>
+      <w:lvlText w:val="%2."/>
+      <w:lvlJc w:val="left"/>
+      <w:pPr>
+        <w:ind w:left="1440" w:hanging="360"/>
+      </w:pPr>
+    </w:lvl>
+    <w:lvl w:ilvl="2" w:tplc="0C3E2876">
+      <w:start w:val="1"/>
+      <w:numFmt w:val="decimal"/>
+      <w:lvlText w:val="%3."/>
+      <w:lvlJc w:val="left"/>
+      <w:pPr>
+        <w:ind w:left="1440" w:hanging="360"/>
+      </w:pPr>
+    </w:lvl>
+    <w:lvl w:ilvl="3" w:tplc="91026E64">
+      <w:start w:val="1"/>
+      <w:numFmt w:val="decimal"/>
+      <w:lvlText w:val="%4."/>
+      <w:lvlJc w:val="left"/>
+      <w:pPr>
+        <w:ind w:left="1440" w:hanging="360"/>
+      </w:pPr>
+    </w:lvl>
+    <w:lvl w:ilvl="4" w:tplc="7A0EEE5E">
+      <w:start w:val="1"/>
+      <w:numFmt w:val="decimal"/>
+      <w:lvlText w:val="%5."/>
+      <w:lvlJc w:val="left"/>
+      <w:pPr>
+        <w:ind w:left="1440" w:hanging="360"/>
+      </w:pPr>
+    </w:lvl>
+    <w:lvl w:ilvl="5" w:tplc="262CE95A">
+      <w:start w:val="1"/>
+      <w:numFmt w:val="decimal"/>
+      <w:lvlText w:val="%6."/>
+      <w:lvlJc w:val="left"/>
+      <w:pPr>
+        <w:ind w:left="1440" w:hanging="360"/>
+      </w:pPr>
+    </w:lvl>
+    <w:lvl w:ilvl="6" w:tplc="DF8C7E04">
+      <w:start w:val="1"/>
+      <w:numFmt w:val="decimal"/>
+      <w:lvlText w:val="%7."/>
+      <w:lvlJc w:val="left"/>
+      <w:pPr>
+        <w:ind w:left="1440" w:hanging="360"/>
+      </w:pPr>
+    </w:lvl>
+    <w:lvl w:ilvl="7" w:tplc="EFE85CEA">
+      <w:start w:val="1"/>
+      <w:numFmt w:val="decimal"/>
+      <w:lvlText w:val="%8."/>
+      <w:lvlJc w:val="left"/>
+      <w:pPr>
+        <w:ind w:left="1440" w:hanging="360"/>
+      </w:pPr>
+    </w:lvl>
+    <w:lvl w:ilvl="8" w:tplc="EC8090B6">
+      <w:start w:val="1"/>
+      <w:numFmt w:val="decimal"/>
+      <w:lvlText w:val="%9."/>
+      <w:lvlJc w:val="left"/>
+      <w:pPr>
+        <w:ind w:left="1440" w:hanging="360"/>
+      </w:pPr>
+    </w:lvl>
+  </w:abstractNum>
+  <w:abstractNum w:abstractNumId="2" w15:restartNumberingAfterBreak="0">
+    <w:nsid w:val="0ECF4843"/>
+    <w:multiLevelType w:val="hybridMultilevel"/>
+    <w:tmpl w:val="D9EE1F44"/>
+    <w:lvl w:ilvl="0" w:tplc="C7B4FEBC">
+      <w:start w:val="1"/>
+      <w:numFmt w:val="decimal"/>
+      <w:lvlText w:val="(%1)"/>
+      <w:lvlJc w:val="left"/>
+      <w:pPr>
+        <w:ind w:left="1440" w:hanging="360"/>
+      </w:pPr>
+    </w:lvl>
+    <w:lvl w:ilvl="1" w:tplc="0898F0E8">
+      <w:start w:val="1"/>
+      <w:numFmt w:val="decimal"/>
+      <w:lvlText w:val="(%2)"/>
+      <w:lvlJc w:val="left"/>
+      <w:pPr>
+        <w:ind w:left="1440" w:hanging="360"/>
+      </w:pPr>
+    </w:lvl>
+    <w:lvl w:ilvl="2" w:tplc="BDD6357C">
+      <w:start w:val="1"/>
+      <w:numFmt w:val="decimal"/>
+      <w:lvlText w:val="(%3)"/>
+      <w:lvlJc w:val="left"/>
+      <w:pPr>
+        <w:ind w:left="1440" w:hanging="360"/>
+      </w:pPr>
+    </w:lvl>
+    <w:lvl w:ilvl="3" w:tplc="3320E044">
+      <w:start w:val="1"/>
+      <w:numFmt w:val="decimal"/>
+      <w:lvlText w:val="(%4)"/>
+      <w:lvlJc w:val="left"/>
+      <w:pPr>
+        <w:ind w:left="1440" w:hanging="360"/>
+      </w:pPr>
+    </w:lvl>
+    <w:lvl w:ilvl="4" w:tplc="28D839B6">
+      <w:start w:val="1"/>
+      <w:numFmt w:val="decimal"/>
+      <w:lvlText w:val="(%5)"/>
+      <w:lvlJc w:val="left"/>
+      <w:pPr>
+        <w:ind w:left="1440" w:hanging="360"/>
+      </w:pPr>
+    </w:lvl>
+    <w:lvl w:ilvl="5" w:tplc="6FE63972">
+      <w:start w:val="1"/>
+      <w:numFmt w:val="decimal"/>
+      <w:lvlText w:val="(%6)"/>
+      <w:lvlJc w:val="left"/>
+      <w:pPr>
+        <w:ind w:left="1440" w:hanging="360"/>
+      </w:pPr>
+    </w:lvl>
+    <w:lvl w:ilvl="6" w:tplc="3DE04E44">
+      <w:start w:val="1"/>
+      <w:numFmt w:val="decimal"/>
+      <w:lvlText w:val="(%7)"/>
+      <w:lvlJc w:val="left"/>
+      <w:pPr>
+        <w:ind w:left="1440" w:hanging="360"/>
+      </w:pPr>
+    </w:lvl>
+    <w:lvl w:ilvl="7" w:tplc="DC508536">
+      <w:start w:val="1"/>
+      <w:numFmt w:val="decimal"/>
+      <w:lvlText w:val="(%8)"/>
+      <w:lvlJc w:val="left"/>
+      <w:pPr>
+        <w:ind w:left="1440" w:hanging="360"/>
+      </w:pPr>
+    </w:lvl>
+    <w:lvl w:ilvl="8" w:tplc="EBAA8FD8">
+      <w:start w:val="1"/>
+      <w:numFmt w:val="decimal"/>
+      <w:lvlText w:val="(%9)"/>
+      <w:lvlJc w:val="left"/>
+      <w:pPr>
+        <w:ind w:left="1440" w:hanging="360"/>
+      </w:pPr>
+    </w:lvl>
+  </w:abstractNum>
+  <w:abstractNum w:abstractNumId="3" w15:restartNumberingAfterBreak="0">
+    <w:nsid w:val="34E86471"/>
+    <w:multiLevelType w:val="hybridMultilevel"/>
+    <w:tmpl w:val="30881798"/>
+    <w:lvl w:ilvl="0" w:tplc="04090001">
+      <w:start w:val="1"/>
+      <w:numFmt w:val="bullet"/>
+      <w:lvlText w:val=""/>
+      <w:lvlJc w:val="left"/>
+      <w:pPr>
+        <w:ind w:left="720" w:hanging="360"/>
+      </w:pPr>
+      <w:rPr>
+        <w:rFonts w:ascii="Symbol" w:hAnsi="Symbol" w:hint="default"/>
+      </w:rPr>
+    </w:lvl>
+    <w:lvl w:ilvl="1" w:tplc="04090003" w:tentative="1">
+      <w:start w:val="1"/>
+      <w:numFmt w:val="bullet"/>
+      <w:lvlText w:val="o"/>
+      <w:lvlJc w:val="left"/>
+      <w:pPr>
+        <w:ind w:left="1440" w:hanging="360"/>
+      </w:pPr>
+      <w:rPr>
+        <w:rFonts w:ascii="Courier New" w:hAnsi="Courier New" w:cs="Courier New" w:hint="default"/>
+      </w:rPr>
+    </w:lvl>
+    <w:lvl w:ilvl="2" w:tplc="04090005" w:tentative="1">
+      <w:start w:val="1"/>
+      <w:numFmt w:val="bullet"/>
+      <w:lvlText w:val=""/>
+      <w:lvlJc w:val="left"/>
+      <w:pPr>
+        <w:ind w:left="2160" w:hanging="360"/>
+      </w:pPr>
+      <w:rPr>
+        <w:rFonts w:ascii="Wingdings" w:hAnsi="Wingdings" w:hint="default"/>
+      </w:rPr>
+    </w:lvl>
+    <w:lvl w:ilvl="3" w:tplc="04090001" w:tentative="1">
+      <w:start w:val="1"/>
+      <w:numFmt w:val="bullet"/>
+      <w:lvlText w:val=""/>
+      <w:lvlJc w:val="left"/>
+      <w:pPr>
+        <w:ind w:left="2880" w:hanging="360"/>
+      </w:pPr>
+      <w:rPr>
+        <w:rFonts w:ascii="Symbol" w:hAnsi="Symbol" w:hint="default"/>
+      </w:rPr>
+    </w:lvl>
+    <w:lvl w:ilvl="4" w:tplc="04090003" w:tentative="1">
+      <w:start w:val="1"/>
+      <w:numFmt w:val="bullet"/>
+      <w:lvlText w:val="o"/>
+      <w:lvlJc w:val="left"/>
+      <w:pPr>
+        <w:ind w:left="3600" w:hanging="360"/>
+      </w:pPr>
+      <w:rPr>
+        <w:rFonts w:ascii="Courier New" w:hAnsi="Courier New" w:cs="Courier New" w:hint="default"/>
+      </w:rPr>
+    </w:lvl>
+    <w:lvl w:ilvl="5" w:tplc="04090005" w:tentative="1">
+      <w:start w:val="1"/>
+      <w:numFmt w:val="bullet"/>
+      <w:lvlText w:val=""/>
+      <w:lvlJc w:val="left"/>
+      <w:pPr>
+        <w:ind w:left="4320" w:hanging="360"/>
+      </w:pPr>
+      <w:rPr>
+        <w:rFonts w:ascii="Wingdings" w:hAnsi="Wingdings" w:hint="default"/>
+      </w:rPr>
+    </w:lvl>
+    <w:lvl w:ilvl="6" w:tplc="04090001" w:tentative="1">
+      <w:start w:val="1"/>
+      <w:numFmt w:val="bullet"/>
+      <w:lvlText w:val=""/>
+      <w:lvlJc w:val="left"/>
+      <w:pPr>
+        <w:ind w:left="5040" w:hanging="360"/>
+      </w:pPr>
+      <w:rPr>
+        <w:rFonts w:ascii="Symbol" w:hAnsi="Symbol" w:hint="default"/>
+      </w:rPr>
+    </w:lvl>
+    <w:lvl w:ilvl="7" w:tplc="04090003" w:tentative="1">
+      <w:start w:val="1"/>
+      <w:numFmt w:val="bullet"/>
+      <w:lvlText w:val="o"/>
+      <w:lvlJc w:val="left"/>
+      <w:pPr>
+        <w:ind w:left="5760" w:hanging="360"/>
+      </w:pPr>
+      <w:rPr>
+        <w:rFonts w:ascii="Courier New" w:hAnsi="Courier New" w:cs="Courier New" w:hint="default"/>
+      </w:rPr>
+    </w:lvl>
+    <w:lvl w:ilvl="8" w:tplc="04090005" w:tentative="1">
+      <w:start w:val="1"/>
+      <w:numFmt w:val="bullet"/>
+      <w:lvlText w:val=""/>
+      <w:lvlJc w:val="left"/>
+      <w:pPr>
+        <w:ind w:left="6480" w:hanging="360"/>
+      </w:pPr>
+      <w:rPr>
+        <w:rFonts w:ascii="Wingdings" w:hAnsi="Wingdings" w:hint="default"/>
+      </w:rPr>
+    </w:lvl>
+  </w:abstractNum>
+  <w:abstractNum w:abstractNumId="4" w15:restartNumberingAfterBreak="0">
+    <w:nsid w:val="3A7F56F0"/>
+    <w:multiLevelType w:val="hybridMultilevel"/>
+    <w:tmpl w:val="0CE4C2A4"/>
+    <w:lvl w:ilvl="0" w:tplc="8E446E86">
+      <w:start w:val="1"/>
+      <w:numFmt w:val="decimal"/>
+      <w:lvlText w:val="(%1)"/>
+      <w:lvlJc w:val="left"/>
+      <w:pPr>
+        <w:ind w:left="1440" w:hanging="360"/>
+      </w:pPr>
+    </w:lvl>
+    <w:lvl w:ilvl="1" w:tplc="822C3296">
+      <w:start w:val="1"/>
+      <w:numFmt w:val="decimal"/>
+      <w:lvlText w:val="(%2)"/>
+      <w:lvlJc w:val="left"/>
+      <w:pPr>
+        <w:ind w:left="1440" w:hanging="360"/>
+      </w:pPr>
+    </w:lvl>
+    <w:lvl w:ilvl="2" w:tplc="105E54EA">
+      <w:start w:val="1"/>
+      <w:numFmt w:val="decimal"/>
+      <w:lvlText w:val="(%3)"/>
+      <w:lvlJc w:val="left"/>
+      <w:pPr>
+        <w:ind w:left="1440" w:hanging="360"/>
+      </w:pPr>
+    </w:lvl>
+    <w:lvl w:ilvl="3" w:tplc="FFD64D3E">
+      <w:start w:val="1"/>
+      <w:numFmt w:val="decimal"/>
+      <w:lvlText w:val="(%4)"/>
+      <w:lvlJc w:val="left"/>
+      <w:pPr>
+        <w:ind w:left="1440" w:hanging="360"/>
+      </w:pPr>
+    </w:lvl>
+    <w:lvl w:ilvl="4" w:tplc="B59A8602">
+      <w:start w:val="1"/>
+      <w:numFmt w:val="decimal"/>
+      <w:lvlText w:val="(%5)"/>
+      <w:lvlJc w:val="left"/>
+      <w:pPr>
+        <w:ind w:left="1440" w:hanging="360"/>
+      </w:pPr>
+    </w:lvl>
+    <w:lvl w:ilvl="5" w:tplc="87924FE2">
+      <w:start w:val="1"/>
+      <w:numFmt w:val="decimal"/>
+      <w:lvlText w:val="(%6)"/>
+      <w:lvlJc w:val="left"/>
+      <w:pPr>
+        <w:ind w:left="1440" w:hanging="360"/>
+      </w:pPr>
+    </w:lvl>
+    <w:lvl w:ilvl="6" w:tplc="E2A69D2C">
+      <w:start w:val="1"/>
+      <w:numFmt w:val="decimal"/>
+      <w:lvlText w:val="(%7)"/>
+      <w:lvlJc w:val="left"/>
+      <w:pPr>
+        <w:ind w:left="1440" w:hanging="360"/>
+      </w:pPr>
+    </w:lvl>
+    <w:lvl w:ilvl="7" w:tplc="2362C058">
+      <w:start w:val="1"/>
+      <w:numFmt w:val="decimal"/>
+      <w:lvlText w:val="(%8)"/>
+      <w:lvlJc w:val="left"/>
+      <w:pPr>
+        <w:ind w:left="1440" w:hanging="360"/>
+      </w:pPr>
+    </w:lvl>
+    <w:lvl w:ilvl="8" w:tplc="AB9C1524">
+      <w:start w:val="1"/>
+      <w:numFmt w:val="decimal"/>
+      <w:lvlText w:val="(%9)"/>
+      <w:lvlJc w:val="left"/>
+      <w:pPr>
+        <w:ind w:left="1440" w:hanging="360"/>
+      </w:pPr>
+    </w:lvl>
+  </w:abstractNum>
+  <w:abstractNum w:abstractNumId="5" w15:restartNumberingAfterBreak="0">
+    <w:nsid w:val="49A0493E"/>
+    <w:multiLevelType w:val="hybridMultilevel"/>
+    <w:tmpl w:val="07629464"/>
+    <w:lvl w:ilvl="0" w:tplc="32A8E638">
+      <w:start w:val="1"/>
+      <w:numFmt w:val="decimal"/>
+      <w:lvlText w:val="%1."/>
+      <w:lvlJc w:val="left"/>
+      <w:pPr>
+        <w:ind w:left="1440" w:hanging="360"/>
+      </w:pPr>
+    </w:lvl>
+    <w:lvl w:ilvl="1" w:tplc="B172E5B6">
+      <w:start w:val="1"/>
+      <w:numFmt w:val="decimal"/>
+      <w:lvlText w:val="%2."/>
+      <w:lvlJc w:val="left"/>
+      <w:pPr>
+        <w:ind w:left="1440" w:hanging="360"/>
+      </w:pPr>
+    </w:lvl>
+    <w:lvl w:ilvl="2" w:tplc="1C4C1698">
+      <w:start w:val="1"/>
+      <w:numFmt w:val="decimal"/>
+      <w:lvlText w:val="%3."/>
+      <w:lvlJc w:val="left"/>
+      <w:pPr>
+        <w:ind w:left="1440" w:hanging="360"/>
+      </w:pPr>
+    </w:lvl>
+    <w:lvl w:ilvl="3" w:tplc="325C8160">
+      <w:start w:val="1"/>
+      <w:numFmt w:val="decimal"/>
+      <w:lvlText w:val="%4."/>
+      <w:lvlJc w:val="left"/>
+      <w:pPr>
+        <w:ind w:left="1440" w:hanging="360"/>
+      </w:pPr>
+    </w:lvl>
+    <w:lvl w:ilvl="4" w:tplc="A5E275CE">
+      <w:start w:val="1"/>
+      <w:numFmt w:val="decimal"/>
+      <w:lvlText w:val="%5."/>
+      <w:lvlJc w:val="left"/>
+      <w:pPr>
+        <w:ind w:left="1440" w:hanging="360"/>
+      </w:pPr>
+    </w:lvl>
+    <w:lvl w:ilvl="5" w:tplc="C7EAEF8C">
+      <w:start w:val="1"/>
+      <w:numFmt w:val="decimal"/>
+      <w:lvlText w:val="%6."/>
+      <w:lvlJc w:val="left"/>
+      <w:pPr>
+        <w:ind w:left="1440" w:hanging="360"/>
+      </w:pPr>
+    </w:lvl>
+    <w:lvl w:ilvl="6" w:tplc="72BAA380">
+      <w:start w:val="1"/>
+      <w:numFmt w:val="decimal"/>
+      <w:lvlText w:val="%7."/>
+      <w:lvlJc w:val="left"/>
+      <w:pPr>
+        <w:ind w:left="1440" w:hanging="360"/>
+      </w:pPr>
+    </w:lvl>
+    <w:lvl w:ilvl="7" w:tplc="103AE342">
+      <w:start w:val="1"/>
+      <w:numFmt w:val="decimal"/>
+      <w:lvlText w:val="%8."/>
+      <w:lvlJc w:val="left"/>
+      <w:pPr>
+        <w:ind w:left="1440" w:hanging="360"/>
+      </w:pPr>
+    </w:lvl>
+    <w:lvl w:ilvl="8" w:tplc="0AE68F64">
+      <w:start w:val="1"/>
+      <w:numFmt w:val="decimal"/>
+      <w:lvlText w:val="%9."/>
+      <w:lvlJc w:val="left"/>
+      <w:pPr>
+        <w:ind w:left="1440" w:hanging="360"/>
+      </w:pPr>
+    </w:lvl>
+  </w:abstractNum>
+  <w:abstractNum w:abstractNumId="6" w15:restartNumberingAfterBreak="0">
+    <w:nsid w:val="51905669"/>
+    <w:multiLevelType w:val="hybridMultilevel"/>
+    <w:tmpl w:val="733AD65A"/>
+    <w:lvl w:ilvl="0" w:tplc="D10A04D8">
+      <w:start w:val="1"/>
+      <w:numFmt w:val="decimal"/>
+      <w:lvlText w:val="(%1)"/>
+      <w:lvlJc w:val="left"/>
+      <w:pPr>
+        <w:ind w:left="1440" w:hanging="360"/>
+      </w:pPr>
+    </w:lvl>
+    <w:lvl w:ilvl="1" w:tplc="381E4614">
+      <w:start w:val="1"/>
+      <w:numFmt w:val="decimal"/>
+      <w:lvlText w:val="(%2)"/>
+      <w:lvlJc w:val="left"/>
+      <w:pPr>
+        <w:ind w:left="1440" w:hanging="360"/>
+      </w:pPr>
+    </w:lvl>
+    <w:lvl w:ilvl="2" w:tplc="E07454D0">
+      <w:start w:val="1"/>
+      <w:numFmt w:val="decimal"/>
+      <w:lvlText w:val="(%3)"/>
+      <w:lvlJc w:val="left"/>
+      <w:pPr>
+        <w:ind w:left="1440" w:hanging="360"/>
+      </w:pPr>
+    </w:lvl>
+    <w:lvl w:ilvl="3" w:tplc="437C735E">
+      <w:start w:val="1"/>
+      <w:numFmt w:val="decimal"/>
+      <w:lvlText w:val="(%4)"/>
+      <w:lvlJc w:val="left"/>
+      <w:pPr>
+        <w:ind w:left="1440" w:hanging="360"/>
+      </w:pPr>
+    </w:lvl>
+    <w:lvl w:ilvl="4" w:tplc="7798613A">
+      <w:start w:val="1"/>
+      <w:numFmt w:val="decimal"/>
+      <w:lvlText w:val="(%5)"/>
+      <w:lvlJc w:val="left"/>
+      <w:pPr>
+        <w:ind w:left="1440" w:hanging="360"/>
+      </w:pPr>
+    </w:lvl>
+    <w:lvl w:ilvl="5" w:tplc="5E6027D8">
+      <w:start w:val="1"/>
+      <w:numFmt w:val="decimal"/>
+      <w:lvlText w:val="(%6)"/>
+      <w:lvlJc w:val="left"/>
+      <w:pPr>
+        <w:ind w:left="1440" w:hanging="360"/>
+      </w:pPr>
+    </w:lvl>
+    <w:lvl w:ilvl="6" w:tplc="1316A84C">
+      <w:start w:val="1"/>
+      <w:numFmt w:val="decimal"/>
+      <w:lvlText w:val="(%7)"/>
+      <w:lvlJc w:val="left"/>
+      <w:pPr>
+        <w:ind w:left="1440" w:hanging="360"/>
+      </w:pPr>
+    </w:lvl>
+    <w:lvl w:ilvl="7" w:tplc="18B40E8A">
+      <w:start w:val="1"/>
+      <w:numFmt w:val="decimal"/>
+      <w:lvlText w:val="(%8)"/>
+      <w:lvlJc w:val="left"/>
+      <w:pPr>
+        <w:ind w:left="1440" w:hanging="360"/>
+      </w:pPr>
+    </w:lvl>
+    <w:lvl w:ilvl="8" w:tplc="01E4E76E">
+      <w:start w:val="1"/>
+      <w:numFmt w:val="decimal"/>
+      <w:lvlText w:val="(%9)"/>
+      <w:lvlJc w:val="left"/>
+      <w:pPr>
+        <w:ind w:left="1440" w:hanging="360"/>
+      </w:pPr>
+    </w:lvl>
+  </w:abstractNum>
+  <w:abstractNum w:abstractNumId="7" w15:restartNumberingAfterBreak="0">
+    <w:nsid w:val="57E70F5E"/>
+    <w:multiLevelType w:val="hybridMultilevel"/>
+    <w:tmpl w:val="5F0A6F20"/>
+    <w:lvl w:ilvl="0" w:tplc="A21A3212">
+      <w:start w:val="1"/>
+      <w:numFmt w:val="decimal"/>
+      <w:lvlText w:val="(%1)"/>
+      <w:lvlJc w:val="left"/>
+      <w:pPr>
+        <w:ind w:left="1440" w:hanging="360"/>
+      </w:pPr>
+    </w:lvl>
+    <w:lvl w:ilvl="1" w:tplc="9FA889B2">
+      <w:start w:val="1"/>
+      <w:numFmt w:val="bullet"/>
+      <w:lvlText w:val=""/>
+      <w:lvlJc w:val="left"/>
+      <w:pPr>
+        <w:ind w:left="1800" w:hanging="360"/>
+      </w:pPr>
+      <w:rPr>
+        <w:rFonts w:ascii="Symbol" w:hAnsi="Symbol"/>
+      </w:rPr>
+    </w:lvl>
+    <w:lvl w:ilvl="2" w:tplc="5D66A484">
+      <w:start w:val="1"/>
+      <w:numFmt w:val="decimal"/>
+      <w:lvlText w:val="(%3)"/>
+      <w:lvlJc w:val="left"/>
+      <w:pPr>
+        <w:ind w:left="1440" w:hanging="360"/>
+      </w:pPr>
+    </w:lvl>
+    <w:lvl w:ilvl="3" w:tplc="E8049154">
+      <w:start w:val="1"/>
+      <w:numFmt w:val="decimal"/>
+      <w:lvlText w:val="(%4)"/>
+      <w:lvlJc w:val="left"/>
+      <w:pPr>
+        <w:ind w:left="1440" w:hanging="360"/>
+      </w:pPr>
+    </w:lvl>
+    <w:lvl w:ilvl="4" w:tplc="EC74B928">
+      <w:start w:val="1"/>
+      <w:numFmt w:val="decimal"/>
+      <w:lvlText w:val="(%5)"/>
+      <w:lvlJc w:val="left"/>
+      <w:pPr>
+        <w:ind w:left="1440" w:hanging="360"/>
+      </w:pPr>
+    </w:lvl>
+    <w:lvl w:ilvl="5" w:tplc="D7E88E4C">
+      <w:start w:val="1"/>
+      <w:numFmt w:val="decimal"/>
+      <w:lvlText w:val="(%6)"/>
+      <w:lvlJc w:val="left"/>
+      <w:pPr>
+        <w:ind w:left="1440" w:hanging="360"/>
+      </w:pPr>
+    </w:lvl>
+    <w:lvl w:ilvl="6" w:tplc="A064C382">
+      <w:start w:val="1"/>
+      <w:numFmt w:val="decimal"/>
+      <w:lvlText w:val="(%7)"/>
+      <w:lvlJc w:val="left"/>
+      <w:pPr>
+        <w:ind w:left="1440" w:hanging="360"/>
+      </w:pPr>
+    </w:lvl>
+    <w:lvl w:ilvl="7" w:tplc="FE5C9444">
+      <w:start w:val="1"/>
+      <w:numFmt w:val="decimal"/>
+      <w:lvlText w:val="(%8)"/>
+      <w:lvlJc w:val="left"/>
+      <w:pPr>
+        <w:ind w:left="1440" w:hanging="360"/>
+      </w:pPr>
+    </w:lvl>
+    <w:lvl w:ilvl="8" w:tplc="64AA4754">
+      <w:start w:val="1"/>
+      <w:numFmt w:val="decimal"/>
+      <w:lvlText w:val="(%9)"/>
+      <w:lvlJc w:val="left"/>
+      <w:pPr>
+        <w:ind w:left="1440" w:hanging="360"/>
+      </w:pPr>
+    </w:lvl>
+  </w:abstractNum>
+  <w:abstractNum w:abstractNumId="8" w15:restartNumberingAfterBreak="0">
+    <w:nsid w:val="65524DF2"/>
+    <w:multiLevelType w:val="hybridMultilevel"/>
+    <w:tmpl w:val="29BA3FE2"/>
+    <w:lvl w:ilvl="0" w:tplc="3D509156">
+      <w:start w:val="1"/>
+      <w:numFmt w:val="decimal"/>
+      <w:lvlText w:val="%1."/>
+      <w:lvlJc w:val="left"/>
+      <w:pPr>
+        <w:ind w:left="1440" w:hanging="360"/>
+      </w:pPr>
+    </w:lvl>
+    <w:lvl w:ilvl="1" w:tplc="2326BDAA">
+      <w:start w:val="1"/>
+      <w:numFmt w:val="decimal"/>
+      <w:lvlText w:val="%2."/>
+      <w:lvlJc w:val="left"/>
+      <w:pPr>
+        <w:ind w:left="1440" w:hanging="360"/>
+      </w:pPr>
+    </w:lvl>
+    <w:lvl w:ilvl="2" w:tplc="C7E6750A">
+      <w:start w:val="1"/>
+      <w:numFmt w:val="decimal"/>
+      <w:lvlText w:val="%3."/>
+      <w:lvlJc w:val="left"/>
+      <w:pPr>
+        <w:ind w:left="1440" w:hanging="360"/>
+      </w:pPr>
+    </w:lvl>
+    <w:lvl w:ilvl="3" w:tplc="662C0078">
+      <w:start w:val="1"/>
+      <w:numFmt w:val="decimal"/>
+      <w:lvlText w:val="%4."/>
+      <w:lvlJc w:val="left"/>
+      <w:pPr>
+        <w:ind w:left="1440" w:hanging="360"/>
+      </w:pPr>
+    </w:lvl>
+    <w:lvl w:ilvl="4" w:tplc="658ACDB8">
+      <w:start w:val="1"/>
+      <w:numFmt w:val="decimal"/>
+      <w:lvlText w:val="%5."/>
+      <w:lvlJc w:val="left"/>
+      <w:pPr>
+        <w:ind w:left="1440" w:hanging="360"/>
+      </w:pPr>
+    </w:lvl>
+    <w:lvl w:ilvl="5" w:tplc="B5F4DD24">
+      <w:start w:val="1"/>
+      <w:numFmt w:val="decimal"/>
+      <w:lvlText w:val="%6."/>
+      <w:lvlJc w:val="left"/>
+      <w:pPr>
+        <w:ind w:left="1440" w:hanging="360"/>
+      </w:pPr>
+    </w:lvl>
+    <w:lvl w:ilvl="6" w:tplc="31D64F3A">
+      <w:start w:val="1"/>
+      <w:numFmt w:val="decimal"/>
+      <w:lvlText w:val="%7."/>
+      <w:lvlJc w:val="left"/>
+      <w:pPr>
+        <w:ind w:left="1440" w:hanging="360"/>
+      </w:pPr>
+    </w:lvl>
+    <w:lvl w:ilvl="7" w:tplc="FC7000E0">
+      <w:start w:val="1"/>
+      <w:numFmt w:val="decimal"/>
+      <w:lvlText w:val="%8."/>
+      <w:lvlJc w:val="left"/>
+      <w:pPr>
+        <w:ind w:left="1440" w:hanging="360"/>
+      </w:pPr>
+    </w:lvl>
+    <w:lvl w:ilvl="8" w:tplc="EEC6CFB2">
+      <w:start w:val="1"/>
+      <w:numFmt w:val="decimal"/>
+      <w:lvlText w:val="%9."/>
+      <w:lvlJc w:val="left"/>
+      <w:pPr>
+        <w:ind w:left="1440" w:hanging="360"/>
+      </w:pPr>
+    </w:lvl>
+  </w:abstractNum>
+  <w:abstractNum w:abstractNumId="9" w15:restartNumberingAfterBreak="0">
+    <w:nsid w:val="66092D72"/>
+    <w:multiLevelType w:val="hybridMultilevel"/>
+    <w:tmpl w:val="6B0AE2C8"/>
+    <w:lvl w:ilvl="0" w:tplc="C21C4722">
+      <w:start w:val="1"/>
+      <w:numFmt w:val="decimal"/>
+      <w:lvlText w:val="%1."/>
+      <w:lvlJc w:val="left"/>
+      <w:pPr>
+        <w:ind w:left="1440" w:hanging="360"/>
+      </w:pPr>
+    </w:lvl>
+    <w:lvl w:ilvl="1" w:tplc="4FD870FA">
+      <w:start w:val="1"/>
+      <w:numFmt w:val="decimal"/>
+      <w:lvlText w:val="%2."/>
+      <w:lvlJc w:val="left"/>
+      <w:pPr>
+        <w:ind w:left="1440" w:hanging="360"/>
+      </w:pPr>
+    </w:lvl>
+    <w:lvl w:ilvl="2" w:tplc="90DA8B02">
+      <w:start w:val="1"/>
+      <w:numFmt w:val="decimal"/>
+      <w:lvlText w:val="%3."/>
+      <w:lvlJc w:val="left"/>
+      <w:pPr>
+        <w:ind w:left="1440" w:hanging="360"/>
+      </w:pPr>
+    </w:lvl>
+    <w:lvl w:ilvl="3" w:tplc="50C27DA2">
+      <w:start w:val="1"/>
+      <w:numFmt w:val="decimal"/>
+      <w:lvlText w:val="%4."/>
+      <w:lvlJc w:val="left"/>
+      <w:pPr>
+        <w:ind w:left="1440" w:hanging="360"/>
+      </w:pPr>
+    </w:lvl>
+    <w:lvl w:ilvl="4" w:tplc="2CCE40BE">
+      <w:start w:val="1"/>
+      <w:numFmt w:val="decimal"/>
+      <w:lvlText w:val="%5."/>
+      <w:lvlJc w:val="left"/>
+      <w:pPr>
+        <w:ind w:left="1440" w:hanging="360"/>
+      </w:pPr>
+    </w:lvl>
+    <w:lvl w:ilvl="5" w:tplc="44586CF4">
+      <w:start w:val="1"/>
+      <w:numFmt w:val="decimal"/>
+      <w:lvlText w:val="%6."/>
+      <w:lvlJc w:val="left"/>
+      <w:pPr>
+        <w:ind w:left="1440" w:hanging="360"/>
+      </w:pPr>
+    </w:lvl>
+    <w:lvl w:ilvl="6" w:tplc="4CE2CBDE">
+      <w:start w:val="1"/>
+      <w:numFmt w:val="decimal"/>
+      <w:lvlText w:val="%7."/>
+      <w:lvlJc w:val="left"/>
+      <w:pPr>
+        <w:ind w:left="1440" w:hanging="360"/>
+      </w:pPr>
+    </w:lvl>
+    <w:lvl w:ilvl="7" w:tplc="A6AECA2C">
+      <w:start w:val="1"/>
+      <w:numFmt w:val="decimal"/>
+      <w:lvlText w:val="%8."/>
+      <w:lvlJc w:val="left"/>
+      <w:pPr>
+        <w:ind w:left="1440" w:hanging="360"/>
+      </w:pPr>
+    </w:lvl>
+    <w:lvl w:ilvl="8" w:tplc="6CC41F6C">
+      <w:start w:val="1"/>
+      <w:numFmt w:val="decimal"/>
+      <w:lvlText w:val="%9."/>
+      <w:lvlJc w:val="left"/>
+      <w:pPr>
+        <w:ind w:left="1440" w:hanging="360"/>
+      </w:pPr>
+    </w:lvl>
+  </w:abstractNum>
+  <w:abstractNum w:abstractNumId="10" w15:restartNumberingAfterBreak="0">
+    <w:nsid w:val="68221FFE"/>
+    <w:multiLevelType w:val="hybridMultilevel"/>
+    <w:tmpl w:val="2918D034"/>
+    <w:lvl w:ilvl="0" w:tplc="E626FE8A">
+      <w:start w:val="1"/>
+      <w:numFmt w:val="decimal"/>
+      <w:lvlText w:val="%1."/>
+      <w:lvlJc w:val="left"/>
+      <w:pPr>
+        <w:ind w:left="1440" w:hanging="360"/>
+      </w:pPr>
+    </w:lvl>
+    <w:lvl w:ilvl="1" w:tplc="BF12CEA2">
+      <w:start w:val="1"/>
+      <w:numFmt w:val="decimal"/>
+      <w:lvlText w:val="%2."/>
+      <w:lvlJc w:val="left"/>
+      <w:pPr>
+        <w:ind w:left="1440" w:hanging="360"/>
+      </w:pPr>
+    </w:lvl>
+    <w:lvl w:ilvl="2" w:tplc="B148850E">
+      <w:start w:val="1"/>
+      <w:numFmt w:val="decimal"/>
+      <w:lvlText w:val="%3."/>
+      <w:lvlJc w:val="left"/>
+      <w:pPr>
+        <w:ind w:left="1440" w:hanging="360"/>
+      </w:pPr>
+    </w:lvl>
+    <w:lvl w:ilvl="3" w:tplc="051655BE">
+      <w:start w:val="1"/>
+      <w:numFmt w:val="decimal"/>
+      <w:lvlText w:val="%4."/>
+      <w:lvlJc w:val="left"/>
+      <w:pPr>
+        <w:ind w:left="1440" w:hanging="360"/>
+      </w:pPr>
+    </w:lvl>
+    <w:lvl w:ilvl="4" w:tplc="C5BAE3A0">
+      <w:start w:val="1"/>
+      <w:numFmt w:val="decimal"/>
+      <w:lvlText w:val="%5."/>
+      <w:lvlJc w:val="left"/>
+      <w:pPr>
+        <w:ind w:left="1440" w:hanging="360"/>
+      </w:pPr>
+    </w:lvl>
+    <w:lvl w:ilvl="5" w:tplc="12D4C676">
+      <w:start w:val="1"/>
+      <w:numFmt w:val="decimal"/>
+      <w:lvlText w:val="%6."/>
+      <w:lvlJc w:val="left"/>
+      <w:pPr>
+        <w:ind w:left="1440" w:hanging="360"/>
+      </w:pPr>
+    </w:lvl>
+    <w:lvl w:ilvl="6" w:tplc="206E5D38">
+      <w:start w:val="1"/>
+      <w:numFmt w:val="decimal"/>
+      <w:lvlText w:val="%7."/>
+      <w:lvlJc w:val="left"/>
+      <w:pPr>
+        <w:ind w:left="1440" w:hanging="360"/>
+      </w:pPr>
+    </w:lvl>
+    <w:lvl w:ilvl="7" w:tplc="C2D274CC">
+      <w:start w:val="1"/>
+      <w:numFmt w:val="decimal"/>
+      <w:lvlText w:val="%8."/>
+      <w:lvlJc w:val="left"/>
+      <w:pPr>
+        <w:ind w:left="1440" w:hanging="360"/>
+      </w:pPr>
+    </w:lvl>
+    <w:lvl w:ilvl="8" w:tplc="2AFA3914">
+      <w:start w:val="1"/>
+      <w:numFmt w:val="decimal"/>
+      <w:lvlText w:val="%9."/>
+      <w:lvlJc w:val="left"/>
+      <w:pPr>
+        <w:ind w:left="1440" w:hanging="360"/>
+      </w:pPr>
+    </w:lvl>
+  </w:abstractNum>
+  <w:abstractNum w:abstractNumId="11" w15:restartNumberingAfterBreak="0">
+    <w:nsid w:val="6EC54CC2"/>
+    <w:multiLevelType w:val="hybridMultilevel"/>
+    <w:tmpl w:val="FF482090"/>
+    <w:lvl w:ilvl="0" w:tplc="AA283528">
+      <w:start w:val="1"/>
+      <w:numFmt w:val="decimal"/>
+      <w:lvlText w:val="(%1)"/>
+      <w:lvlJc w:val="left"/>
+      <w:pPr>
+        <w:ind w:left="1440" w:hanging="360"/>
+      </w:pPr>
+    </w:lvl>
+    <w:lvl w:ilvl="1" w:tplc="B3CE9E40">
+      <w:start w:val="1"/>
+      <w:numFmt w:val="decimal"/>
+      <w:lvlText w:val="(%2)"/>
+      <w:lvlJc w:val="left"/>
+      <w:pPr>
+        <w:ind w:left="1440" w:hanging="360"/>
+      </w:pPr>
+    </w:lvl>
+    <w:lvl w:ilvl="2" w:tplc="7D0CA350">
+      <w:start w:val="1"/>
+      <w:numFmt w:val="decimal"/>
+      <w:lvlText w:val="(%3)"/>
+      <w:lvlJc w:val="left"/>
+      <w:pPr>
+        <w:ind w:left="1440" w:hanging="360"/>
+      </w:pPr>
+    </w:lvl>
+    <w:lvl w:ilvl="3" w:tplc="E0800C5A">
+      <w:start w:val="1"/>
+      <w:numFmt w:val="decimal"/>
+      <w:lvlText w:val="(%4)"/>
+      <w:lvlJc w:val="left"/>
+      <w:pPr>
+        <w:ind w:left="1440" w:hanging="360"/>
+      </w:pPr>
+    </w:lvl>
+    <w:lvl w:ilvl="4" w:tplc="3CA628A2">
+      <w:start w:val="1"/>
+      <w:numFmt w:val="decimal"/>
+      <w:lvlText w:val="(%5)"/>
+      <w:lvlJc w:val="left"/>
+      <w:pPr>
+        <w:ind w:left="1440" w:hanging="360"/>
+      </w:pPr>
+    </w:lvl>
+    <w:lvl w:ilvl="5" w:tplc="11BA8DBE">
+      <w:start w:val="1"/>
+      <w:numFmt w:val="decimal"/>
+      <w:lvlText w:val="(%6)"/>
+      <w:lvlJc w:val="left"/>
+      <w:pPr>
+        <w:ind w:left="1440" w:hanging="360"/>
+      </w:pPr>
+    </w:lvl>
+    <w:lvl w:ilvl="6" w:tplc="1BA86ADE">
+      <w:start w:val="1"/>
+      <w:numFmt w:val="decimal"/>
+      <w:lvlText w:val="(%7)"/>
+      <w:lvlJc w:val="left"/>
+      <w:pPr>
+        <w:ind w:left="1440" w:hanging="360"/>
+      </w:pPr>
+    </w:lvl>
+    <w:lvl w:ilvl="7" w:tplc="569E4ACA">
+      <w:start w:val="1"/>
+      <w:numFmt w:val="decimal"/>
+      <w:lvlText w:val="(%8)"/>
+      <w:lvlJc w:val="left"/>
+      <w:pPr>
+        <w:ind w:left="1440" w:hanging="360"/>
+      </w:pPr>
+    </w:lvl>
+    <w:lvl w:ilvl="8" w:tplc="9B9C4238">
+      <w:start w:val="1"/>
+      <w:numFmt w:val="decimal"/>
+      <w:lvlText w:val="(%9)"/>
+      <w:lvlJc w:val="left"/>
+      <w:pPr>
+        <w:ind w:left="1440" w:hanging="360"/>
+      </w:pPr>
+    </w:lvl>
+  </w:abstractNum>
+  <w:abstractNum w:abstractNumId="12" w15:restartNumberingAfterBreak="0">
+    <w:nsid w:val="7BFD72DB"/>
+    <w:multiLevelType w:val="hybridMultilevel"/>
+    <w:tmpl w:val="22905240"/>
+    <w:lvl w:ilvl="0" w:tplc="EE364988">
+      <w:start w:val="1"/>
+      <w:numFmt w:val="decimal"/>
+      <w:lvlText w:val="%1."/>
+      <w:lvlJc w:val="left"/>
+      <w:pPr>
+        <w:ind w:left="1440" w:hanging="360"/>
+      </w:pPr>
+    </w:lvl>
+    <w:lvl w:ilvl="1" w:tplc="71CADCA0">
+      <w:start w:val="1"/>
+      <w:numFmt w:val="decimal"/>
+      <w:lvlText w:val="%2."/>
+      <w:lvlJc w:val="left"/>
+      <w:pPr>
+        <w:ind w:left="1440" w:hanging="360"/>
+      </w:pPr>
+    </w:lvl>
+    <w:lvl w:ilvl="2" w:tplc="8FB0F60A">
+      <w:start w:val="1"/>
+      <w:numFmt w:val="decimal"/>
+      <w:lvlText w:val="%3."/>
+      <w:lvlJc w:val="left"/>
+      <w:pPr>
+        <w:ind w:left="1440" w:hanging="360"/>
+      </w:pPr>
+    </w:lvl>
+    <w:lvl w:ilvl="3" w:tplc="6DFA6BFA">
+      <w:start w:val="1"/>
+      <w:numFmt w:val="decimal"/>
+      <w:lvlText w:val="%4."/>
+      <w:lvlJc w:val="left"/>
+      <w:pPr>
+        <w:ind w:left="1440" w:hanging="360"/>
+      </w:pPr>
+    </w:lvl>
+    <w:lvl w:ilvl="4" w:tplc="F81E3500">
+      <w:start w:val="1"/>
+      <w:numFmt w:val="decimal"/>
+      <w:lvlText w:val="%5."/>
+      <w:lvlJc w:val="left"/>
+      <w:pPr>
+        <w:ind w:left="1440" w:hanging="360"/>
+      </w:pPr>
+    </w:lvl>
+    <w:lvl w:ilvl="5" w:tplc="CAA6EE14">
+      <w:start w:val="1"/>
+      <w:numFmt w:val="decimal"/>
+      <w:lvlText w:val="%6."/>
+      <w:lvlJc w:val="left"/>
+      <w:pPr>
+        <w:ind w:left="1440" w:hanging="360"/>
+      </w:pPr>
+    </w:lvl>
+    <w:lvl w:ilvl="6" w:tplc="3ECC8634">
+      <w:start w:val="1"/>
+      <w:numFmt w:val="decimal"/>
+      <w:lvlText w:val="%7."/>
+      <w:lvlJc w:val="left"/>
+      <w:pPr>
+        <w:ind w:left="1440" w:hanging="360"/>
+      </w:pPr>
+    </w:lvl>
+    <w:lvl w:ilvl="7" w:tplc="DCB4850E">
+      <w:start w:val="1"/>
+      <w:numFmt w:val="decimal"/>
+      <w:lvlText w:val="%8."/>
+      <w:lvlJc w:val="left"/>
+      <w:pPr>
+        <w:ind w:left="1440" w:hanging="360"/>
+      </w:pPr>
+    </w:lvl>
+    <w:lvl w:ilvl="8" w:tplc="F1D8B198">
+      <w:start w:val="1"/>
+      <w:numFmt w:val="decimal"/>
+      <w:lvlText w:val="%9."/>
+      <w:lvlJc w:val="left"/>
+      <w:pPr>
+        <w:ind w:left="1440" w:hanging="360"/>
+      </w:pPr>
+    </w:lvl>
+  </w:abstractNum>
+  <w:num w:numId="1" w16cid:durableId="710495278">
+    <w:abstractNumId w:val="3"/>
+  </w:num>
+  <w:num w:numId="2" w16cid:durableId="1027750993">
+    <w:abstractNumId w:val="5"/>
+  </w:num>
+  <w:num w:numId="3" w16cid:durableId="1512405736">
+    <w:abstractNumId w:val="7"/>
+  </w:num>
+  <w:num w:numId="4" w16cid:durableId="1846431585">
+    <w:abstractNumId w:val="9"/>
+  </w:num>
+  <w:num w:numId="5" w16cid:durableId="1931280827">
+    <w:abstractNumId w:val="6"/>
+  </w:num>
+  <w:num w:numId="6" w16cid:durableId="771121194">
+    <w:abstractNumId w:val="8"/>
+  </w:num>
+  <w:num w:numId="7" w16cid:durableId="1514564011">
+    <w:abstractNumId w:val="11"/>
+  </w:num>
+  <w:num w:numId="8" w16cid:durableId="163668800">
+    <w:abstractNumId w:val="1"/>
+  </w:num>
+  <w:num w:numId="9" w16cid:durableId="1312173169">
+    <w:abstractNumId w:val="0"/>
+  </w:num>
+  <w:num w:numId="10" w16cid:durableId="412702845">
+    <w:abstractNumId w:val="10"/>
+  </w:num>
+  <w:num w:numId="11" w16cid:durableId="1544828112">
+    <w:abstractNumId w:val="2"/>
+  </w:num>
+  <w:num w:numId="12" w16cid:durableId="1601524309">
+    <w:abstractNumId w:val="12"/>
+  </w:num>
+  <w:num w:numId="13" w16cid:durableId="1006447192">
+    <w:abstractNumId w:val="4"/>
+  </w:num>
+</w:numbering>
+</file>
+
+<file path=word/people.xml><?xml version="1.0" encoding="utf-8"?>
+<w15:people xmlns:wpc="http://schemas.microsoft.com/office/word/2010/wordprocessingCanvas" xmlns:cx="http://schemas.microsoft.com/office/drawing/2014/chartex" xmlns:cx1="http://schemas.microsoft.com/office/drawing/2015/9/8/chartex" xmlns:cx2="http://schemas.microsoft.com/office/drawing/2015/10/21/chartex" xmlns:cx3="http://schemas.microsoft.com/office/drawing/2016/5/9/chartex" xmlns:cx4="http://schemas.microsoft.com/office/drawing/2016/5/10/chartex" xmlns:cx5="http://schemas.microsoft.com/office/drawing/2016/5/11/chartex" xmlns:cx6="http://schemas.microsoft.com/office/drawing/2016/5/12/chartex" xmlns:cx7="http://schemas.microsoft.com/office/drawing/2016/5/13/chartex" xmlns:cx8="http://schemas.microsoft.com/office/drawing/2016/5/14/chartex" xmlns:mc="http://schemas.openxmlformats.org/markup-compatibility/2006" xmlns:aink="http://schemas.microsoft.com/office/drawing/2016/ink" xmlns:am3d="http://schemas.microsoft.com/office/drawing/2017/model3d" xmlns:o="urn:schemas-microsoft-com:office:office" xmlns:oel="http://schemas.microsoft.com/office/2019/extlst" xmlns:r="http://schemas.openxmlformats.org/officeDocument/2006/relationships" xmlns:m="http://schemas.openxmlformats.org/officeDocument/2006/math" xmlns:v="urn:schemas-microsoft-com:vml" xmlns:wp14="http://schemas.microsoft.com/office/word/2010/wordprocessingDrawing" xmlns:wp="http://schemas.openxmlformats.org/drawingml/2006/wordprocessingDrawing" xmlns:w10="urn:schemas-microsoft-com:office:word" xmlns:w="http://schemas.openxmlformats.org/wordprocessingml/2006/main" xmlns:w14="http://schemas.microsoft.com/office/word/2010/wordml" xmlns:w15="http://schemas.microsoft.com/office/word/2012/wordml" xmlns:w16cex="http://schemas.microsoft.com/office/word/2018/wordml/cex" xmlns:w16cid="http://schemas.microsoft.com/office/word/2016/wordml/cid" xmlns:w16="http://schemas.microsoft.com/office/word/2018/wordml" xmlns:w16sdtdh="http://schemas.microsoft.com/office/word/2020/wordml/sdtdatahash" xmlns:w16se="http://schemas.microsoft.com/office/word/2015/wordml/symex" xmlns:wpg="http://schemas.microsoft.com/office/word/2010/wordprocessingGroup" xmlns:wpi="http://schemas.microsoft.com/office/word/2010/wordprocessingInk" xmlns:wne="http://schemas.microsoft.com/office/word/2006/wordml" xmlns:wps="http://schemas.microsoft.com/office/word/2010/wordprocessingShape" mc:Ignorable="w14 w15 w16se w16cid w16 w16cex w16sdtdh wp14">
+  <w15:person w15:author="David Gardner">
+    <w15:presenceInfo w15:providerId="Windows Live" w15:userId="9e1626f5875d7fb2"/>
+  </w15:person>
+</w15:people>
+</file>
 
 <file path=word/styles.xml><?xml version="1.0" encoding="utf-8"?>
 <w:styles xmlns:mc="http://schemas.openxmlformats.org/markup-compatibility/2006" xmlns:r="http://schemas.openxmlformats.org/officeDocument/2006/relationships" xmlns:w="http://schemas.openxmlformats.org/wordprocessingml/2006/main" xmlns:w14="http://schemas.microsoft.com/office/word/2010/wordml" xmlns:w15="http://schemas.microsoft.com/office/word/2012/wordml" xmlns:w16cex="http://schemas.microsoft.com/office/word/2018/wordml/cex" xmlns:w16cid="http://schemas.microsoft.com/office/word/2016/wordml/cid" xmlns:w16="http://schemas.microsoft.com/office/word/2018/wordml" xmlns:w16sdtdh="http://schemas.microsoft.com/office/word/2020/wordml/sdtdatahash" xmlns:w16se="http://schemas.microsoft.com/office/word/2015/wordml/symex" mc:Ignorable="w14 w15 w16se w16cid w16 w16cex w16sdtdh">
@@ -427,6 +1926,93 @@
     <w:semiHidden/>
     <w:unhideWhenUsed/>
   </w:style>
+  <w:style w:type="paragraph" w:styleId="ListParagraph">
+    <w:name w:val="List Paragraph"/>
+    <w:basedOn w:val="Normal"/>
+    <w:uiPriority w:val="34"/>
+    <w:qFormat/>
+    <w:rsid w:val="00A42359"/>
+    <w:pPr>
+      <w:ind w:left="720"/>
+      <w:contextualSpacing/>
+    </w:pPr>
+  </w:style>
+  <w:style w:type="character" w:styleId="CommentReference">
+    <w:name w:val="annotation reference"/>
+    <w:basedOn w:val="DefaultParagraphFont"/>
+    <w:uiPriority w:val="99"/>
+    <w:semiHidden/>
+    <w:unhideWhenUsed/>
+    <w:rsid w:val="00A42359"/>
+    <w:rPr>
+      <w:sz w:val="16"/>
+      <w:szCs w:val="16"/>
+    </w:rPr>
+  </w:style>
+  <w:style w:type="paragraph" w:styleId="CommentText">
+    <w:name w:val="annotation text"/>
+    <w:basedOn w:val="Normal"/>
+    <w:link w:val="CommentTextChar"/>
+    <w:uiPriority w:val="99"/>
+    <w:unhideWhenUsed/>
+    <w:rsid w:val="00A42359"/>
+    <w:pPr>
+      <w:spacing w:line="240" w:lineRule="auto"/>
+    </w:pPr>
+    <w:rPr>
+      <w:sz w:val="20"/>
+      <w:szCs w:val="20"/>
+    </w:rPr>
+  </w:style>
+  <w:style w:type="character" w:customStyle="1" w:styleId="CommentTextChar">
+    <w:name w:val="Comment Text Char"/>
+    <w:basedOn w:val="DefaultParagraphFont"/>
+    <w:link w:val="CommentText"/>
+    <w:uiPriority w:val="99"/>
+    <w:rsid w:val="00A42359"/>
+    <w:rPr>
+      <w:sz w:val="20"/>
+      <w:szCs w:val="20"/>
+    </w:rPr>
+  </w:style>
+  <w:style w:type="paragraph" w:styleId="CommentSubject">
+    <w:name w:val="annotation subject"/>
+    <w:basedOn w:val="CommentText"/>
+    <w:next w:val="CommentText"/>
+    <w:link w:val="CommentSubjectChar"/>
+    <w:uiPriority w:val="99"/>
+    <w:semiHidden/>
+    <w:unhideWhenUsed/>
+    <w:rsid w:val="00A42359"/>
+    <w:rPr>
+      <w:b/>
+      <w:bCs/>
+    </w:rPr>
+  </w:style>
+  <w:style w:type="character" w:customStyle="1" w:styleId="CommentSubjectChar">
+    <w:name w:val="Comment Subject Char"/>
+    <w:basedOn w:val="CommentTextChar"/>
+    <w:link w:val="CommentSubject"/>
+    <w:uiPriority w:val="99"/>
+    <w:semiHidden/>
+    <w:rsid w:val="00A42359"/>
+    <w:rPr>
+      <w:b/>
+      <w:bCs/>
+      <w:sz w:val="20"/>
+      <w:szCs w:val="20"/>
+    </w:rPr>
+  </w:style>
+  <w:style w:type="paragraph" w:styleId="Revision">
+    <w:name w:val="Revision"/>
+    <w:hidden/>
+    <w:uiPriority w:val="99"/>
+    <w:semiHidden/>
+    <w:rsid w:val="00AE1ECB"/>
+    <w:pPr>
+      <w:spacing w:after="0" w:line="240" w:lineRule="auto"/>
+    </w:pPr>
+  </w:style>
 </w:styles>
 </file>
 

</xml_diff>

<commit_message>
first pass of map constants
</commit_message>
<xml_diff>
--- a/screenshots/PokemonLegendsCelebi/PlotScript.docx
+++ b/screenshots/PokemonLegendsCelebi/PlotScript.docx
@@ -23063,6 +23063,13 @@
         </w:rPr>
         <w:t>ROUTE 37(?) to the south</w:t>
       </w:r>
+      <w:r>
+        <w:rPr>
+          <w:b/>
+          <w:bCs/>
+        </w:rPr>
+        <w:t xml:space="preserve"> (WHISPERS WAY)</w:t>
+      </w:r>
     </w:p>
     <w:p>
       <w:pPr>
@@ -23097,6 +23104,13 @@
           <w:bCs/>
         </w:rPr>
         <w:t>ALPH TEMPLES</w:t>
+      </w:r>
+      <w:r>
+        <w:rPr>
+          <w:b/>
+          <w:bCs/>
+        </w:rPr>
+        <w:t xml:space="preserve"> (TIMELESS TAPESTRY)</w:t>
       </w:r>
     </w:p>
     <w:p>

</xml_diff>

<commit_message>
stadium scenes and natl park areas
</commit_message>
<xml_diff>
--- a/screenshots/PokemonLegendsCelebi/PlotScript.docx
+++ b/screenshots/PokemonLegendsCelebi/PlotScript.docx
@@ -1,6 +1,114 @@
+
+<file path=word/comments.xml><?xml version="1.0" encoding="utf-8"?>
+<w:comments xmlns:wpc="http://schemas.microsoft.com/office/word/2010/wordprocessingCanvas" xmlns:cx="http://schemas.microsoft.com/office/drawing/2014/chartex" xmlns:cx1="http://schemas.microsoft.com/office/drawing/2015/9/8/chartex" xmlns:cx2="http://schemas.microsoft.com/office/drawing/2015/10/21/chartex" xmlns:cx3="http://schemas.microsoft.com/office/drawing/2016/5/9/chartex" xmlns:cx4="http://schemas.microsoft.com/office/drawing/2016/5/10/chartex" xmlns:cx5="http://schemas.microsoft.com/office/drawing/2016/5/11/chartex" xmlns:cx6="http://schemas.microsoft.com/office/drawing/2016/5/12/chartex" xmlns:cx7="http://schemas.microsoft.com/office/drawing/2016/5/13/chartex" xmlns:cx8="http://schemas.microsoft.com/office/drawing/2016/5/14/chartex" xmlns:mc="http://schemas.openxmlformats.org/markup-compatibility/2006" xmlns:aink="http://schemas.microsoft.com/office/drawing/2016/ink" xmlns:am3d="http://schemas.microsoft.com/office/drawing/2017/model3d" xmlns:o="urn:schemas-microsoft-com:office:office" xmlns:oel="http://schemas.microsoft.com/office/2019/extlst" xmlns:r="http://schemas.openxmlformats.org/officeDocument/2006/relationships" xmlns:m="http://schemas.openxmlformats.org/officeDocument/2006/math" xmlns:v="urn:schemas-microsoft-com:vml" xmlns:wp14="http://schemas.microsoft.com/office/word/2010/wordprocessingDrawing" xmlns:wp="http://schemas.openxmlformats.org/drawingml/2006/wordprocessingDrawing" xmlns:w10="urn:schemas-microsoft-com:office:word" xmlns:w="http://schemas.openxmlformats.org/wordprocessingml/2006/main" xmlns:w14="http://schemas.microsoft.com/office/word/2010/wordml" xmlns:w15="http://schemas.microsoft.com/office/word/2012/wordml" xmlns:w16cex="http://schemas.microsoft.com/office/word/2018/wordml/cex" xmlns:w16cid="http://schemas.microsoft.com/office/word/2016/wordml/cid" xmlns:w16="http://schemas.microsoft.com/office/word/2018/wordml" xmlns:w16du="http://schemas.microsoft.com/office/word/2023/wordml/word16du" xmlns:w16sdtdh="http://schemas.microsoft.com/office/word/2020/wordml/sdtdatahash" xmlns:w16se="http://schemas.microsoft.com/office/word/2015/wordml/symex" xmlns:wpg="http://schemas.microsoft.com/office/word/2010/wordprocessingGroup" xmlns:wpi="http://schemas.microsoft.com/office/word/2010/wordprocessingInk" xmlns:wne="http://schemas.microsoft.com/office/word/2006/wordml" xmlns:wps="http://schemas.microsoft.com/office/word/2010/wordprocessingShape" mc:Ignorable="w14 w15 w16se w16cid w16 w16cex w16sdtdh w16du wp14">
+  <w:comment w:id="0" w:author="David Gardner" w:date="2024-09-17T14:23:00Z" w:initials="DG">
+    <w:p>
+      <w:pPr>
+        <w:pStyle w:val="CommentText"/>
+      </w:pPr>
+      <w:r>
+        <w:rPr>
+          <w:rStyle w:val="CommentReference"/>
+        </w:rPr>
+        <w:annotationRef/>
+      </w:r>
+      <w:r>
+        <w:rPr>
+          <w:color w:val="222222"/>
+          <w:highlight w:val="white"/>
+        </w:rPr>
+        <w:t>Revise Gym Leader Intros to be partly influenced by Kurt and his arch conservative views</w:t>
+      </w:r>
+      <w:r>
+        <w:rPr>
+          <w:color w:val="222222"/>
+          <w:highlight w:val="white"/>
+        </w:rPr>
+        <w:br/>
+      </w:r>
+    </w:p>
+    <w:p>
+      <w:pPr>
+        <w:pStyle w:val="CommentText"/>
+      </w:pPr>
+      <w:r>
+        <w:rPr>
+          <w:color w:val="222222"/>
+          <w:highlight w:val="white"/>
+        </w:rPr>
+        <w:t>Pryce has been unaware of Kurt's influence</w:t>
+      </w:r>
+      <w:r>
+        <w:rPr>
+          <w:color w:val="222222"/>
+          <w:highlight w:val="white"/>
+        </w:rPr>
+        <w:br/>
+      </w:r>
+      <w:r>
+        <w:rPr>
+          <w:color w:val="222222"/>
+          <w:highlight w:val="white"/>
+        </w:rPr>
+        <w:br/>
+      </w:r>
+    </w:p>
+    <w:p>
+      <w:pPr>
+        <w:pStyle w:val="CommentText"/>
+      </w:pPr>
+      <w:r>
+        <w:rPr>
+          <w:color w:val="222222"/>
+          <w:highlight w:val="white"/>
+        </w:rPr>
+        <w:t>Dramatic Showdown between Pryce and Kurt after final rival battle </w:t>
+      </w:r>
+    </w:p>
+    <w:p>
+      <w:pPr>
+        <w:pStyle w:val="CommentText"/>
+      </w:pPr>
+    </w:p>
+  </w:comment>
+  <w:comment w:id="1" w:author="David Gardner" w:date="2024-08-29T09:57:00Z" w:initials="DG">
+    <w:p>
+      <w:pPr>
+        <w:pStyle w:val="CommentText"/>
+      </w:pPr>
+      <w:r>
+        <w:rPr>
+          <w:rStyle w:val="CommentReference"/>
+        </w:rPr>
+        <w:annotationRef/>
+      </w:r>
+      <w:r>
+        <w:t xml:space="preserve">A brief, tense interaction occurs where Rival showcases a new invention, pointedly noting how it wouldn't have been possible in Azalea Town. </w:t>
+      </w:r>
+    </w:p>
+  </w:comment>
+  <w:comment w:id="2" w:author="David Gardner" w:date="2024-08-29T09:58:00Z" w:initials="DG">
+    <w:p>
+      <w:pPr>
+        <w:pStyle w:val="CommentText"/>
+      </w:pPr>
+      <w:r>
+        <w:rPr>
+          <w:rStyle w:val="CommentReference"/>
+        </w:rPr>
+        <w:annotationRef/>
+      </w:r>
+      <w:r>
+        <w:t xml:space="preserve">A moment where Rival seems conflicted about the consequences of his actions, but doubles down on his stance when he sees Kurt. </w:t>
+      </w:r>
+    </w:p>
+  </w:comment>
+</w:comments>
+</file>
 
 <file path=word/commentsExtended.xml><?xml version="1.0" encoding="utf-8"?>
 <w15:commentsEx xmlns:wpc="http://schemas.microsoft.com/office/word/2010/wordprocessingCanvas" xmlns:cx="http://schemas.microsoft.com/office/drawing/2014/chartex" xmlns:cx1="http://schemas.microsoft.com/office/drawing/2015/9/8/chartex" xmlns:cx2="http://schemas.microsoft.com/office/drawing/2015/10/21/chartex" xmlns:cx3="http://schemas.microsoft.com/office/drawing/2016/5/9/chartex" xmlns:cx4="http://schemas.microsoft.com/office/drawing/2016/5/10/chartex" xmlns:cx5="http://schemas.microsoft.com/office/drawing/2016/5/11/chartex" xmlns:cx6="http://schemas.microsoft.com/office/drawing/2016/5/12/chartex" xmlns:cx7="http://schemas.microsoft.com/office/drawing/2016/5/13/chartex" xmlns:cx8="http://schemas.microsoft.com/office/drawing/2016/5/14/chartex" xmlns:mc="http://schemas.openxmlformats.org/markup-compatibility/2006" xmlns:aink="http://schemas.microsoft.com/office/drawing/2016/ink" xmlns:am3d="http://schemas.microsoft.com/office/drawing/2017/model3d" xmlns:o="urn:schemas-microsoft-com:office:office" xmlns:oel="http://schemas.microsoft.com/office/2019/extlst" xmlns:r="http://schemas.openxmlformats.org/officeDocument/2006/relationships" xmlns:m="http://schemas.openxmlformats.org/officeDocument/2006/math" xmlns:v="urn:schemas-microsoft-com:vml" xmlns:wp14="http://schemas.microsoft.com/office/word/2010/wordprocessingDrawing" xmlns:wp="http://schemas.openxmlformats.org/drawingml/2006/wordprocessingDrawing" xmlns:w10="urn:schemas-microsoft-com:office:word" xmlns:w="http://schemas.openxmlformats.org/wordprocessingml/2006/main" xmlns:w14="http://schemas.microsoft.com/office/word/2010/wordml" xmlns:w15="http://schemas.microsoft.com/office/word/2012/wordml" xmlns:w16cex="http://schemas.microsoft.com/office/word/2018/wordml/cex" xmlns:w16cid="http://schemas.microsoft.com/office/word/2016/wordml/cid" xmlns:w16="http://schemas.microsoft.com/office/word/2018/wordml" xmlns:w16du="http://schemas.microsoft.com/office/word/2023/wordml/word16du" xmlns:w16sdtdh="http://schemas.microsoft.com/office/word/2020/wordml/sdtdatahash" xmlns:w16se="http://schemas.microsoft.com/office/word/2015/wordml/symex" xmlns:wpg="http://schemas.microsoft.com/office/word/2010/wordprocessingGroup" xmlns:wpi="http://schemas.microsoft.com/office/word/2010/wordprocessingInk" xmlns:wne="http://schemas.microsoft.com/office/word/2006/wordml" xmlns:wps="http://schemas.microsoft.com/office/word/2010/wordprocessingShape" mc:Ignorable="w14 w15 w16se w16cid w16 w16cex w16sdtdh w16du wp14">
+  <w15:commentEx w15:paraId="0FBC16EA" w15:done="0"/>
   <w15:commentEx w15:paraId="7D636B9B" w15:done="0"/>
   <w15:commentEx w15:paraId="38CD2774" w15:done="0"/>
 </w15:commentsEx>
@@ -8,6 +116,7 @@
 
 <file path=word/commentsExtensible.xml><?xml version="1.0" encoding="utf-8"?>
 <w16cex:commentsExtensible xmlns:wpc="http://schemas.microsoft.com/office/word/2010/wordprocessingCanvas" xmlns:cx="http://schemas.microsoft.com/office/drawing/2014/chartex" xmlns:cx1="http://schemas.microsoft.com/office/drawing/2015/9/8/chartex" xmlns:cx2="http://schemas.microsoft.com/office/drawing/2015/10/21/chartex" xmlns:cx3="http://schemas.microsoft.com/office/drawing/2016/5/9/chartex" xmlns:cx4="http://schemas.microsoft.com/office/drawing/2016/5/10/chartex" xmlns:cx5="http://schemas.microsoft.com/office/drawing/2016/5/11/chartex" xmlns:cx6="http://schemas.microsoft.com/office/drawing/2016/5/12/chartex" xmlns:cx7="http://schemas.microsoft.com/office/drawing/2016/5/13/chartex" xmlns:cx8="http://schemas.microsoft.com/office/drawing/2016/5/14/chartex" xmlns:cr="http://schemas.microsoft.com/office/comments/2020/reactions" xmlns:mc="http://schemas.openxmlformats.org/markup-compatibility/2006" xmlns:aink="http://schemas.microsoft.com/office/drawing/2016/ink" xmlns:am3d="http://schemas.microsoft.com/office/drawing/2017/model3d" xmlns:o="urn:schemas-microsoft-com:office:office" xmlns:oel="http://schemas.microsoft.com/office/2019/extlst" xmlns:r="http://schemas.openxmlformats.org/officeDocument/2006/relationships" xmlns:m="http://schemas.openxmlformats.org/officeDocument/2006/math" xmlns:v="urn:schemas-microsoft-com:vml" xmlns:wp14="http://schemas.microsoft.com/office/word/2010/wordprocessingDrawing" xmlns:wp="http://schemas.openxmlformats.org/drawingml/2006/wordprocessingDrawing" xmlns:w10="urn:schemas-microsoft-com:office:word" xmlns:w="http://schemas.openxmlformats.org/wordprocessingml/2006/main" xmlns:w14="http://schemas.microsoft.com/office/word/2010/wordml" xmlns:w15="http://schemas.microsoft.com/office/word/2012/wordml" xmlns:w16cex="http://schemas.microsoft.com/office/word/2018/wordml/cex" xmlns:w16cid="http://schemas.microsoft.com/office/word/2016/wordml/cid" xmlns:w16="http://schemas.microsoft.com/office/word/2018/wordml" xmlns:w16du="http://schemas.microsoft.com/office/word/2023/wordml/word16du" xmlns:w16sdtdh="http://schemas.microsoft.com/office/word/2020/wordml/sdtdatahash" xmlns:w16se="http://schemas.microsoft.com/office/word/2015/wordml/symex" xmlns:wpg="http://schemas.microsoft.com/office/word/2010/wordprocessingGroup" xmlns:wpi="http://schemas.microsoft.com/office/word/2010/wordprocessingInk" xmlns:wne="http://schemas.microsoft.com/office/word/2006/wordml" xmlns:wps="http://schemas.microsoft.com/office/word/2010/wordprocessingShape" mc:Ignorable="w14 w15 w16se w16cid w16 w16cex w16sdtdh cr w16du wp14">
+  <w16cex:commentExtensible w16cex:durableId="5C49A326" w16cex:dateUtc="2024-09-17T21:23:00Z"/>
   <w16cex:commentExtensible w16cex:durableId="066016B6" w16cex:dateUtc="2024-08-29T16:57:00Z"/>
   <w16cex:commentExtensible w16cex:durableId="0F62FE7B" w16cex:dateUtc="2024-08-29T16:58:00Z"/>
 </w16cex:commentsExtensible>
@@ -15,6 +124,7 @@
 
 <file path=word/commentsIds.xml><?xml version="1.0" encoding="utf-8"?>
 <w16cid:commentsIds xmlns:wpc="http://schemas.microsoft.com/office/word/2010/wordprocessingCanvas" xmlns:cx="http://schemas.microsoft.com/office/drawing/2014/chartex" xmlns:cx1="http://schemas.microsoft.com/office/drawing/2015/9/8/chartex" xmlns:cx2="http://schemas.microsoft.com/office/drawing/2015/10/21/chartex" xmlns:cx3="http://schemas.microsoft.com/office/drawing/2016/5/9/chartex" xmlns:cx4="http://schemas.microsoft.com/office/drawing/2016/5/10/chartex" xmlns:cx5="http://schemas.microsoft.com/office/drawing/2016/5/11/chartex" xmlns:cx6="http://schemas.microsoft.com/office/drawing/2016/5/12/chartex" xmlns:cx7="http://schemas.microsoft.com/office/drawing/2016/5/13/chartex" xmlns:cx8="http://schemas.microsoft.com/office/drawing/2016/5/14/chartex" xmlns:mc="http://schemas.openxmlformats.org/markup-compatibility/2006" xmlns:aink="http://schemas.microsoft.com/office/drawing/2016/ink" xmlns:am3d="http://schemas.microsoft.com/office/drawing/2017/model3d" xmlns:o="urn:schemas-microsoft-com:office:office" xmlns:oel="http://schemas.microsoft.com/office/2019/extlst" xmlns:r="http://schemas.openxmlformats.org/officeDocument/2006/relationships" xmlns:m="http://schemas.openxmlformats.org/officeDocument/2006/math" xmlns:v="urn:schemas-microsoft-com:vml" xmlns:wp14="http://schemas.microsoft.com/office/word/2010/wordprocessingDrawing" xmlns:wp="http://schemas.openxmlformats.org/drawingml/2006/wordprocessingDrawing" xmlns:w10="urn:schemas-microsoft-com:office:word" xmlns:w="http://schemas.openxmlformats.org/wordprocessingml/2006/main" xmlns:w14="http://schemas.microsoft.com/office/word/2010/wordml" xmlns:w15="http://schemas.microsoft.com/office/word/2012/wordml" xmlns:w16cex="http://schemas.microsoft.com/office/word/2018/wordml/cex" xmlns:w16cid="http://schemas.microsoft.com/office/word/2016/wordml/cid" xmlns:w16="http://schemas.microsoft.com/office/word/2018/wordml" xmlns:w16du="http://schemas.microsoft.com/office/word/2023/wordml/word16du" xmlns:w16sdtdh="http://schemas.microsoft.com/office/word/2020/wordml/sdtdatahash" xmlns:w16se="http://schemas.microsoft.com/office/word/2015/wordml/symex" xmlns:wpg="http://schemas.microsoft.com/office/word/2010/wordprocessingGroup" xmlns:wpi="http://schemas.microsoft.com/office/word/2010/wordprocessingInk" xmlns:wne="http://schemas.microsoft.com/office/word/2006/wordml" xmlns:wps="http://schemas.microsoft.com/office/word/2010/wordprocessingShape" mc:Ignorable="w14 w15 w16se w16cid w16 w16cex w16sdtdh w16du wp14">
+  <w16cid:commentId w16cid:paraId="0FBC16EA" w16cid:durableId="5C49A326"/>
   <w16cid:commentId w16cid:paraId="7D636B9B" w16cid:durableId="066016B6"/>
   <w16cid:commentId w16cid:paraId="38CD2774" w16cid:durableId="0F62FE7B"/>
 </w16cid:commentsIds>
@@ -1740,7 +1850,6 @@
   <w:style w:type="character" w:default="1" w:styleId="DefaultParagraphFont">
     <w:name w:val="Default Paragraph Font"/>
     <w:uiPriority w:val="1"/>
-    <w:semiHidden/>
     <w:unhideWhenUsed/>
   </w:style>
   <w:style w:type="table" w:default="1" w:styleId="TableNormal">
@@ -1884,6 +1993,301 @@
 </w:styles>
 </file>
 
+<file path=word/theme/theme1.xml><?xml version="1.0" encoding="utf-8"?>
+<a:theme xmlns:a="http://schemas.openxmlformats.org/drawingml/2006/main" name="Office Theme">
+  <a:themeElements>
+    <a:clrScheme name="Office">
+      <a:dk1>
+        <a:sysClr val="windowText" lastClr="000000"/>
+      </a:dk1>
+      <a:lt1>
+        <a:sysClr val="window" lastClr="FFFFFF"/>
+      </a:lt1>
+      <a:dk2>
+        <a:srgbClr val="44546A"/>
+      </a:dk2>
+      <a:lt2>
+        <a:srgbClr val="E7E6E6"/>
+      </a:lt2>
+      <a:accent1>
+        <a:srgbClr val="4472C4"/>
+      </a:accent1>
+      <a:accent2>
+        <a:srgbClr val="ED7D31"/>
+      </a:accent2>
+      <a:accent3>
+        <a:srgbClr val="A5A5A5"/>
+      </a:accent3>
+      <a:accent4>
+        <a:srgbClr val="FFC000"/>
+      </a:accent4>
+      <a:accent5>
+        <a:srgbClr val="5B9BD5"/>
+      </a:accent5>
+      <a:accent6>
+        <a:srgbClr val="70AD47"/>
+      </a:accent6>
+      <a:hlink>
+        <a:srgbClr val="0563C1"/>
+      </a:hlink>
+      <a:folHlink>
+        <a:srgbClr val="954F72"/>
+      </a:folHlink>
+    </a:clrScheme>
+    <a:fontScheme name="Office">
+      <a:majorFont>
+        <a:latin typeface="Calibri Light" panose="020F0302020204030204"/>
+        <a:ea typeface=""/>
+        <a:cs typeface=""/>
+        <a:font script="Jpan" typeface="游ゴシック Light"/>
+        <a:font script="Hang" typeface="맑은 고딕"/>
+        <a:font script="Hans" typeface="等线 Light"/>
+        <a:font script="Hant" typeface="新細明體"/>
+        <a:font script="Arab" typeface="Times New Roman"/>
+        <a:font script="Hebr" typeface="Times New Roman"/>
+        <a:font script="Thai" typeface="Angsana New"/>
+        <a:font script="Ethi" typeface="Nyala"/>
+        <a:font script="Beng" typeface="Vrinda"/>
+        <a:font script="Gujr" typeface="Shruti"/>
+        <a:font script="Khmr" typeface="MoolBoran"/>
+        <a:font script="Knda" typeface="Tunga"/>
+        <a:font script="Guru" typeface="Raavi"/>
+        <a:font script="Cans" typeface="Euphemia"/>
+        <a:font script="Cher" typeface="Plantagenet Cherokee"/>
+        <a:font script="Yiii" typeface="Microsoft Yi Baiti"/>
+        <a:font script="Tibt" typeface="Microsoft Himalaya"/>
+        <a:font script="Thaa" typeface="MV Boli"/>
+        <a:font script="Deva" typeface="Mangal"/>
+        <a:font script="Telu" typeface="Gautami"/>
+        <a:font script="Taml" typeface="Latha"/>
+        <a:font script="Syrc" typeface="Estrangelo Edessa"/>
+        <a:font script="Orya" typeface="Kalinga"/>
+        <a:font script="Mlym" typeface="Kartika"/>
+        <a:font script="Laoo" typeface="DokChampa"/>
+        <a:font script="Sinh" typeface="Iskoola Pota"/>
+        <a:font script="Mong" typeface="Mongolian Baiti"/>
+        <a:font script="Viet" typeface="Times New Roman"/>
+        <a:font script="Uigh" typeface="Microsoft Uighur"/>
+        <a:font script="Geor" typeface="Sylfaen"/>
+        <a:font script="Armn" typeface="Arial"/>
+        <a:font script="Bugi" typeface="Leelawadee UI"/>
+        <a:font script="Bopo" typeface="Microsoft JhengHei"/>
+        <a:font script="Java" typeface="Javanese Text"/>
+        <a:font script="Lisu" typeface="Segoe UI"/>
+        <a:font script="Mymr" typeface="Myanmar Text"/>
+        <a:font script="Nkoo" typeface="Ebrima"/>
+        <a:font script="Olck" typeface="Nirmala UI"/>
+        <a:font script="Osma" typeface="Ebrima"/>
+        <a:font script="Phag" typeface="Phagspa"/>
+        <a:font script="Syrn" typeface="Estrangelo Edessa"/>
+        <a:font script="Syrj" typeface="Estrangelo Edessa"/>
+        <a:font script="Syre" typeface="Estrangelo Edessa"/>
+        <a:font script="Sora" typeface="Nirmala UI"/>
+        <a:font script="Tale" typeface="Microsoft Tai Le"/>
+        <a:font script="Talu" typeface="Microsoft New Tai Lue"/>
+        <a:font script="Tfng" typeface="Ebrima"/>
+      </a:majorFont>
+      <a:minorFont>
+        <a:latin typeface="Calibri" panose="020F0502020204030204"/>
+        <a:ea typeface=""/>
+        <a:cs typeface=""/>
+        <a:font script="Jpan" typeface="游明朝"/>
+        <a:font script="Hang" typeface="맑은 고딕"/>
+        <a:font script="Hans" typeface="等线"/>
+        <a:font script="Hant" typeface="新細明體"/>
+        <a:font script="Arab" typeface="Arial"/>
+        <a:font script="Hebr" typeface="Arial"/>
+        <a:font script="Thai" typeface="Cordia New"/>
+        <a:font script="Ethi" typeface="Nyala"/>
+        <a:font script="Beng" typeface="Vrinda"/>
+        <a:font script="Gujr" typeface="Shruti"/>
+        <a:font script="Khmr" typeface="DaunPenh"/>
+        <a:font script="Knda" typeface="Tunga"/>
+        <a:font script="Guru" typeface="Raavi"/>
+        <a:font script="Cans" typeface="Euphemia"/>
+        <a:font script="Cher" typeface="Plantagenet Cherokee"/>
+        <a:font script="Yiii" typeface="Microsoft Yi Baiti"/>
+        <a:font script="Tibt" typeface="Microsoft Himalaya"/>
+        <a:font script="Thaa" typeface="MV Boli"/>
+        <a:font script="Deva" typeface="Mangal"/>
+        <a:font script="Telu" typeface="Gautami"/>
+        <a:font script="Taml" typeface="Latha"/>
+        <a:font script="Syrc" typeface="Estrangelo Edessa"/>
+        <a:font script="Orya" typeface="Kalinga"/>
+        <a:font script="Mlym" typeface="Kartika"/>
+        <a:font script="Laoo" typeface="DokChampa"/>
+        <a:font script="Sinh" typeface="Iskoola Pota"/>
+        <a:font script="Mong" typeface="Mongolian Baiti"/>
+        <a:font script="Viet" typeface="Arial"/>
+        <a:font script="Uigh" typeface="Microsoft Uighur"/>
+        <a:font script="Geor" typeface="Sylfaen"/>
+        <a:font script="Armn" typeface="Arial"/>
+        <a:font script="Bugi" typeface="Leelawadee UI"/>
+        <a:font script="Bopo" typeface="Microsoft JhengHei"/>
+        <a:font script="Java" typeface="Javanese Text"/>
+        <a:font script="Lisu" typeface="Segoe UI"/>
+        <a:font script="Mymr" typeface="Myanmar Text"/>
+        <a:font script="Nkoo" typeface="Ebrima"/>
+        <a:font script="Olck" typeface="Nirmala UI"/>
+        <a:font script="Osma" typeface="Ebrima"/>
+        <a:font script="Phag" typeface="Phagspa"/>
+        <a:font script="Syrn" typeface="Estrangelo Edessa"/>
+        <a:font script="Syrj" typeface="Estrangelo Edessa"/>
+        <a:font script="Syre" typeface="Estrangelo Edessa"/>
+        <a:font script="Sora" typeface="Nirmala UI"/>
+        <a:font script="Tale" typeface="Microsoft Tai Le"/>
+        <a:font script="Talu" typeface="Microsoft New Tai Lue"/>
+        <a:font script="Tfng" typeface="Ebrima"/>
+      </a:minorFont>
+    </a:fontScheme>
+    <a:fmtScheme name="Office">
+      <a:fillStyleLst>
+        <a:solidFill>
+          <a:schemeClr val="phClr"/>
+        </a:solidFill>
+        <a:gradFill rotWithShape="1">
+          <a:gsLst>
+            <a:gs pos="0">
+              <a:schemeClr val="phClr">
+                <a:lumMod val="110000"/>
+                <a:satMod val="105000"/>
+                <a:tint val="67000"/>
+              </a:schemeClr>
+            </a:gs>
+            <a:gs pos="50000">
+              <a:schemeClr val="phClr">
+                <a:lumMod val="105000"/>
+                <a:satMod val="103000"/>
+                <a:tint val="73000"/>
+              </a:schemeClr>
+            </a:gs>
+            <a:gs pos="100000">
+              <a:schemeClr val="phClr">
+                <a:lumMod val="105000"/>
+                <a:satMod val="109000"/>
+                <a:tint val="81000"/>
+              </a:schemeClr>
+            </a:gs>
+          </a:gsLst>
+          <a:lin ang="5400000" scaled="0"/>
+        </a:gradFill>
+        <a:gradFill rotWithShape="1">
+          <a:gsLst>
+            <a:gs pos="0">
+              <a:schemeClr val="phClr">
+                <a:satMod val="103000"/>
+                <a:lumMod val="102000"/>
+                <a:tint val="94000"/>
+              </a:schemeClr>
+            </a:gs>
+            <a:gs pos="50000">
+              <a:schemeClr val="phClr">
+                <a:satMod val="110000"/>
+                <a:lumMod val="100000"/>
+                <a:shade val="100000"/>
+              </a:schemeClr>
+            </a:gs>
+            <a:gs pos="100000">
+              <a:schemeClr val="phClr">
+                <a:lumMod val="99000"/>
+                <a:satMod val="120000"/>
+                <a:shade val="78000"/>
+              </a:schemeClr>
+            </a:gs>
+          </a:gsLst>
+          <a:lin ang="5400000" scaled="0"/>
+        </a:gradFill>
+      </a:fillStyleLst>
+      <a:lnStyleLst>
+        <a:ln w="6350" cap="flat" cmpd="sng" algn="ctr">
+          <a:solidFill>
+            <a:schemeClr val="phClr"/>
+          </a:solidFill>
+          <a:prstDash val="solid"/>
+          <a:miter lim="800000"/>
+        </a:ln>
+        <a:ln w="12700" cap="flat" cmpd="sng" algn="ctr">
+          <a:solidFill>
+            <a:schemeClr val="phClr"/>
+          </a:solidFill>
+          <a:prstDash val="solid"/>
+          <a:miter lim="800000"/>
+        </a:ln>
+        <a:ln w="19050" cap="flat" cmpd="sng" algn="ctr">
+          <a:solidFill>
+            <a:schemeClr val="phClr"/>
+          </a:solidFill>
+          <a:prstDash val="solid"/>
+          <a:miter lim="800000"/>
+        </a:ln>
+      </a:lnStyleLst>
+      <a:effectStyleLst>
+        <a:effectStyle>
+          <a:effectLst/>
+        </a:effectStyle>
+        <a:effectStyle>
+          <a:effectLst/>
+        </a:effectStyle>
+        <a:effectStyle>
+          <a:effectLst>
+            <a:outerShdw blurRad="57150" dist="19050" dir="5400000" algn="ctr" rotWithShape="0">
+              <a:srgbClr val="000000">
+                <a:alpha val="63000"/>
+              </a:srgbClr>
+            </a:outerShdw>
+          </a:effectLst>
+        </a:effectStyle>
+      </a:effectStyleLst>
+      <a:bgFillStyleLst>
+        <a:solidFill>
+          <a:schemeClr val="phClr"/>
+        </a:solidFill>
+        <a:solidFill>
+          <a:schemeClr val="phClr">
+            <a:tint val="95000"/>
+            <a:satMod val="170000"/>
+          </a:schemeClr>
+        </a:solidFill>
+        <a:gradFill rotWithShape="1">
+          <a:gsLst>
+            <a:gs pos="0">
+              <a:schemeClr val="phClr">
+                <a:tint val="93000"/>
+                <a:satMod val="150000"/>
+                <a:shade val="98000"/>
+                <a:lumMod val="102000"/>
+              </a:schemeClr>
+            </a:gs>
+            <a:gs pos="50000">
+              <a:schemeClr val="phClr">
+                <a:tint val="98000"/>
+                <a:satMod val="130000"/>
+                <a:shade val="90000"/>
+                <a:lumMod val="103000"/>
+              </a:schemeClr>
+            </a:gs>
+            <a:gs pos="100000">
+              <a:schemeClr val="phClr">
+                <a:shade val="63000"/>
+                <a:satMod val="120000"/>
+              </a:schemeClr>
+            </a:gs>
+          </a:gsLst>
+          <a:lin ang="5400000" scaled="0"/>
+        </a:gradFill>
+      </a:bgFillStyleLst>
+    </a:fmtScheme>
+  </a:themeElements>
+  <a:objectDefaults/>
+  <a:extraClrSchemeLst/>
+  <a:extLst>
+    <a:ext uri="{05A4C25C-085E-4340-85A3-A5531E510DB2}">
+      <thm15:themeFamily xmlns:thm15="http://schemas.microsoft.com/office/thememl/2012/main" name="Office Theme" id="{62F939B6-93AF-4DB8-9C6B-D6C7DFDC589F}" vid="{4A3C46E8-61CC-4603-A589-7422A47A8E4A}"/>
+    </a:ext>
+  </a:extLst>
+</a:theme>
+</file>
+
 <file path=customXml/item1.xml><?xml version="1.0" encoding="utf-8"?>
 <b:Sources xmlns:b="http://schemas.openxmlformats.org/officeDocument/2006/bibliography" xmlns="http://schemas.openxmlformats.org/officeDocument/2006/bibliography" SelectedStyle="\APASixthEditionOfficeOnline.xsl" StyleName="APA" Version="6"/>
 </file>

</xml_diff>

<commit_message>
thru ecruteak needs debug
</commit_message>
<xml_diff>
--- a/screenshots/PokemonLegendsCelebi/PlotScript.docx
+++ b/screenshots/PokemonLegendsCelebi/PlotScript.docx
@@ -71,7 +71,7 @@
       </w:pPr>
     </w:p>
   </w:comment>
-  <w:comment w:id="1" w:author="David Gardner" w:date="2024-08-29T09:57:00Z" w:initials="DG">
+  <w:comment w:id="1" w:author="David Gardner" w:date="2024-10-15T14:10:00Z" w:initials="DG">
     <w:p>
       <w:pPr>
         <w:pStyle w:val="CommentText"/>
@@ -83,11 +83,62 @@
         <w:annotationRef/>
       </w:r>
       <w:r>
-        <w:t xml:space="preserve">A brief, tense interaction occurs where Rival showcases a new invention, pointedly noting how it wouldn't have been possible in Azalea Town. </w:t>
+        <w:t>This corner used to be where we'd come for haircuts - for both your dad and his Cyndaquil. Back then, it was the most excitement we could hope for. Your father would sit for hours, watching his Cyndaquil's flame grow and shrink in the mirror, giggling every time the barber had to work around it. The apricorn would sit on the counter, softly humming, almost like it was purring with contentment.</w:t>
+      </w:r>
+    </w:p>
+    <w:p>
+      <w:pPr>
+        <w:pStyle w:val="CommentText"/>
+        <w:numPr>
+          <w:ilvl w:val="0"/>
+          <w:numId w:val="23"/>
+        </w:numPr>
+      </w:pPr>
+    </w:p>
+    <w:p>
+      <w:pPr>
+        <w:pStyle w:val="CommentText"/>
+      </w:pPr>
+      <w:r>
+        <w:t>Here stood your dad's school. After classes, we'd walk around the lakes, your father proudly carrying his painted apricorn. We didn't have fancy Pokéball seals back then, so we decorated it ourselves with vibrant colors. Each scrape and chip in the paint became a story, a memory of an adventure shared. Sometimes, late in the evening, you could see the faint glow of Cyndaquil's flame through the translucent shell.</w:t>
+      </w:r>
+    </w:p>
+    <w:p>
+      <w:pPr>
+        <w:pStyle w:val="CommentText"/>
+        <w:numPr>
+          <w:ilvl w:val="0"/>
+          <w:numId w:val="24"/>
+        </w:numPr>
+      </w:pPr>
+    </w:p>
+    <w:p>
+      <w:pPr>
+        <w:pStyle w:val="CommentText"/>
+      </w:pPr>
+      <w:r>
+        <w:t>The thing about apricorns is they need constant care. If you don't interact regularly, the Pokémon inside might leave. When your dad moved to Olivine for work, he entrusted Cyndaquil to me. I'd open the apricorn every day, watching it light up, feeling its comforting warmth. It was like keeping a piece of your father close, even as the distance between us grew. But with each passing month, the glow seemed a little dimmer, the buzz a little fainter.</w:t>
+      </w:r>
+    </w:p>
+    <w:p>
+      <w:pPr>
+        <w:pStyle w:val="CommentText"/>
+        <w:numPr>
+          <w:ilvl w:val="0"/>
+          <w:numId w:val="25"/>
+        </w:numPr>
+      </w:pPr>
+    </w:p>
+    <w:p>
+      <w:pPr>
+        <w:pStyle w:val="CommentText"/>
+      </w:pPr>
+      <w:r>
+        <w:t>I remember the winter festival five years ago. I invited your dad, hoping to reconnect, to share the joy of the season like we used to. He couldn't make it - work, he said. It was the first time he'd missed it. That night, as festive lights twinkled around me, I took out the apricorn. The paint was faded, chipped in places, revealing the metallic sheen beneath. When I opened it, the usual warm glow was barely visible, like a candle about to sputter out. I held it close, whispering to Cyndaquil, promising your father would return soon. But deep down, I feared something irreplaceable was slipping away.</w:t>
       </w:r>
     </w:p>
   </w:comment>
-  <w:comment w:id="2" w:author="David Gardner" w:date="2024-09-24T17:28:00Z" w:initials="DG">
+  <w:comment w:id="2" w:author="David Gardner" w:date="2024-08-29T09:57:00Z" w:initials="DG">
     <w:p>
       <w:pPr>
         <w:pStyle w:val="CommentText"/>
@@ -99,11 +150,11 @@
         <w:annotationRef/>
       </w:r>
       <w:r>
-        <w:t>09-24-24</w:t>
+        <w:t xml:space="preserve">A brief, tense interaction occurs where Rival showcases a new invention, pointedly noting how it wouldn't have been possible in Azalea Town. </w:t>
       </w:r>
     </w:p>
   </w:comment>
-  <w:comment w:id="3" w:author="David Gardner" w:date="2024-10-07T09:53:00Z" w:initials="DG">
+  <w:comment w:id="3" w:author="David Gardner" w:date="2024-09-24T17:28:00Z" w:initials="DG">
     <w:p>
       <w:pPr>
         <w:pStyle w:val="CommentText"/>
@@ -115,11 +166,11 @@
         <w:annotationRef/>
       </w:r>
       <w:r>
-        <w:t>Here on 10-7-24</w:t>
+        <w:t>09-24-24</w:t>
       </w:r>
     </w:p>
   </w:comment>
-  <w:comment w:id="4" w:author="David Gardner" w:date="2024-10-13T21:09:00Z" w:initials="DG">
+  <w:comment w:id="4" w:author="David Gardner" w:date="2024-10-07T09:53:00Z" w:initials="DG">
     <w:p>
       <w:pPr>
         <w:pStyle w:val="CommentText"/>
@@ -131,11 +182,11 @@
         <w:annotationRef/>
       </w:r>
       <w:r>
-        <w:t>October 13 2024</w:t>
+        <w:t>Here on 10-7-24</w:t>
       </w:r>
     </w:p>
   </w:comment>
-  <w:comment w:id="5" w:author="David Gardner" w:date="2024-09-26T08:31:00Z" w:initials="DG">
+  <w:comment w:id="5" w:author="David Gardner" w:date="2024-10-13T21:09:00Z" w:initials="DG">
     <w:p>
       <w:pPr>
         <w:pStyle w:val="CommentText"/>
@@ -147,6 +198,22 @@
         <w:annotationRef/>
       </w:r>
       <w:r>
+        <w:t>October 13 2024</w:t>
+      </w:r>
+    </w:p>
+  </w:comment>
+  <w:comment w:id="6" w:author="David Gardner" w:date="2024-09-26T08:31:00Z" w:initials="DG">
+    <w:p>
+      <w:pPr>
+        <w:pStyle w:val="CommentText"/>
+      </w:pPr>
+      <w:r>
+        <w:rPr>
+          <w:rStyle w:val="CommentReference"/>
+        </w:rPr>
+        <w:annotationRef/>
+      </w:r>
+      <w:r>
         <w:t>To address this challenge, let's consider how we can make Silph's goals in scene 6 consistent with Whitney's observation in scene 2, while still contrasting with Lanna's evolving perspective. Here's a suggestion:</w:t>
       </w:r>
     </w:p>
@@ -271,7 +338,7 @@
       </w:r>
     </w:p>
   </w:comment>
-  <w:comment w:id="6" w:author="David Gardner" w:date="2024-09-26T08:32:00Z" w:initials="DG">
+  <w:comment w:id="7" w:author="David Gardner" w:date="2024-09-26T08:32:00Z" w:initials="DG">
     <w:p>
       <w:pPr>
         <w:pStyle w:val="CommentText"/>
@@ -423,7 +490,7 @@
       </w:r>
     </w:p>
   </w:comment>
-  <w:comment w:id="7" w:author="David Gardner" w:date="2024-08-29T09:58:00Z" w:initials="DG">
+  <w:comment w:id="8" w:author="David Gardner" w:date="2024-08-29T09:58:00Z" w:initials="DG">
     <w:p>
       <w:pPr>
         <w:pStyle w:val="CommentText"/>
@@ -445,6 +512,7 @@
 <file path=word/commentsExtended.xml><?xml version="1.0" encoding="utf-8"?>
 <w15:commentsEx xmlns:wpc="http://schemas.microsoft.com/office/word/2010/wordprocessingCanvas" xmlns:cx="http://schemas.microsoft.com/office/drawing/2014/chartex" xmlns:cx1="http://schemas.microsoft.com/office/drawing/2015/9/8/chartex" xmlns:cx2="http://schemas.microsoft.com/office/drawing/2015/10/21/chartex" xmlns:cx3="http://schemas.microsoft.com/office/drawing/2016/5/9/chartex" xmlns:cx4="http://schemas.microsoft.com/office/drawing/2016/5/10/chartex" xmlns:cx5="http://schemas.microsoft.com/office/drawing/2016/5/11/chartex" xmlns:cx6="http://schemas.microsoft.com/office/drawing/2016/5/12/chartex" xmlns:cx7="http://schemas.microsoft.com/office/drawing/2016/5/13/chartex" xmlns:cx8="http://schemas.microsoft.com/office/drawing/2016/5/14/chartex" xmlns:mc="http://schemas.openxmlformats.org/markup-compatibility/2006" xmlns:aink="http://schemas.microsoft.com/office/drawing/2016/ink" xmlns:am3d="http://schemas.microsoft.com/office/drawing/2017/model3d" xmlns:o="urn:schemas-microsoft-com:office:office" xmlns:oel="http://schemas.microsoft.com/office/2019/extlst" xmlns:r="http://schemas.openxmlformats.org/officeDocument/2006/relationships" xmlns:m="http://schemas.openxmlformats.org/officeDocument/2006/math" xmlns:v="urn:schemas-microsoft-com:vml" xmlns:wp14="http://schemas.microsoft.com/office/word/2010/wordprocessingDrawing" xmlns:wp="http://schemas.openxmlformats.org/drawingml/2006/wordprocessingDrawing" xmlns:w10="urn:schemas-microsoft-com:office:word" xmlns:w="http://schemas.openxmlformats.org/wordprocessingml/2006/main" xmlns:w14="http://schemas.microsoft.com/office/word/2010/wordml" xmlns:w15="http://schemas.microsoft.com/office/word/2012/wordml" xmlns:w16cex="http://schemas.microsoft.com/office/word/2018/wordml/cex" xmlns:w16cid="http://schemas.microsoft.com/office/word/2016/wordml/cid" xmlns:w16="http://schemas.microsoft.com/office/word/2018/wordml" xmlns:w16du="http://schemas.microsoft.com/office/word/2023/wordml/word16du" xmlns:w16sdtdh="http://schemas.microsoft.com/office/word/2020/wordml/sdtdatahash" xmlns:w16se="http://schemas.microsoft.com/office/word/2015/wordml/symex" xmlns:wpg="http://schemas.microsoft.com/office/word/2010/wordprocessingGroup" xmlns:wpi="http://schemas.microsoft.com/office/word/2010/wordprocessingInk" xmlns:wne="http://schemas.microsoft.com/office/word/2006/wordml" xmlns:wps="http://schemas.microsoft.com/office/word/2010/wordprocessingShape" mc:Ignorable="w14 w15 w16se w16cid w16 w16cex w16sdtdh w16du wp14">
   <w15:commentEx w15:paraId="0FBC16EA" w15:done="0"/>
+  <w15:commentEx w15:paraId="104461DE" w15:done="0"/>
   <w15:commentEx w15:paraId="7D636B9B" w15:done="0"/>
   <w15:commentEx w15:paraId="4195F4BF" w15:done="0"/>
   <w15:commentEx w15:paraId="2983760B" w15:done="0"/>
@@ -458,6 +526,7 @@
 <file path=word/commentsExtensible.xml><?xml version="1.0" encoding="utf-8"?>
 <w16cex:commentsExtensible xmlns:wpc="http://schemas.microsoft.com/office/word/2010/wordprocessingCanvas" xmlns:cx="http://schemas.microsoft.com/office/drawing/2014/chartex" xmlns:cx1="http://schemas.microsoft.com/office/drawing/2015/9/8/chartex" xmlns:cx2="http://schemas.microsoft.com/office/drawing/2015/10/21/chartex" xmlns:cx3="http://schemas.microsoft.com/office/drawing/2016/5/9/chartex" xmlns:cx4="http://schemas.microsoft.com/office/drawing/2016/5/10/chartex" xmlns:cx5="http://schemas.microsoft.com/office/drawing/2016/5/11/chartex" xmlns:cx6="http://schemas.microsoft.com/office/drawing/2016/5/12/chartex" xmlns:cx7="http://schemas.microsoft.com/office/drawing/2016/5/13/chartex" xmlns:cx8="http://schemas.microsoft.com/office/drawing/2016/5/14/chartex" xmlns:cr="http://schemas.microsoft.com/office/comments/2020/reactions" xmlns:mc="http://schemas.openxmlformats.org/markup-compatibility/2006" xmlns:aink="http://schemas.microsoft.com/office/drawing/2016/ink" xmlns:am3d="http://schemas.microsoft.com/office/drawing/2017/model3d" xmlns:o="urn:schemas-microsoft-com:office:office" xmlns:oel="http://schemas.microsoft.com/office/2019/extlst" xmlns:r="http://schemas.openxmlformats.org/officeDocument/2006/relationships" xmlns:m="http://schemas.openxmlformats.org/officeDocument/2006/math" xmlns:v="urn:schemas-microsoft-com:vml" xmlns:wp14="http://schemas.microsoft.com/office/word/2010/wordprocessingDrawing" xmlns:wp="http://schemas.openxmlformats.org/drawingml/2006/wordprocessingDrawing" xmlns:w10="urn:schemas-microsoft-com:office:word" xmlns:w="http://schemas.openxmlformats.org/wordprocessingml/2006/main" xmlns:w14="http://schemas.microsoft.com/office/word/2010/wordml" xmlns:w15="http://schemas.microsoft.com/office/word/2012/wordml" xmlns:w16cex="http://schemas.microsoft.com/office/word/2018/wordml/cex" xmlns:w16cid="http://schemas.microsoft.com/office/word/2016/wordml/cid" xmlns:w16="http://schemas.microsoft.com/office/word/2018/wordml" xmlns:w16du="http://schemas.microsoft.com/office/word/2023/wordml/word16du" xmlns:w16sdtdh="http://schemas.microsoft.com/office/word/2020/wordml/sdtdatahash" xmlns:w16se="http://schemas.microsoft.com/office/word/2015/wordml/symex" xmlns:wpg="http://schemas.microsoft.com/office/word/2010/wordprocessingGroup" xmlns:wpi="http://schemas.microsoft.com/office/word/2010/wordprocessingInk" xmlns:wne="http://schemas.microsoft.com/office/word/2006/wordml" xmlns:wps="http://schemas.microsoft.com/office/word/2010/wordprocessingShape" mc:Ignorable="w14 w15 w16se w16cid w16 w16cex w16sdtdh cr w16du wp14">
   <w16cex:commentExtensible w16cex:durableId="5C49A326" w16cex:dateUtc="2024-09-17T21:23:00Z"/>
+  <w16cex:commentExtensible w16cex:durableId="49CF09B0" w16cex:dateUtc="2024-10-15T21:10:00Z"/>
   <w16cex:commentExtensible w16cex:durableId="066016B6" w16cex:dateUtc="2024-08-29T16:57:00Z"/>
   <w16cex:commentExtensible w16cex:durableId="3F4DD843" w16cex:dateUtc="2024-09-25T00:28:00Z"/>
   <w16cex:commentExtensible w16cex:durableId="233D7EEF" w16cex:dateUtc="2024-10-07T16:53:00Z"/>
@@ -471,6 +540,7 @@
 <file path=word/commentsIds.xml><?xml version="1.0" encoding="utf-8"?>
 <w16cid:commentsIds xmlns:wpc="http://schemas.microsoft.com/office/word/2010/wordprocessingCanvas" xmlns:cx="http://schemas.microsoft.com/office/drawing/2014/chartex" xmlns:cx1="http://schemas.microsoft.com/office/drawing/2015/9/8/chartex" xmlns:cx2="http://schemas.microsoft.com/office/drawing/2015/10/21/chartex" xmlns:cx3="http://schemas.microsoft.com/office/drawing/2016/5/9/chartex" xmlns:cx4="http://schemas.microsoft.com/office/drawing/2016/5/10/chartex" xmlns:cx5="http://schemas.microsoft.com/office/drawing/2016/5/11/chartex" xmlns:cx6="http://schemas.microsoft.com/office/drawing/2016/5/12/chartex" xmlns:cx7="http://schemas.microsoft.com/office/drawing/2016/5/13/chartex" xmlns:cx8="http://schemas.microsoft.com/office/drawing/2016/5/14/chartex" xmlns:mc="http://schemas.openxmlformats.org/markup-compatibility/2006" xmlns:aink="http://schemas.microsoft.com/office/drawing/2016/ink" xmlns:am3d="http://schemas.microsoft.com/office/drawing/2017/model3d" xmlns:o="urn:schemas-microsoft-com:office:office" xmlns:oel="http://schemas.microsoft.com/office/2019/extlst" xmlns:r="http://schemas.openxmlformats.org/officeDocument/2006/relationships" xmlns:m="http://schemas.openxmlformats.org/officeDocument/2006/math" xmlns:v="urn:schemas-microsoft-com:vml" xmlns:wp14="http://schemas.microsoft.com/office/word/2010/wordprocessingDrawing" xmlns:wp="http://schemas.openxmlformats.org/drawingml/2006/wordprocessingDrawing" xmlns:w10="urn:schemas-microsoft-com:office:word" xmlns:w="http://schemas.openxmlformats.org/wordprocessingml/2006/main" xmlns:w14="http://schemas.microsoft.com/office/word/2010/wordml" xmlns:w15="http://schemas.microsoft.com/office/word/2012/wordml" xmlns:w16cex="http://schemas.microsoft.com/office/word/2018/wordml/cex" xmlns:w16cid="http://schemas.microsoft.com/office/word/2016/wordml/cid" xmlns:w16="http://schemas.microsoft.com/office/word/2018/wordml" xmlns:w16du="http://schemas.microsoft.com/office/word/2023/wordml/word16du" xmlns:w16sdtdh="http://schemas.microsoft.com/office/word/2020/wordml/sdtdatahash" xmlns:w16se="http://schemas.microsoft.com/office/word/2015/wordml/symex" xmlns:wpg="http://schemas.microsoft.com/office/word/2010/wordprocessingGroup" xmlns:wpi="http://schemas.microsoft.com/office/word/2010/wordprocessingInk" xmlns:wne="http://schemas.microsoft.com/office/word/2006/wordml" xmlns:wps="http://schemas.microsoft.com/office/word/2010/wordprocessingShape" mc:Ignorable="w14 w15 w16se w16cid w16 w16cex w16sdtdh w16du wp14">
   <w16cid:commentId w16cid:paraId="0FBC16EA" w16cid:durableId="5C49A326"/>
+  <w16cid:commentId w16cid:paraId="104461DE" w16cid:durableId="49CF09B0"/>
   <w16cid:commentId w16cid:paraId="7D636B9B" w16cid:durableId="066016B6"/>
   <w16cid:commentId w16cid:paraId="4195F4BF" w16cid:durableId="3F4DD843"/>
   <w16cid:commentId w16cid:paraId="2983760B" w16cid:durableId="233D7EEF"/>
@@ -828,6 +898,178 @@
     </w:lvl>
   </w:abstractNum>
   <w:abstractNum w:abstractNumId="4" w15:restartNumberingAfterBreak="0">
+    <w:nsid w:val="155501F5"/>
+    <w:multiLevelType w:val="hybridMultilevel"/>
+    <w:tmpl w:val="94DE9860"/>
+    <w:lvl w:ilvl="0" w:tplc="20388FEA">
+      <w:start w:val="1"/>
+      <w:numFmt w:val="decimal"/>
+      <w:lvlText w:val="%1."/>
+      <w:lvlJc w:val="left"/>
+      <w:pPr>
+        <w:ind w:left="1440" w:hanging="360"/>
+      </w:pPr>
+    </w:lvl>
+    <w:lvl w:ilvl="1" w:tplc="9D6CE0A2">
+      <w:start w:val="1"/>
+      <w:numFmt w:val="decimal"/>
+      <w:lvlText w:val="%2."/>
+      <w:lvlJc w:val="left"/>
+      <w:pPr>
+        <w:ind w:left="1440" w:hanging="360"/>
+      </w:pPr>
+    </w:lvl>
+    <w:lvl w:ilvl="2" w:tplc="41C694C4">
+      <w:start w:val="1"/>
+      <w:numFmt w:val="decimal"/>
+      <w:lvlText w:val="%3."/>
+      <w:lvlJc w:val="left"/>
+      <w:pPr>
+        <w:ind w:left="1440" w:hanging="360"/>
+      </w:pPr>
+    </w:lvl>
+    <w:lvl w:ilvl="3" w:tplc="A844C488">
+      <w:start w:val="1"/>
+      <w:numFmt w:val="decimal"/>
+      <w:lvlText w:val="%4."/>
+      <w:lvlJc w:val="left"/>
+      <w:pPr>
+        <w:ind w:left="1440" w:hanging="360"/>
+      </w:pPr>
+    </w:lvl>
+    <w:lvl w:ilvl="4" w:tplc="4BFA4252">
+      <w:start w:val="1"/>
+      <w:numFmt w:val="decimal"/>
+      <w:lvlText w:val="%5."/>
+      <w:lvlJc w:val="left"/>
+      <w:pPr>
+        <w:ind w:left="1440" w:hanging="360"/>
+      </w:pPr>
+    </w:lvl>
+    <w:lvl w:ilvl="5" w:tplc="B5840AF4">
+      <w:start w:val="1"/>
+      <w:numFmt w:val="decimal"/>
+      <w:lvlText w:val="%6."/>
+      <w:lvlJc w:val="left"/>
+      <w:pPr>
+        <w:ind w:left="1440" w:hanging="360"/>
+      </w:pPr>
+    </w:lvl>
+    <w:lvl w:ilvl="6" w:tplc="7AB4EDFC">
+      <w:start w:val="1"/>
+      <w:numFmt w:val="decimal"/>
+      <w:lvlText w:val="%7."/>
+      <w:lvlJc w:val="left"/>
+      <w:pPr>
+        <w:ind w:left="1440" w:hanging="360"/>
+      </w:pPr>
+    </w:lvl>
+    <w:lvl w:ilvl="7" w:tplc="5E22C288">
+      <w:start w:val="1"/>
+      <w:numFmt w:val="decimal"/>
+      <w:lvlText w:val="%8."/>
+      <w:lvlJc w:val="left"/>
+      <w:pPr>
+        <w:ind w:left="1440" w:hanging="360"/>
+      </w:pPr>
+    </w:lvl>
+    <w:lvl w:ilvl="8" w:tplc="57B8ABC2">
+      <w:start w:val="1"/>
+      <w:numFmt w:val="decimal"/>
+      <w:lvlText w:val="%9."/>
+      <w:lvlJc w:val="left"/>
+      <w:pPr>
+        <w:ind w:left="1440" w:hanging="360"/>
+      </w:pPr>
+    </w:lvl>
+  </w:abstractNum>
+  <w:abstractNum w:abstractNumId="5" w15:restartNumberingAfterBreak="0">
+    <w:nsid w:val="20B3184D"/>
+    <w:multiLevelType w:val="hybridMultilevel"/>
+    <w:tmpl w:val="E30E307C"/>
+    <w:lvl w:ilvl="0" w:tplc="4C3286E4">
+      <w:start w:val="1"/>
+      <w:numFmt w:val="decimal"/>
+      <w:lvlText w:val="%1."/>
+      <w:lvlJc w:val="left"/>
+      <w:pPr>
+        <w:ind w:left="1440" w:hanging="360"/>
+      </w:pPr>
+    </w:lvl>
+    <w:lvl w:ilvl="1" w:tplc="49666510">
+      <w:start w:val="1"/>
+      <w:numFmt w:val="decimal"/>
+      <w:lvlText w:val="%2."/>
+      <w:lvlJc w:val="left"/>
+      <w:pPr>
+        <w:ind w:left="1440" w:hanging="360"/>
+      </w:pPr>
+    </w:lvl>
+    <w:lvl w:ilvl="2" w:tplc="B33ECFBC">
+      <w:start w:val="1"/>
+      <w:numFmt w:val="decimal"/>
+      <w:lvlText w:val="%3."/>
+      <w:lvlJc w:val="left"/>
+      <w:pPr>
+        <w:ind w:left="1440" w:hanging="360"/>
+      </w:pPr>
+    </w:lvl>
+    <w:lvl w:ilvl="3" w:tplc="DABE66B2">
+      <w:start w:val="1"/>
+      <w:numFmt w:val="decimal"/>
+      <w:lvlText w:val="%4."/>
+      <w:lvlJc w:val="left"/>
+      <w:pPr>
+        <w:ind w:left="1440" w:hanging="360"/>
+      </w:pPr>
+    </w:lvl>
+    <w:lvl w:ilvl="4" w:tplc="1144D9FA">
+      <w:start w:val="1"/>
+      <w:numFmt w:val="decimal"/>
+      <w:lvlText w:val="%5."/>
+      <w:lvlJc w:val="left"/>
+      <w:pPr>
+        <w:ind w:left="1440" w:hanging="360"/>
+      </w:pPr>
+    </w:lvl>
+    <w:lvl w:ilvl="5" w:tplc="ECD67286">
+      <w:start w:val="1"/>
+      <w:numFmt w:val="decimal"/>
+      <w:lvlText w:val="%6."/>
+      <w:lvlJc w:val="left"/>
+      <w:pPr>
+        <w:ind w:left="1440" w:hanging="360"/>
+      </w:pPr>
+    </w:lvl>
+    <w:lvl w:ilvl="6" w:tplc="0B46C514">
+      <w:start w:val="1"/>
+      <w:numFmt w:val="decimal"/>
+      <w:lvlText w:val="%7."/>
+      <w:lvlJc w:val="left"/>
+      <w:pPr>
+        <w:ind w:left="1440" w:hanging="360"/>
+      </w:pPr>
+    </w:lvl>
+    <w:lvl w:ilvl="7" w:tplc="0F5C8C10">
+      <w:start w:val="1"/>
+      <w:numFmt w:val="decimal"/>
+      <w:lvlText w:val="%8."/>
+      <w:lvlJc w:val="left"/>
+      <w:pPr>
+        <w:ind w:left="1440" w:hanging="360"/>
+      </w:pPr>
+    </w:lvl>
+    <w:lvl w:ilvl="8" w:tplc="C98A3F60">
+      <w:start w:val="1"/>
+      <w:numFmt w:val="decimal"/>
+      <w:lvlText w:val="%9."/>
+      <w:lvlJc w:val="left"/>
+      <w:pPr>
+        <w:ind w:left="1440" w:hanging="360"/>
+      </w:pPr>
+    </w:lvl>
+  </w:abstractNum>
+  <w:abstractNum w:abstractNumId="6" w15:restartNumberingAfterBreak="0">
     <w:nsid w:val="2E385C00"/>
     <w:multiLevelType w:val="hybridMultilevel"/>
     <w:tmpl w:val="83B07FF6"/>
@@ -940,7 +1182,7 @@
       </w:rPr>
     </w:lvl>
   </w:abstractNum>
-  <w:abstractNum w:abstractNumId="5" w15:restartNumberingAfterBreak="0">
+  <w:abstractNum w:abstractNumId="7" w15:restartNumberingAfterBreak="0">
     <w:nsid w:val="2F312422"/>
     <w:multiLevelType w:val="hybridMultilevel"/>
     <w:tmpl w:val="EE6EB1D6"/>
@@ -1053,7 +1295,7 @@
       </w:rPr>
     </w:lvl>
   </w:abstractNum>
-  <w:abstractNum w:abstractNumId="6" w15:restartNumberingAfterBreak="0">
+  <w:abstractNum w:abstractNumId="8" w15:restartNumberingAfterBreak="0">
     <w:nsid w:val="34E86471"/>
     <w:multiLevelType w:val="hybridMultilevel"/>
     <w:tmpl w:val="30881798"/>
@@ -1166,7 +1408,7 @@
       </w:rPr>
     </w:lvl>
   </w:abstractNum>
-  <w:abstractNum w:abstractNumId="7" w15:restartNumberingAfterBreak="0">
+  <w:abstractNum w:abstractNumId="9" w15:restartNumberingAfterBreak="0">
     <w:nsid w:val="3A7F56F0"/>
     <w:multiLevelType w:val="hybridMultilevel"/>
     <w:tmpl w:val="0CE4C2A4"/>
@@ -1252,7 +1494,93 @@
       </w:pPr>
     </w:lvl>
   </w:abstractNum>
-  <w:abstractNum w:abstractNumId="8" w15:restartNumberingAfterBreak="0">
+  <w:abstractNum w:abstractNumId="10" w15:restartNumberingAfterBreak="0">
+    <w:nsid w:val="3A8255EB"/>
+    <w:multiLevelType w:val="hybridMultilevel"/>
+    <w:tmpl w:val="C7DA97CC"/>
+    <w:lvl w:ilvl="0" w:tplc="D3FAA606">
+      <w:start w:val="1"/>
+      <w:numFmt w:val="decimal"/>
+      <w:lvlText w:val="%1."/>
+      <w:lvlJc w:val="left"/>
+      <w:pPr>
+        <w:ind w:left="1440" w:hanging="360"/>
+      </w:pPr>
+    </w:lvl>
+    <w:lvl w:ilvl="1" w:tplc="B55062A4">
+      <w:start w:val="1"/>
+      <w:numFmt w:val="decimal"/>
+      <w:lvlText w:val="%2."/>
+      <w:lvlJc w:val="left"/>
+      <w:pPr>
+        <w:ind w:left="1440" w:hanging="360"/>
+      </w:pPr>
+    </w:lvl>
+    <w:lvl w:ilvl="2" w:tplc="C6EA74D6">
+      <w:start w:val="1"/>
+      <w:numFmt w:val="decimal"/>
+      <w:lvlText w:val="%3."/>
+      <w:lvlJc w:val="left"/>
+      <w:pPr>
+        <w:ind w:left="1440" w:hanging="360"/>
+      </w:pPr>
+    </w:lvl>
+    <w:lvl w:ilvl="3" w:tplc="B59E184C">
+      <w:start w:val="1"/>
+      <w:numFmt w:val="decimal"/>
+      <w:lvlText w:val="%4."/>
+      <w:lvlJc w:val="left"/>
+      <w:pPr>
+        <w:ind w:left="1440" w:hanging="360"/>
+      </w:pPr>
+    </w:lvl>
+    <w:lvl w:ilvl="4" w:tplc="7C9AB1C0">
+      <w:start w:val="1"/>
+      <w:numFmt w:val="decimal"/>
+      <w:lvlText w:val="%5."/>
+      <w:lvlJc w:val="left"/>
+      <w:pPr>
+        <w:ind w:left="1440" w:hanging="360"/>
+      </w:pPr>
+    </w:lvl>
+    <w:lvl w:ilvl="5" w:tplc="7F5EA160">
+      <w:start w:val="1"/>
+      <w:numFmt w:val="decimal"/>
+      <w:lvlText w:val="%6."/>
+      <w:lvlJc w:val="left"/>
+      <w:pPr>
+        <w:ind w:left="1440" w:hanging="360"/>
+      </w:pPr>
+    </w:lvl>
+    <w:lvl w:ilvl="6" w:tplc="6B82B310">
+      <w:start w:val="1"/>
+      <w:numFmt w:val="decimal"/>
+      <w:lvlText w:val="%7."/>
+      <w:lvlJc w:val="left"/>
+      <w:pPr>
+        <w:ind w:left="1440" w:hanging="360"/>
+      </w:pPr>
+    </w:lvl>
+    <w:lvl w:ilvl="7" w:tplc="F05EF6A0">
+      <w:start w:val="1"/>
+      <w:numFmt w:val="decimal"/>
+      <w:lvlText w:val="%8."/>
+      <w:lvlJc w:val="left"/>
+      <w:pPr>
+        <w:ind w:left="1440" w:hanging="360"/>
+      </w:pPr>
+    </w:lvl>
+    <w:lvl w:ilvl="8" w:tplc="FECA284E">
+      <w:start w:val="1"/>
+      <w:numFmt w:val="decimal"/>
+      <w:lvlText w:val="%9."/>
+      <w:lvlJc w:val="left"/>
+      <w:pPr>
+        <w:ind w:left="1440" w:hanging="360"/>
+      </w:pPr>
+    </w:lvl>
+  </w:abstractNum>
+  <w:abstractNum w:abstractNumId="11" w15:restartNumberingAfterBreak="0">
     <w:nsid w:val="409026B5"/>
     <w:multiLevelType w:val="hybridMultilevel"/>
     <w:tmpl w:val="3E28FA9C"/>
@@ -1338,7 +1666,7 @@
       </w:pPr>
     </w:lvl>
   </w:abstractNum>
-  <w:abstractNum w:abstractNumId="9" w15:restartNumberingAfterBreak="0">
+  <w:abstractNum w:abstractNumId="12" w15:restartNumberingAfterBreak="0">
     <w:nsid w:val="47861A3F"/>
     <w:multiLevelType w:val="hybridMultilevel"/>
     <w:tmpl w:val="4A226BB0"/>
@@ -1424,7 +1752,7 @@
       </w:pPr>
     </w:lvl>
   </w:abstractNum>
-  <w:abstractNum w:abstractNumId="10" w15:restartNumberingAfterBreak="0">
+  <w:abstractNum w:abstractNumId="13" w15:restartNumberingAfterBreak="0">
     <w:nsid w:val="47F36B12"/>
     <w:multiLevelType w:val="hybridMultilevel"/>
     <w:tmpl w:val="C9D46CA6"/>
@@ -1510,7 +1838,7 @@
       </w:pPr>
     </w:lvl>
   </w:abstractNum>
-  <w:abstractNum w:abstractNumId="11" w15:restartNumberingAfterBreak="0">
+  <w:abstractNum w:abstractNumId="14" w15:restartNumberingAfterBreak="0">
     <w:nsid w:val="49A0493E"/>
     <w:multiLevelType w:val="hybridMultilevel"/>
     <w:tmpl w:val="07629464"/>
@@ -1596,7 +1924,7 @@
       </w:pPr>
     </w:lvl>
   </w:abstractNum>
-  <w:abstractNum w:abstractNumId="12" w15:restartNumberingAfterBreak="0">
+  <w:abstractNum w:abstractNumId="15" w15:restartNumberingAfterBreak="0">
     <w:nsid w:val="51905669"/>
     <w:multiLevelType w:val="hybridMultilevel"/>
     <w:tmpl w:val="733AD65A"/>
@@ -1682,7 +2010,7 @@
       </w:pPr>
     </w:lvl>
   </w:abstractNum>
-  <w:abstractNum w:abstractNumId="13" w15:restartNumberingAfterBreak="0">
+  <w:abstractNum w:abstractNumId="16" w15:restartNumberingAfterBreak="0">
     <w:nsid w:val="57E70F5E"/>
     <w:multiLevelType w:val="hybridMultilevel"/>
     <w:tmpl w:val="5F0A6F20"/>
@@ -1771,7 +2099,7 @@
       </w:pPr>
     </w:lvl>
   </w:abstractNum>
-  <w:abstractNum w:abstractNumId="14" w15:restartNumberingAfterBreak="0">
+  <w:abstractNum w:abstractNumId="17" w15:restartNumberingAfterBreak="0">
     <w:nsid w:val="5FD5355C"/>
     <w:multiLevelType w:val="hybridMultilevel"/>
     <w:tmpl w:val="B28E904E"/>
@@ -1857,7 +2185,7 @@
       </w:pPr>
     </w:lvl>
   </w:abstractNum>
-  <w:abstractNum w:abstractNumId="15" w15:restartNumberingAfterBreak="0">
+  <w:abstractNum w:abstractNumId="18" w15:restartNumberingAfterBreak="0">
     <w:nsid w:val="65524DF2"/>
     <w:multiLevelType w:val="hybridMultilevel"/>
     <w:tmpl w:val="29BA3FE2"/>
@@ -1943,7 +2271,7 @@
       </w:pPr>
     </w:lvl>
   </w:abstractNum>
-  <w:abstractNum w:abstractNumId="16" w15:restartNumberingAfterBreak="0">
+  <w:abstractNum w:abstractNumId="19" w15:restartNumberingAfterBreak="0">
     <w:nsid w:val="66092D72"/>
     <w:multiLevelType w:val="hybridMultilevel"/>
     <w:tmpl w:val="6B0AE2C8"/>
@@ -2029,7 +2357,7 @@
       </w:pPr>
     </w:lvl>
   </w:abstractNum>
-  <w:abstractNum w:abstractNumId="17" w15:restartNumberingAfterBreak="0">
+  <w:abstractNum w:abstractNumId="20" w15:restartNumberingAfterBreak="0">
     <w:nsid w:val="68221FFE"/>
     <w:multiLevelType w:val="hybridMultilevel"/>
     <w:tmpl w:val="2918D034"/>
@@ -2115,7 +2443,7 @@
       </w:pPr>
     </w:lvl>
   </w:abstractNum>
-  <w:abstractNum w:abstractNumId="18" w15:restartNumberingAfterBreak="0">
+  <w:abstractNum w:abstractNumId="21" w15:restartNumberingAfterBreak="0">
     <w:nsid w:val="6AB2739B"/>
     <w:multiLevelType w:val="hybridMultilevel"/>
     <w:tmpl w:val="BA46B892"/>
@@ -2228,7 +2556,7 @@
       </w:rPr>
     </w:lvl>
   </w:abstractNum>
-  <w:abstractNum w:abstractNumId="19" w15:restartNumberingAfterBreak="0">
+  <w:abstractNum w:abstractNumId="22" w15:restartNumberingAfterBreak="0">
     <w:nsid w:val="6EC54CC2"/>
     <w:multiLevelType w:val="hybridMultilevel"/>
     <w:tmpl w:val="FF482090"/>
@@ -2314,7 +2642,7 @@
       </w:pPr>
     </w:lvl>
   </w:abstractNum>
-  <w:abstractNum w:abstractNumId="20" w15:restartNumberingAfterBreak="0">
+  <w:abstractNum w:abstractNumId="23" w15:restartNumberingAfterBreak="0">
     <w:nsid w:val="76865246"/>
     <w:multiLevelType w:val="hybridMultilevel"/>
     <w:tmpl w:val="184EB744"/>
@@ -2400,7 +2728,7 @@
       </w:pPr>
     </w:lvl>
   </w:abstractNum>
-  <w:abstractNum w:abstractNumId="21" w15:restartNumberingAfterBreak="0">
+  <w:abstractNum w:abstractNumId="24" w15:restartNumberingAfterBreak="0">
     <w:nsid w:val="7BFD72DB"/>
     <w:multiLevelType w:val="hybridMultilevel"/>
     <w:tmpl w:val="22905240"/>
@@ -2487,25 +2815,25 @@
     </w:lvl>
   </w:abstractNum>
   <w:num w:numId="1" w16cid:durableId="710495278">
-    <w:abstractNumId w:val="6"/>
+    <w:abstractNumId w:val="8"/>
   </w:num>
   <w:num w:numId="2" w16cid:durableId="1027750993">
-    <w:abstractNumId w:val="11"/>
+    <w:abstractNumId w:val="14"/>
   </w:num>
   <w:num w:numId="3" w16cid:durableId="1512405736">
-    <w:abstractNumId w:val="13"/>
+    <w:abstractNumId w:val="16"/>
   </w:num>
   <w:num w:numId="4" w16cid:durableId="1846431585">
-    <w:abstractNumId w:val="16"/>
+    <w:abstractNumId w:val="19"/>
   </w:num>
   <w:num w:numId="5" w16cid:durableId="1931280827">
-    <w:abstractNumId w:val="12"/>
+    <w:abstractNumId w:val="15"/>
   </w:num>
   <w:num w:numId="6" w16cid:durableId="771121194">
-    <w:abstractNumId w:val="15"/>
+    <w:abstractNumId w:val="18"/>
   </w:num>
   <w:num w:numId="7" w16cid:durableId="1514564011">
-    <w:abstractNumId w:val="19"/>
+    <w:abstractNumId w:val="22"/>
   </w:num>
   <w:num w:numId="8" w16cid:durableId="163668800">
     <w:abstractNumId w:val="1"/>
@@ -2514,43 +2842,52 @@
     <w:abstractNumId w:val="0"/>
   </w:num>
   <w:num w:numId="10" w16cid:durableId="412702845">
-    <w:abstractNumId w:val="17"/>
+    <w:abstractNumId w:val="20"/>
   </w:num>
   <w:num w:numId="11" w16cid:durableId="1544828112">
     <w:abstractNumId w:val="3"/>
   </w:num>
   <w:num w:numId="12" w16cid:durableId="1601524309">
+    <w:abstractNumId w:val="24"/>
+  </w:num>
+  <w:num w:numId="13" w16cid:durableId="1006447192">
+    <w:abstractNumId w:val="9"/>
+  </w:num>
+  <w:num w:numId="14" w16cid:durableId="284427025">
+    <w:abstractNumId w:val="7"/>
+  </w:num>
+  <w:num w:numId="15" w16cid:durableId="961307006">
+    <w:abstractNumId w:val="13"/>
+  </w:num>
+  <w:num w:numId="16" w16cid:durableId="1056465808">
+    <w:abstractNumId w:val="6"/>
+  </w:num>
+  <w:num w:numId="17" w16cid:durableId="1691491886">
+    <w:abstractNumId w:val="17"/>
+  </w:num>
+  <w:num w:numId="18" w16cid:durableId="73862260">
     <w:abstractNumId w:val="21"/>
   </w:num>
-  <w:num w:numId="13" w16cid:durableId="1006447192">
-    <w:abstractNumId w:val="7"/>
-  </w:num>
-  <w:num w:numId="14" w16cid:durableId="284427025">
-    <w:abstractNumId w:val="5"/>
-  </w:num>
-  <w:num w:numId="15" w16cid:durableId="961307006">
-    <w:abstractNumId w:val="10"/>
-  </w:num>
-  <w:num w:numId="16" w16cid:durableId="1056465808">
-    <w:abstractNumId w:val="4"/>
-  </w:num>
-  <w:num w:numId="17" w16cid:durableId="1691491886">
-    <w:abstractNumId w:val="14"/>
-  </w:num>
-  <w:num w:numId="18" w16cid:durableId="73862260">
-    <w:abstractNumId w:val="18"/>
-  </w:num>
   <w:num w:numId="19" w16cid:durableId="1700467798">
-    <w:abstractNumId w:val="20"/>
+    <w:abstractNumId w:val="23"/>
   </w:num>
   <w:num w:numId="20" w16cid:durableId="1710449027">
-    <w:abstractNumId w:val="9"/>
+    <w:abstractNumId w:val="12"/>
   </w:num>
   <w:num w:numId="21" w16cid:durableId="216086905">
-    <w:abstractNumId w:val="8"/>
+    <w:abstractNumId w:val="11"/>
   </w:num>
   <w:num w:numId="22" w16cid:durableId="201794701">
     <w:abstractNumId w:val="2"/>
+  </w:num>
+  <w:num w:numId="23" w16cid:durableId="1900020320">
+    <w:abstractNumId w:val="4"/>
+  </w:num>
+  <w:num w:numId="24" w16cid:durableId="1828933461">
+    <w:abstractNumId w:val="5"/>
+  </w:num>
+  <w:num w:numId="25" w16cid:durableId="1511723318">
+    <w:abstractNumId w:val="10"/>
   </w:num>
 </w:numbering>
 </file>
@@ -2967,7 +3304,6 @@
   <w:style w:type="character" w:default="1" w:styleId="DefaultParagraphFont">
     <w:name w:val="Default Paragraph Font"/>
     <w:uiPriority w:val="1"/>
-    <w:semiHidden/>
     <w:unhideWhenUsed/>
   </w:style>
   <w:style w:type="table" w:default="1" w:styleId="TableNormal">

</xml_diff>

<commit_message>
towards union cave b2f finish, scripting samsara
</commit_message>
<xml_diff>
--- a/screenshots/PokemonLegendsCelebi/PlotScript.docx
+++ b/screenshots/PokemonLegendsCelebi/PlotScript.docx
@@ -1,6 +1,6 @@
 
 <file path=word/comments.xml><?xml version="1.0" encoding="utf-8"?>
-<w:comments xmlns:wpc="http://schemas.microsoft.com/office/word/2010/wordprocessingCanvas" xmlns:cx="http://schemas.microsoft.com/office/drawing/2014/chartex" xmlns:cx1="http://schemas.microsoft.com/office/drawing/2015/9/8/chartex" xmlns:cx2="http://schemas.microsoft.com/office/drawing/2015/10/21/chartex" xmlns:cx3="http://schemas.microsoft.com/office/drawing/2016/5/9/chartex" xmlns:cx4="http://schemas.microsoft.com/office/drawing/2016/5/10/chartex" xmlns:cx5="http://schemas.microsoft.com/office/drawing/2016/5/11/chartex" xmlns:cx6="http://schemas.microsoft.com/office/drawing/2016/5/12/chartex" xmlns:cx7="http://schemas.microsoft.com/office/drawing/2016/5/13/chartex" xmlns:cx8="http://schemas.microsoft.com/office/drawing/2016/5/14/chartex" xmlns:mc="http://schemas.openxmlformats.org/markup-compatibility/2006" xmlns:aink="http://schemas.microsoft.com/office/drawing/2016/ink" xmlns:am3d="http://schemas.microsoft.com/office/drawing/2017/model3d" xmlns:o="urn:schemas-microsoft-com:office:office" xmlns:oel="http://schemas.microsoft.com/office/2019/extlst" xmlns:r="http://schemas.openxmlformats.org/officeDocument/2006/relationships" xmlns:m="http://schemas.openxmlformats.org/officeDocument/2006/math" xmlns:v="urn:schemas-microsoft-com:vml" xmlns:wp14="http://schemas.microsoft.com/office/word/2010/wordprocessingDrawing" xmlns:wp="http://schemas.openxmlformats.org/drawingml/2006/wordprocessingDrawing" xmlns:w10="urn:schemas-microsoft-com:office:word" xmlns:w="http://schemas.openxmlformats.org/wordprocessingml/2006/main" xmlns:w14="http://schemas.microsoft.com/office/word/2010/wordml" xmlns:w15="http://schemas.microsoft.com/office/word/2012/wordml" xmlns:w16cex="http://schemas.microsoft.com/office/word/2018/wordml/cex" xmlns:w16cid="http://schemas.microsoft.com/office/word/2016/wordml/cid" xmlns:w16="http://schemas.microsoft.com/office/word/2018/wordml" xmlns:w16du="http://schemas.microsoft.com/office/word/2023/wordml/word16du" xmlns:w16sdtdh="http://schemas.microsoft.com/office/word/2020/wordml/sdtdatahash" xmlns:w16se="http://schemas.microsoft.com/office/word/2015/wordml/symex" xmlns:wpg="http://schemas.microsoft.com/office/word/2010/wordprocessingGroup" xmlns:wpi="http://schemas.microsoft.com/office/word/2010/wordprocessingInk" xmlns:wne="http://schemas.microsoft.com/office/word/2006/wordml" xmlns:wps="http://schemas.microsoft.com/office/word/2010/wordprocessingShape" mc:Ignorable="w14 w15 w16se w16cid w16 w16cex w16sdtdh w16du wp14">
+<w:comments xmlns:wpc="http://schemas.microsoft.com/office/word/2010/wordprocessingCanvas" xmlns:cx="http://schemas.microsoft.com/office/drawing/2014/chartex" xmlns:cx1="http://schemas.microsoft.com/office/drawing/2015/9/8/chartex" xmlns:cx2="http://schemas.microsoft.com/office/drawing/2015/10/21/chartex" xmlns:cx3="http://schemas.microsoft.com/office/drawing/2016/5/9/chartex" xmlns:cx4="http://schemas.microsoft.com/office/drawing/2016/5/10/chartex" xmlns:cx5="http://schemas.microsoft.com/office/drawing/2016/5/11/chartex" xmlns:cx6="http://schemas.microsoft.com/office/drawing/2016/5/12/chartex" xmlns:cx7="http://schemas.microsoft.com/office/drawing/2016/5/13/chartex" xmlns:cx8="http://schemas.microsoft.com/office/drawing/2016/5/14/chartex" xmlns:mc="http://schemas.openxmlformats.org/markup-compatibility/2006" xmlns:aink="http://schemas.microsoft.com/office/drawing/2016/ink" xmlns:am3d="http://schemas.microsoft.com/office/drawing/2017/model3d" xmlns:o="urn:schemas-microsoft-com:office:office" xmlns:oel="http://schemas.microsoft.com/office/2019/extlst" xmlns:r="http://schemas.openxmlformats.org/officeDocument/2006/relationships" xmlns:m="http://schemas.openxmlformats.org/officeDocument/2006/math" xmlns:v="urn:schemas-microsoft-com:vml" xmlns:wp14="http://schemas.microsoft.com/office/word/2010/wordprocessingDrawing" xmlns:wp="http://schemas.openxmlformats.org/drawingml/2006/wordprocessingDrawing" xmlns:w10="urn:schemas-microsoft-com:office:word" xmlns:w="http://schemas.openxmlformats.org/wordprocessingml/2006/main" xmlns:w14="http://schemas.microsoft.com/office/word/2010/wordml" xmlns:w15="http://schemas.microsoft.com/office/word/2012/wordml" xmlns:w16cex="http://schemas.microsoft.com/office/word/2018/wordml/cex" xmlns:w16cid="http://schemas.microsoft.com/office/word/2016/wordml/cid" xmlns:w16="http://schemas.microsoft.com/office/word/2018/wordml" xmlns:w16du="http://schemas.microsoft.com/office/word/2023/wordml/word16du" xmlns:w16sdtdh="http://schemas.microsoft.com/office/word/2020/wordml/sdtdatahash" xmlns:w16sdtfl="http://schemas.microsoft.com/office/word/2024/wordml/sdtformatlock" xmlns:w16se="http://schemas.microsoft.com/office/word/2015/wordml/symex" xmlns:wpg="http://schemas.microsoft.com/office/word/2010/wordprocessingGroup" xmlns:wpi="http://schemas.microsoft.com/office/word/2010/wordprocessingInk" xmlns:wne="http://schemas.microsoft.com/office/word/2006/wordml" xmlns:wps="http://schemas.microsoft.com/office/word/2010/wordprocessingShape" mc:Ignorable="w14 w15 w16se w16cid w16 w16cex w16sdtdh w16sdtfl w16du wp14">
   <w:comment w:id="0" w:author="David Gardner" w:date="2024-09-17T14:23:00Z" w:initials="DG">
     <w:p>
       <w:pPr>
@@ -626,7 +626,7 @@
 </file>
 
 <file path=word/commentsExtended.xml><?xml version="1.0" encoding="utf-8"?>
-<w15:commentsEx xmlns:wpc="http://schemas.microsoft.com/office/word/2010/wordprocessingCanvas" xmlns:cx="http://schemas.microsoft.com/office/drawing/2014/chartex" xmlns:cx1="http://schemas.microsoft.com/office/drawing/2015/9/8/chartex" xmlns:cx2="http://schemas.microsoft.com/office/drawing/2015/10/21/chartex" xmlns:cx3="http://schemas.microsoft.com/office/drawing/2016/5/9/chartex" xmlns:cx4="http://schemas.microsoft.com/office/drawing/2016/5/10/chartex" xmlns:cx5="http://schemas.microsoft.com/office/drawing/2016/5/11/chartex" xmlns:cx6="http://schemas.microsoft.com/office/drawing/2016/5/12/chartex" xmlns:cx7="http://schemas.microsoft.com/office/drawing/2016/5/13/chartex" xmlns:cx8="http://schemas.microsoft.com/office/drawing/2016/5/14/chartex" xmlns:mc="http://schemas.openxmlformats.org/markup-compatibility/2006" xmlns:aink="http://schemas.microsoft.com/office/drawing/2016/ink" xmlns:am3d="http://schemas.microsoft.com/office/drawing/2017/model3d" xmlns:o="urn:schemas-microsoft-com:office:office" xmlns:oel="http://schemas.microsoft.com/office/2019/extlst" xmlns:r="http://schemas.openxmlformats.org/officeDocument/2006/relationships" xmlns:m="http://schemas.openxmlformats.org/officeDocument/2006/math" xmlns:v="urn:schemas-microsoft-com:vml" xmlns:wp14="http://schemas.microsoft.com/office/word/2010/wordprocessingDrawing" xmlns:wp="http://schemas.openxmlformats.org/drawingml/2006/wordprocessingDrawing" xmlns:w10="urn:schemas-microsoft-com:office:word" xmlns:w="http://schemas.openxmlformats.org/wordprocessingml/2006/main" xmlns:w14="http://schemas.microsoft.com/office/word/2010/wordml" xmlns:w15="http://schemas.microsoft.com/office/word/2012/wordml" xmlns:w16cex="http://schemas.microsoft.com/office/word/2018/wordml/cex" xmlns:w16cid="http://schemas.microsoft.com/office/word/2016/wordml/cid" xmlns:w16="http://schemas.microsoft.com/office/word/2018/wordml" xmlns:w16du="http://schemas.microsoft.com/office/word/2023/wordml/word16du" xmlns:w16sdtdh="http://schemas.microsoft.com/office/word/2020/wordml/sdtdatahash" xmlns:w16se="http://schemas.microsoft.com/office/word/2015/wordml/symex" xmlns:wpg="http://schemas.microsoft.com/office/word/2010/wordprocessingGroup" xmlns:wpi="http://schemas.microsoft.com/office/word/2010/wordprocessingInk" xmlns:wne="http://schemas.microsoft.com/office/word/2006/wordml" xmlns:wps="http://schemas.microsoft.com/office/word/2010/wordprocessingShape" mc:Ignorable="w14 w15 w16se w16cid w16 w16cex w16sdtdh w16du wp14">
+<w15:commentsEx xmlns:wpc="http://schemas.microsoft.com/office/word/2010/wordprocessingCanvas" xmlns:cx="http://schemas.microsoft.com/office/drawing/2014/chartex" xmlns:cx1="http://schemas.microsoft.com/office/drawing/2015/9/8/chartex" xmlns:cx2="http://schemas.microsoft.com/office/drawing/2015/10/21/chartex" xmlns:cx3="http://schemas.microsoft.com/office/drawing/2016/5/9/chartex" xmlns:cx4="http://schemas.microsoft.com/office/drawing/2016/5/10/chartex" xmlns:cx5="http://schemas.microsoft.com/office/drawing/2016/5/11/chartex" xmlns:cx6="http://schemas.microsoft.com/office/drawing/2016/5/12/chartex" xmlns:cx7="http://schemas.microsoft.com/office/drawing/2016/5/13/chartex" xmlns:cx8="http://schemas.microsoft.com/office/drawing/2016/5/14/chartex" xmlns:mc="http://schemas.openxmlformats.org/markup-compatibility/2006" xmlns:aink="http://schemas.microsoft.com/office/drawing/2016/ink" xmlns:am3d="http://schemas.microsoft.com/office/drawing/2017/model3d" xmlns:o="urn:schemas-microsoft-com:office:office" xmlns:oel="http://schemas.microsoft.com/office/2019/extlst" xmlns:r="http://schemas.openxmlformats.org/officeDocument/2006/relationships" xmlns:m="http://schemas.openxmlformats.org/officeDocument/2006/math" xmlns:v="urn:schemas-microsoft-com:vml" xmlns:wp14="http://schemas.microsoft.com/office/word/2010/wordprocessingDrawing" xmlns:wp="http://schemas.openxmlformats.org/drawingml/2006/wordprocessingDrawing" xmlns:w10="urn:schemas-microsoft-com:office:word" xmlns:w="http://schemas.openxmlformats.org/wordprocessingml/2006/main" xmlns:w14="http://schemas.microsoft.com/office/word/2010/wordml" xmlns:w15="http://schemas.microsoft.com/office/word/2012/wordml" xmlns:w16cex="http://schemas.microsoft.com/office/word/2018/wordml/cex" xmlns:w16cid="http://schemas.microsoft.com/office/word/2016/wordml/cid" xmlns:w16="http://schemas.microsoft.com/office/word/2018/wordml" xmlns:w16du="http://schemas.microsoft.com/office/word/2023/wordml/word16du" xmlns:w16sdtdh="http://schemas.microsoft.com/office/word/2020/wordml/sdtdatahash" xmlns:w16sdtfl="http://schemas.microsoft.com/office/word/2024/wordml/sdtformatlock" xmlns:w16se="http://schemas.microsoft.com/office/word/2015/wordml/symex" xmlns:wpg="http://schemas.microsoft.com/office/word/2010/wordprocessingGroup" xmlns:wpi="http://schemas.microsoft.com/office/word/2010/wordprocessingInk" xmlns:wne="http://schemas.microsoft.com/office/word/2006/wordml" xmlns:wps="http://schemas.microsoft.com/office/word/2010/wordprocessingShape" mc:Ignorable="w14 w15 w16se w16cid w16 w16cex w16sdtdh w16sdtfl w16du wp14">
   <w15:commentEx w15:paraId="0FBC16EA" w15:done="0"/>
   <w15:commentEx w15:paraId="28CF21FC" w15:done="0"/>
   <w15:commentEx w15:paraId="104461DE" w15:done="0"/>
@@ -645,7 +645,7 @@
 </file>
 
 <file path=word/commentsExtensible.xml><?xml version="1.0" encoding="utf-8"?>
-<w16cex:commentsExtensible xmlns:wpc="http://schemas.microsoft.com/office/word/2010/wordprocessingCanvas" xmlns:cx="http://schemas.microsoft.com/office/drawing/2014/chartex" xmlns:cx1="http://schemas.microsoft.com/office/drawing/2015/9/8/chartex" xmlns:cx2="http://schemas.microsoft.com/office/drawing/2015/10/21/chartex" xmlns:cx3="http://schemas.microsoft.com/office/drawing/2016/5/9/chartex" xmlns:cx4="http://schemas.microsoft.com/office/drawing/2016/5/10/chartex" xmlns:cx5="http://schemas.microsoft.com/office/drawing/2016/5/11/chartex" xmlns:cx6="http://schemas.microsoft.com/office/drawing/2016/5/12/chartex" xmlns:cx7="http://schemas.microsoft.com/office/drawing/2016/5/13/chartex" xmlns:cx8="http://schemas.microsoft.com/office/drawing/2016/5/14/chartex" xmlns:cr="http://schemas.microsoft.com/office/comments/2020/reactions" xmlns:mc="http://schemas.openxmlformats.org/markup-compatibility/2006" xmlns:aink="http://schemas.microsoft.com/office/drawing/2016/ink" xmlns:am3d="http://schemas.microsoft.com/office/drawing/2017/model3d" xmlns:o="urn:schemas-microsoft-com:office:office" xmlns:oel="http://schemas.microsoft.com/office/2019/extlst" xmlns:r="http://schemas.openxmlformats.org/officeDocument/2006/relationships" xmlns:m="http://schemas.openxmlformats.org/officeDocument/2006/math" xmlns:v="urn:schemas-microsoft-com:vml" xmlns:wp14="http://schemas.microsoft.com/office/word/2010/wordprocessingDrawing" xmlns:wp="http://schemas.openxmlformats.org/drawingml/2006/wordprocessingDrawing" xmlns:w10="urn:schemas-microsoft-com:office:word" xmlns:w="http://schemas.openxmlformats.org/wordprocessingml/2006/main" xmlns:w14="http://schemas.microsoft.com/office/word/2010/wordml" xmlns:w15="http://schemas.microsoft.com/office/word/2012/wordml" xmlns:w16cex="http://schemas.microsoft.com/office/word/2018/wordml/cex" xmlns:w16cid="http://schemas.microsoft.com/office/word/2016/wordml/cid" xmlns:w16="http://schemas.microsoft.com/office/word/2018/wordml" xmlns:w16du="http://schemas.microsoft.com/office/word/2023/wordml/word16du" xmlns:w16sdtdh="http://schemas.microsoft.com/office/word/2020/wordml/sdtdatahash" xmlns:w16se="http://schemas.microsoft.com/office/word/2015/wordml/symex" xmlns:wpg="http://schemas.microsoft.com/office/word/2010/wordprocessingGroup" xmlns:wpi="http://schemas.microsoft.com/office/word/2010/wordprocessingInk" xmlns:wne="http://schemas.microsoft.com/office/word/2006/wordml" xmlns:wps="http://schemas.microsoft.com/office/word/2010/wordprocessingShape" mc:Ignorable="w14 w15 w16se w16cid w16 w16cex w16sdtdh cr w16du wp14">
+<w16cex:commentsExtensible xmlns:wpc="http://schemas.microsoft.com/office/word/2010/wordprocessingCanvas" xmlns:cx="http://schemas.microsoft.com/office/drawing/2014/chartex" xmlns:cx1="http://schemas.microsoft.com/office/drawing/2015/9/8/chartex" xmlns:cx2="http://schemas.microsoft.com/office/drawing/2015/10/21/chartex" xmlns:cx3="http://schemas.microsoft.com/office/drawing/2016/5/9/chartex" xmlns:cx4="http://schemas.microsoft.com/office/drawing/2016/5/10/chartex" xmlns:cx5="http://schemas.microsoft.com/office/drawing/2016/5/11/chartex" xmlns:cx6="http://schemas.microsoft.com/office/drawing/2016/5/12/chartex" xmlns:cx7="http://schemas.microsoft.com/office/drawing/2016/5/13/chartex" xmlns:cx8="http://schemas.microsoft.com/office/drawing/2016/5/14/chartex" xmlns:cr="http://schemas.microsoft.com/office/comments/2020/reactions" xmlns:mc="http://schemas.openxmlformats.org/markup-compatibility/2006" xmlns:aink="http://schemas.microsoft.com/office/drawing/2016/ink" xmlns:am3d="http://schemas.microsoft.com/office/drawing/2017/model3d" xmlns:o="urn:schemas-microsoft-com:office:office" xmlns:oel="http://schemas.microsoft.com/office/2019/extlst" xmlns:r="http://schemas.openxmlformats.org/officeDocument/2006/relationships" xmlns:m="http://schemas.openxmlformats.org/officeDocument/2006/math" xmlns:v="urn:schemas-microsoft-com:vml" xmlns:wp14="http://schemas.microsoft.com/office/word/2010/wordprocessingDrawing" xmlns:wp="http://schemas.openxmlformats.org/drawingml/2006/wordprocessingDrawing" xmlns:w10="urn:schemas-microsoft-com:office:word" xmlns:w="http://schemas.openxmlformats.org/wordprocessingml/2006/main" xmlns:w14="http://schemas.microsoft.com/office/word/2010/wordml" xmlns:w15="http://schemas.microsoft.com/office/word/2012/wordml" xmlns:w16cex="http://schemas.microsoft.com/office/word/2018/wordml/cex" xmlns:w16cid="http://schemas.microsoft.com/office/word/2016/wordml/cid" xmlns:w16="http://schemas.microsoft.com/office/word/2018/wordml" xmlns:w16du="http://schemas.microsoft.com/office/word/2023/wordml/word16du" xmlns:w16sdtdh="http://schemas.microsoft.com/office/word/2020/wordml/sdtdatahash" xmlns:w16sdtfl="http://schemas.microsoft.com/office/word/2024/wordml/sdtformatlock" xmlns:w16se="http://schemas.microsoft.com/office/word/2015/wordml/symex" xmlns:wpg="http://schemas.microsoft.com/office/word/2010/wordprocessingGroup" xmlns:wpi="http://schemas.microsoft.com/office/word/2010/wordprocessingInk" xmlns:wne="http://schemas.microsoft.com/office/word/2006/wordml" xmlns:wps="http://schemas.microsoft.com/office/word/2010/wordprocessingShape" mc:Ignorable="w14 w15 w16se w16cid w16 w16cex w16sdtdh w16sdtfl cr w16du wp14">
   <w16cex:commentExtensible w16cex:durableId="5C49A326" w16cex:dateUtc="2024-09-17T21:23:00Z"/>
   <w16cex:commentExtensible w16cex:durableId="4C297CE8" w16cex:dateUtc="2024-11-11T18:20:00Z"/>
   <w16cex:commentExtensible w16cex:durableId="49CF09B0" w16cex:dateUtc="2024-10-15T21:10:00Z"/>
@@ -664,7 +664,7 @@
 </file>
 
 <file path=word/commentsIds.xml><?xml version="1.0" encoding="utf-8"?>
-<w16cid:commentsIds xmlns:wpc="http://schemas.microsoft.com/office/word/2010/wordprocessingCanvas" xmlns:cx="http://schemas.microsoft.com/office/drawing/2014/chartex" xmlns:cx1="http://schemas.microsoft.com/office/drawing/2015/9/8/chartex" xmlns:cx2="http://schemas.microsoft.com/office/drawing/2015/10/21/chartex" xmlns:cx3="http://schemas.microsoft.com/office/drawing/2016/5/9/chartex" xmlns:cx4="http://schemas.microsoft.com/office/drawing/2016/5/10/chartex" xmlns:cx5="http://schemas.microsoft.com/office/drawing/2016/5/11/chartex" xmlns:cx6="http://schemas.microsoft.com/office/drawing/2016/5/12/chartex" xmlns:cx7="http://schemas.microsoft.com/office/drawing/2016/5/13/chartex" xmlns:cx8="http://schemas.microsoft.com/office/drawing/2016/5/14/chartex" xmlns:mc="http://schemas.openxmlformats.org/markup-compatibility/2006" xmlns:aink="http://schemas.microsoft.com/office/drawing/2016/ink" xmlns:am3d="http://schemas.microsoft.com/office/drawing/2017/model3d" xmlns:o="urn:schemas-microsoft-com:office:office" xmlns:oel="http://schemas.microsoft.com/office/2019/extlst" xmlns:r="http://schemas.openxmlformats.org/officeDocument/2006/relationships" xmlns:m="http://schemas.openxmlformats.org/officeDocument/2006/math" xmlns:v="urn:schemas-microsoft-com:vml" xmlns:wp14="http://schemas.microsoft.com/office/word/2010/wordprocessingDrawing" xmlns:wp="http://schemas.openxmlformats.org/drawingml/2006/wordprocessingDrawing" xmlns:w10="urn:schemas-microsoft-com:office:word" xmlns:w="http://schemas.openxmlformats.org/wordprocessingml/2006/main" xmlns:w14="http://schemas.microsoft.com/office/word/2010/wordml" xmlns:w15="http://schemas.microsoft.com/office/word/2012/wordml" xmlns:w16cex="http://schemas.microsoft.com/office/word/2018/wordml/cex" xmlns:w16cid="http://schemas.microsoft.com/office/word/2016/wordml/cid" xmlns:w16="http://schemas.microsoft.com/office/word/2018/wordml" xmlns:w16du="http://schemas.microsoft.com/office/word/2023/wordml/word16du" xmlns:w16sdtdh="http://schemas.microsoft.com/office/word/2020/wordml/sdtdatahash" xmlns:w16se="http://schemas.microsoft.com/office/word/2015/wordml/symex" xmlns:wpg="http://schemas.microsoft.com/office/word/2010/wordprocessingGroup" xmlns:wpi="http://schemas.microsoft.com/office/word/2010/wordprocessingInk" xmlns:wne="http://schemas.microsoft.com/office/word/2006/wordml" xmlns:wps="http://schemas.microsoft.com/office/word/2010/wordprocessingShape" mc:Ignorable="w14 w15 w16se w16cid w16 w16cex w16sdtdh w16du wp14">
+<w16cid:commentsIds xmlns:wpc="http://schemas.microsoft.com/office/word/2010/wordprocessingCanvas" xmlns:cx="http://schemas.microsoft.com/office/drawing/2014/chartex" xmlns:cx1="http://schemas.microsoft.com/office/drawing/2015/9/8/chartex" xmlns:cx2="http://schemas.microsoft.com/office/drawing/2015/10/21/chartex" xmlns:cx3="http://schemas.microsoft.com/office/drawing/2016/5/9/chartex" xmlns:cx4="http://schemas.microsoft.com/office/drawing/2016/5/10/chartex" xmlns:cx5="http://schemas.microsoft.com/office/drawing/2016/5/11/chartex" xmlns:cx6="http://schemas.microsoft.com/office/drawing/2016/5/12/chartex" xmlns:cx7="http://schemas.microsoft.com/office/drawing/2016/5/13/chartex" xmlns:cx8="http://schemas.microsoft.com/office/drawing/2016/5/14/chartex" xmlns:mc="http://schemas.openxmlformats.org/markup-compatibility/2006" xmlns:aink="http://schemas.microsoft.com/office/drawing/2016/ink" xmlns:am3d="http://schemas.microsoft.com/office/drawing/2017/model3d" xmlns:o="urn:schemas-microsoft-com:office:office" xmlns:oel="http://schemas.microsoft.com/office/2019/extlst" xmlns:r="http://schemas.openxmlformats.org/officeDocument/2006/relationships" xmlns:m="http://schemas.openxmlformats.org/officeDocument/2006/math" xmlns:v="urn:schemas-microsoft-com:vml" xmlns:wp14="http://schemas.microsoft.com/office/word/2010/wordprocessingDrawing" xmlns:wp="http://schemas.openxmlformats.org/drawingml/2006/wordprocessingDrawing" xmlns:w10="urn:schemas-microsoft-com:office:word" xmlns:w="http://schemas.openxmlformats.org/wordprocessingml/2006/main" xmlns:w14="http://schemas.microsoft.com/office/word/2010/wordml" xmlns:w15="http://schemas.microsoft.com/office/word/2012/wordml" xmlns:w16cex="http://schemas.microsoft.com/office/word/2018/wordml/cex" xmlns:w16cid="http://schemas.microsoft.com/office/word/2016/wordml/cid" xmlns:w16="http://schemas.microsoft.com/office/word/2018/wordml" xmlns:w16du="http://schemas.microsoft.com/office/word/2023/wordml/word16du" xmlns:w16sdtdh="http://schemas.microsoft.com/office/word/2020/wordml/sdtdatahash" xmlns:w16sdtfl="http://schemas.microsoft.com/office/word/2024/wordml/sdtformatlock" xmlns:w16se="http://schemas.microsoft.com/office/word/2015/wordml/symex" xmlns:wpg="http://schemas.microsoft.com/office/word/2010/wordprocessingGroup" xmlns:wpi="http://schemas.microsoft.com/office/word/2010/wordprocessingInk" xmlns:wne="http://schemas.microsoft.com/office/word/2006/wordml" xmlns:wps="http://schemas.microsoft.com/office/word/2010/wordprocessingShape" mc:Ignorable="w14 w15 w16se w16cid w16 w16cex w16sdtdh w16sdtfl w16du wp14">
   <w16cid:commentId w16cid:paraId="0FBC16EA" w16cid:durableId="5C49A326"/>
   <w16cid:commentId w16cid:paraId="28CF21FC" w16cid:durableId="4C297CE8"/>
   <w16cid:commentId w16cid:paraId="104461DE" w16cid:durableId="49CF09B0"/>
@@ -683,7 +683,7 @@
 </file>
 
 <file path=word/numbering.xml><?xml version="1.0" encoding="utf-8"?>
-<w:numbering xmlns:wpc="http://schemas.microsoft.com/office/word/2010/wordprocessingCanvas" xmlns:cx="http://schemas.microsoft.com/office/drawing/2014/chartex" xmlns:cx1="http://schemas.microsoft.com/office/drawing/2015/9/8/chartex" xmlns:cx2="http://schemas.microsoft.com/office/drawing/2015/10/21/chartex" xmlns:cx3="http://schemas.microsoft.com/office/drawing/2016/5/9/chartex" xmlns:cx4="http://schemas.microsoft.com/office/drawing/2016/5/10/chartex" xmlns:cx5="http://schemas.microsoft.com/office/drawing/2016/5/11/chartex" xmlns:cx6="http://schemas.microsoft.com/office/drawing/2016/5/12/chartex" xmlns:cx7="http://schemas.microsoft.com/office/drawing/2016/5/13/chartex" xmlns:cx8="http://schemas.microsoft.com/office/drawing/2016/5/14/chartex" xmlns:mc="http://schemas.openxmlformats.org/markup-compatibility/2006" xmlns:aink="http://schemas.microsoft.com/office/drawing/2016/ink" xmlns:am3d="http://schemas.microsoft.com/office/drawing/2017/model3d" xmlns:o="urn:schemas-microsoft-com:office:office" xmlns:oel="http://schemas.microsoft.com/office/2019/extlst" xmlns:r="http://schemas.openxmlformats.org/officeDocument/2006/relationships" xmlns:m="http://schemas.openxmlformats.org/officeDocument/2006/math" xmlns:v="urn:schemas-microsoft-com:vml" xmlns:wp14="http://schemas.microsoft.com/office/word/2010/wordprocessingDrawing" xmlns:wp="http://schemas.openxmlformats.org/drawingml/2006/wordprocessingDrawing" xmlns:w10="urn:schemas-microsoft-com:office:word" xmlns:w="http://schemas.openxmlformats.org/wordprocessingml/2006/main" xmlns:w14="http://schemas.microsoft.com/office/word/2010/wordml" xmlns:w15="http://schemas.microsoft.com/office/word/2012/wordml" xmlns:w16cex="http://schemas.microsoft.com/office/word/2018/wordml/cex" xmlns:w16cid="http://schemas.microsoft.com/office/word/2016/wordml/cid" xmlns:w16="http://schemas.microsoft.com/office/word/2018/wordml" xmlns:w16du="http://schemas.microsoft.com/office/word/2023/wordml/word16du" xmlns:w16sdtdh="http://schemas.microsoft.com/office/word/2020/wordml/sdtdatahash" xmlns:w16se="http://schemas.microsoft.com/office/word/2015/wordml/symex" xmlns:wpg="http://schemas.microsoft.com/office/word/2010/wordprocessingGroup" xmlns:wpi="http://schemas.microsoft.com/office/word/2010/wordprocessingInk" xmlns:wne="http://schemas.microsoft.com/office/word/2006/wordml" xmlns:wps="http://schemas.microsoft.com/office/word/2010/wordprocessingShape" mc:Ignorable="w14 w15 w16se w16cid w16 w16cex w16sdtdh w16du wp14">
+<w:numbering xmlns:wpc="http://schemas.microsoft.com/office/word/2010/wordprocessingCanvas" xmlns:cx="http://schemas.microsoft.com/office/drawing/2014/chartex" xmlns:cx1="http://schemas.microsoft.com/office/drawing/2015/9/8/chartex" xmlns:cx2="http://schemas.microsoft.com/office/drawing/2015/10/21/chartex" xmlns:cx3="http://schemas.microsoft.com/office/drawing/2016/5/9/chartex" xmlns:cx4="http://schemas.microsoft.com/office/drawing/2016/5/10/chartex" xmlns:cx5="http://schemas.microsoft.com/office/drawing/2016/5/11/chartex" xmlns:cx6="http://schemas.microsoft.com/office/drawing/2016/5/12/chartex" xmlns:cx7="http://schemas.microsoft.com/office/drawing/2016/5/13/chartex" xmlns:cx8="http://schemas.microsoft.com/office/drawing/2016/5/14/chartex" xmlns:mc="http://schemas.openxmlformats.org/markup-compatibility/2006" xmlns:aink="http://schemas.microsoft.com/office/drawing/2016/ink" xmlns:am3d="http://schemas.microsoft.com/office/drawing/2017/model3d" xmlns:o="urn:schemas-microsoft-com:office:office" xmlns:oel="http://schemas.microsoft.com/office/2019/extlst" xmlns:r="http://schemas.openxmlformats.org/officeDocument/2006/relationships" xmlns:m="http://schemas.openxmlformats.org/officeDocument/2006/math" xmlns:v="urn:schemas-microsoft-com:vml" xmlns:wp14="http://schemas.microsoft.com/office/word/2010/wordprocessingDrawing" xmlns:wp="http://schemas.openxmlformats.org/drawingml/2006/wordprocessingDrawing" xmlns:w10="urn:schemas-microsoft-com:office:word" xmlns:w="http://schemas.openxmlformats.org/wordprocessingml/2006/main" xmlns:w14="http://schemas.microsoft.com/office/word/2010/wordml" xmlns:w15="http://schemas.microsoft.com/office/word/2012/wordml" xmlns:w16cex="http://schemas.microsoft.com/office/word/2018/wordml/cex" xmlns:w16cid="http://schemas.microsoft.com/office/word/2016/wordml/cid" xmlns:w16="http://schemas.microsoft.com/office/word/2018/wordml" xmlns:w16du="http://schemas.microsoft.com/office/word/2023/wordml/word16du" xmlns:w16sdtdh="http://schemas.microsoft.com/office/word/2020/wordml/sdtdatahash" xmlns:w16sdtfl="http://schemas.microsoft.com/office/word/2024/wordml/sdtformatlock" xmlns:w16se="http://schemas.microsoft.com/office/word/2015/wordml/symex" xmlns:wpg="http://schemas.microsoft.com/office/word/2010/wordprocessingGroup" xmlns:wpi="http://schemas.microsoft.com/office/word/2010/wordprocessingInk" xmlns:wne="http://schemas.microsoft.com/office/word/2006/wordml" xmlns:wps="http://schemas.microsoft.com/office/word/2010/wordprocessingShape" mc:Ignorable="w14 w15 w16se w16cid w16 w16cex w16sdtdh w16sdtfl w16du wp14">
   <w:abstractNum w:abstractNumId="0" w15:restartNumberingAfterBreak="0">
     <w:nsid w:val="06A04D58"/>
     <w:multiLevelType w:val="hybridMultilevel"/>
@@ -3140,7 +3140,7 @@
 </file>
 
 <file path=word/people.xml><?xml version="1.0" encoding="utf-8"?>
-<w15:people xmlns:wpc="http://schemas.microsoft.com/office/word/2010/wordprocessingCanvas" xmlns:cx="http://schemas.microsoft.com/office/drawing/2014/chartex" xmlns:cx1="http://schemas.microsoft.com/office/drawing/2015/9/8/chartex" xmlns:cx2="http://schemas.microsoft.com/office/drawing/2015/10/21/chartex" xmlns:cx3="http://schemas.microsoft.com/office/drawing/2016/5/9/chartex" xmlns:cx4="http://schemas.microsoft.com/office/drawing/2016/5/10/chartex" xmlns:cx5="http://schemas.microsoft.com/office/drawing/2016/5/11/chartex" xmlns:cx6="http://schemas.microsoft.com/office/drawing/2016/5/12/chartex" xmlns:cx7="http://schemas.microsoft.com/office/drawing/2016/5/13/chartex" xmlns:cx8="http://schemas.microsoft.com/office/drawing/2016/5/14/chartex" xmlns:mc="http://schemas.openxmlformats.org/markup-compatibility/2006" xmlns:aink="http://schemas.microsoft.com/office/drawing/2016/ink" xmlns:am3d="http://schemas.microsoft.com/office/drawing/2017/model3d" xmlns:o="urn:schemas-microsoft-com:office:office" xmlns:oel="http://schemas.microsoft.com/office/2019/extlst" xmlns:r="http://schemas.openxmlformats.org/officeDocument/2006/relationships" xmlns:m="http://schemas.openxmlformats.org/officeDocument/2006/math" xmlns:v="urn:schemas-microsoft-com:vml" xmlns:wp14="http://schemas.microsoft.com/office/word/2010/wordprocessingDrawing" xmlns:wp="http://schemas.openxmlformats.org/drawingml/2006/wordprocessingDrawing" xmlns:w10="urn:schemas-microsoft-com:office:word" xmlns:w="http://schemas.openxmlformats.org/wordprocessingml/2006/main" xmlns:w14="http://schemas.microsoft.com/office/word/2010/wordml" xmlns:w15="http://schemas.microsoft.com/office/word/2012/wordml" xmlns:w16cex="http://schemas.microsoft.com/office/word/2018/wordml/cex" xmlns:w16cid="http://schemas.microsoft.com/office/word/2016/wordml/cid" xmlns:w16="http://schemas.microsoft.com/office/word/2018/wordml" xmlns:w16du="http://schemas.microsoft.com/office/word/2023/wordml/word16du" xmlns:w16sdtdh="http://schemas.microsoft.com/office/word/2020/wordml/sdtdatahash" xmlns:w16se="http://schemas.microsoft.com/office/word/2015/wordml/symex" xmlns:wpg="http://schemas.microsoft.com/office/word/2010/wordprocessingGroup" xmlns:wpi="http://schemas.microsoft.com/office/word/2010/wordprocessingInk" xmlns:wne="http://schemas.microsoft.com/office/word/2006/wordml" xmlns:wps="http://schemas.microsoft.com/office/word/2010/wordprocessingShape" mc:Ignorable="w14 w15 w16se w16cid w16 w16cex w16sdtdh w16du wp14">
+<w15:people xmlns:wpc="http://schemas.microsoft.com/office/word/2010/wordprocessingCanvas" xmlns:cx="http://schemas.microsoft.com/office/drawing/2014/chartex" xmlns:cx1="http://schemas.microsoft.com/office/drawing/2015/9/8/chartex" xmlns:cx2="http://schemas.microsoft.com/office/drawing/2015/10/21/chartex" xmlns:cx3="http://schemas.microsoft.com/office/drawing/2016/5/9/chartex" xmlns:cx4="http://schemas.microsoft.com/office/drawing/2016/5/10/chartex" xmlns:cx5="http://schemas.microsoft.com/office/drawing/2016/5/11/chartex" xmlns:cx6="http://schemas.microsoft.com/office/drawing/2016/5/12/chartex" xmlns:cx7="http://schemas.microsoft.com/office/drawing/2016/5/13/chartex" xmlns:cx8="http://schemas.microsoft.com/office/drawing/2016/5/14/chartex" xmlns:mc="http://schemas.openxmlformats.org/markup-compatibility/2006" xmlns:aink="http://schemas.microsoft.com/office/drawing/2016/ink" xmlns:am3d="http://schemas.microsoft.com/office/drawing/2017/model3d" xmlns:o="urn:schemas-microsoft-com:office:office" xmlns:oel="http://schemas.microsoft.com/office/2019/extlst" xmlns:r="http://schemas.openxmlformats.org/officeDocument/2006/relationships" xmlns:m="http://schemas.openxmlformats.org/officeDocument/2006/math" xmlns:v="urn:schemas-microsoft-com:vml" xmlns:wp14="http://schemas.microsoft.com/office/word/2010/wordprocessingDrawing" xmlns:wp="http://schemas.openxmlformats.org/drawingml/2006/wordprocessingDrawing" xmlns:w10="urn:schemas-microsoft-com:office:word" xmlns:w="http://schemas.openxmlformats.org/wordprocessingml/2006/main" xmlns:w14="http://schemas.microsoft.com/office/word/2010/wordml" xmlns:w15="http://schemas.microsoft.com/office/word/2012/wordml" xmlns:w16cex="http://schemas.microsoft.com/office/word/2018/wordml/cex" xmlns:w16cid="http://schemas.microsoft.com/office/word/2016/wordml/cid" xmlns:w16="http://schemas.microsoft.com/office/word/2018/wordml" xmlns:w16du="http://schemas.microsoft.com/office/word/2023/wordml/word16du" xmlns:w16sdtdh="http://schemas.microsoft.com/office/word/2020/wordml/sdtdatahash" xmlns:w16sdtfl="http://schemas.microsoft.com/office/word/2024/wordml/sdtformatlock" xmlns:w16se="http://schemas.microsoft.com/office/word/2015/wordml/symex" xmlns:wpg="http://schemas.microsoft.com/office/word/2010/wordprocessingGroup" xmlns:wpi="http://schemas.microsoft.com/office/word/2010/wordprocessingInk" xmlns:wne="http://schemas.microsoft.com/office/word/2006/wordml" xmlns:wps="http://schemas.microsoft.com/office/word/2010/wordprocessingShape" mc:Ignorable="w14 w15 w16se w16cid w16 w16cex w16sdtdh w16sdtfl w16du wp14">
   <w15:person w15:author="David Gardner">
     <w15:presenceInfo w15:providerId="Windows Live" w15:userId="9e1626f5875d7fb2"/>
   </w15:person>
@@ -3148,7 +3148,7 @@
 </file>
 
 <file path=word/styles.xml><?xml version="1.0" encoding="utf-8"?>
-<w:styles xmlns:mc="http://schemas.openxmlformats.org/markup-compatibility/2006" xmlns:r="http://schemas.openxmlformats.org/officeDocument/2006/relationships" xmlns:w="http://schemas.openxmlformats.org/wordprocessingml/2006/main" xmlns:w14="http://schemas.microsoft.com/office/word/2010/wordml" xmlns:w15="http://schemas.microsoft.com/office/word/2012/wordml" xmlns:w16cex="http://schemas.microsoft.com/office/word/2018/wordml/cex" xmlns:w16cid="http://schemas.microsoft.com/office/word/2016/wordml/cid" xmlns:w16="http://schemas.microsoft.com/office/word/2018/wordml" xmlns:w16du="http://schemas.microsoft.com/office/word/2023/wordml/word16du" xmlns:w16sdtdh="http://schemas.microsoft.com/office/word/2020/wordml/sdtdatahash" xmlns:w16se="http://schemas.microsoft.com/office/word/2015/wordml/symex" mc:Ignorable="w14 w15 w16se w16cid w16 w16cex w16sdtdh w16du">
+<w:styles xmlns:mc="http://schemas.openxmlformats.org/markup-compatibility/2006" xmlns:r="http://schemas.openxmlformats.org/officeDocument/2006/relationships" xmlns:w="http://schemas.openxmlformats.org/wordprocessingml/2006/main" xmlns:w14="http://schemas.microsoft.com/office/word/2010/wordml" xmlns:w15="http://schemas.microsoft.com/office/word/2012/wordml" xmlns:w16cex="http://schemas.microsoft.com/office/word/2018/wordml/cex" xmlns:w16cid="http://schemas.microsoft.com/office/word/2016/wordml/cid" xmlns:w16="http://schemas.microsoft.com/office/word/2018/wordml" xmlns:w16du="http://schemas.microsoft.com/office/word/2023/wordml/word16du" xmlns:w16sdtdh="http://schemas.microsoft.com/office/word/2020/wordml/sdtdatahash" xmlns:w16sdtfl="http://schemas.microsoft.com/office/word/2024/wordml/sdtformatlock" xmlns:w16se="http://schemas.microsoft.com/office/word/2015/wordml/symex" mc:Ignorable="w14 w15 w16se w16cid w16 w16cex w16sdtdh w16sdtfl w16du">
   <w:docDefaults>
     <w:rPrDefault>
       <w:rPr>

</xml_diff>

<commit_message>
cattle cull 39 trainers and some dialogue fix
</commit_message>
<xml_diff>
--- a/screenshots/PokemonLegendsCelebi/PlotScript.docx
+++ b/screenshots/PokemonLegendsCelebi/PlotScript.docx
@@ -1,6 +1,6 @@
 
 <file path=word/comments.xml><?xml version="1.0" encoding="utf-8"?>
-<w:comments xmlns:wpc="http://schemas.microsoft.com/office/word/2010/wordprocessingCanvas" xmlns:cx="http://schemas.microsoft.com/office/drawing/2014/chartex" xmlns:cx1="http://schemas.microsoft.com/office/drawing/2015/9/8/chartex" xmlns:cx2="http://schemas.microsoft.com/office/drawing/2015/10/21/chartex" xmlns:cx3="http://schemas.microsoft.com/office/drawing/2016/5/9/chartex" xmlns:cx4="http://schemas.microsoft.com/office/drawing/2016/5/10/chartex" xmlns:cx5="http://schemas.microsoft.com/office/drawing/2016/5/11/chartex" xmlns:cx6="http://schemas.microsoft.com/office/drawing/2016/5/12/chartex" xmlns:cx7="http://schemas.microsoft.com/office/drawing/2016/5/13/chartex" xmlns:cx8="http://schemas.microsoft.com/office/drawing/2016/5/14/chartex" xmlns:mc="http://schemas.openxmlformats.org/markup-compatibility/2006" xmlns:aink="http://schemas.microsoft.com/office/drawing/2016/ink" xmlns:am3d="http://schemas.microsoft.com/office/drawing/2017/model3d" xmlns:o="urn:schemas-microsoft-com:office:office" xmlns:oel="http://schemas.microsoft.com/office/2019/extlst" xmlns:r="http://schemas.openxmlformats.org/officeDocument/2006/relationships" xmlns:m="http://schemas.openxmlformats.org/officeDocument/2006/math" xmlns:v="urn:schemas-microsoft-com:vml" xmlns:wp14="http://schemas.microsoft.com/office/word/2010/wordprocessingDrawing" xmlns:wp="http://schemas.openxmlformats.org/drawingml/2006/wordprocessingDrawing" xmlns:w10="urn:schemas-microsoft-com:office:word" xmlns:w="http://schemas.openxmlformats.org/wordprocessingml/2006/main" xmlns:w14="http://schemas.microsoft.com/office/word/2010/wordml" xmlns:w15="http://schemas.microsoft.com/office/word/2012/wordml" xmlns:w16cex="http://schemas.microsoft.com/office/word/2018/wordml/cex" xmlns:w16cid="http://schemas.microsoft.com/office/word/2016/wordml/cid" xmlns:w16="http://schemas.microsoft.com/office/word/2018/wordml" xmlns:w16du="http://schemas.microsoft.com/office/word/2023/wordml/word16du" xmlns:w16sdtdh="http://schemas.microsoft.com/office/word/2020/wordml/sdtdatahash" xmlns:w16sdtfl="http://schemas.microsoft.com/office/word/2024/wordml/sdtformatlock" xmlns:w16se="http://schemas.microsoft.com/office/word/2015/wordml/symex" xmlns:wpg="http://schemas.microsoft.com/office/word/2010/wordprocessingGroup" xmlns:wpi="http://schemas.microsoft.com/office/word/2010/wordprocessingInk" xmlns:wne="http://schemas.microsoft.com/office/word/2006/wordml" xmlns:wps="http://schemas.microsoft.com/office/word/2010/wordprocessingShape" mc:Ignorable="w14 w15 w16se w16cid w16 w16cex w16sdtdh w16sdtfl w16du wp14">
+<w:comments xmlns:wpc="http://schemas.microsoft.com/office/word/2010/wordprocessingCanvas" xmlns:cx="http://schemas.microsoft.com/office/drawing/2014/chartex" xmlns:cx1="http://schemas.microsoft.com/office/drawing/2015/9/8/chartex" xmlns:cx2="http://schemas.microsoft.com/office/drawing/2015/10/21/chartex" xmlns:cx3="http://schemas.microsoft.com/office/drawing/2016/5/9/chartex" xmlns:cx4="http://schemas.microsoft.com/office/drawing/2016/5/10/chartex" xmlns:cx5="http://schemas.microsoft.com/office/drawing/2016/5/11/chartex" xmlns:cx6="http://schemas.microsoft.com/office/drawing/2016/5/12/chartex" xmlns:cx7="http://schemas.microsoft.com/office/drawing/2016/5/13/chartex" xmlns:cx8="http://schemas.microsoft.com/office/drawing/2016/5/14/chartex" xmlns:mc="http://schemas.openxmlformats.org/markup-compatibility/2006" xmlns:aink="http://schemas.microsoft.com/office/drawing/2016/ink" xmlns:am3d="http://schemas.microsoft.com/office/drawing/2017/model3d" xmlns:o="urn:schemas-microsoft-com:office:office" xmlns:oel="http://schemas.microsoft.com/office/2019/extlst" xmlns:r="http://schemas.openxmlformats.org/officeDocument/2006/relationships" xmlns:m="http://schemas.openxmlformats.org/officeDocument/2006/math" xmlns:v="urn:schemas-microsoft-com:vml" xmlns:wp14="http://schemas.microsoft.com/office/word/2010/wordprocessingDrawing" xmlns:wp="http://schemas.openxmlformats.org/drawingml/2006/wordprocessingDrawing" xmlns:w10="urn:schemas-microsoft-com:office:word" xmlns:w="http://schemas.openxmlformats.org/wordprocessingml/2006/main" xmlns:w14="http://schemas.microsoft.com/office/word/2010/wordml" xmlns:w15="http://schemas.microsoft.com/office/word/2012/wordml" xmlns:w16cex="http://schemas.microsoft.com/office/word/2018/wordml/cex" xmlns:w16cid="http://schemas.microsoft.com/office/word/2016/wordml/cid" xmlns:w16="http://schemas.microsoft.com/office/word/2018/wordml" xmlns:w16du="http://schemas.microsoft.com/office/word/2023/wordml/word16du" xmlns:w16sdtdh="http://schemas.microsoft.com/office/word/2020/wordml/sdtdatahash" xmlns:w16se="http://schemas.microsoft.com/office/word/2015/wordml/symex" xmlns:wpg="http://schemas.microsoft.com/office/word/2010/wordprocessingGroup" xmlns:wpi="http://schemas.microsoft.com/office/word/2010/wordprocessingInk" xmlns:wne="http://schemas.microsoft.com/office/word/2006/wordml" xmlns:wps="http://schemas.microsoft.com/office/word/2010/wordprocessingShape" mc:Ignorable="w14 w15 w16se w16cid w16 w16cex w16sdtdh w16du wp14">
   <w:comment w:id="0" w:author="David Gardner" w:date="2024-09-17T14:23:00Z" w:initials="DG">
     <w:p>
       <w:pPr>
@@ -71,7 +71,7 @@
       </w:pPr>
     </w:p>
   </w:comment>
-  <w:comment w:id="1" w:author="David Gardner" w:date="2024-11-11T10:20:00Z" w:initials="DG">
+  <w:comment w:id="1" w:author="David Gardner" w:date="2024-10-15T14:10:00Z" w:initials="DG">
     <w:p>
       <w:pPr>
         <w:pStyle w:val="CommentText"/>
@@ -83,11 +83,62 @@
         <w:annotationRef/>
       </w:r>
       <w:r>
-        <w:t>Adrinna should talk about “disrupting” the power structures. Similar language should be used by Silph</w:t>
+        <w:t>This corner used to be where we'd come for haircuts - for both your dad and his Cyndaquil. Back then, it was the most excitement we could hope for. Your father would sit for hours, watching his Cyndaquil's flame grow and shrink in the mirror, giggling every time the barber had to work around it. The apricorn would sit on the counter, softly humming, almost like it was purring with contentment.</w:t>
+      </w:r>
+    </w:p>
+    <w:p>
+      <w:pPr>
+        <w:pStyle w:val="CommentText"/>
+        <w:numPr>
+          <w:ilvl w:val="0"/>
+          <w:numId w:val="23"/>
+        </w:numPr>
+      </w:pPr>
+    </w:p>
+    <w:p>
+      <w:pPr>
+        <w:pStyle w:val="CommentText"/>
+      </w:pPr>
+      <w:r>
+        <w:t>Here stood your dad's school. After classes, we'd walk around the lakes, your father proudly carrying his painted apricorn. We didn't have fancy Pokéball seals back then, so we decorated it ourselves with vibrant colors. Each scrape and chip in the paint became a story, a memory of an adventure shared. Sometimes, late in the evening, you could see the faint glow of Cyndaquil's flame through the translucent shell.</w:t>
+      </w:r>
+    </w:p>
+    <w:p>
+      <w:pPr>
+        <w:pStyle w:val="CommentText"/>
+        <w:numPr>
+          <w:ilvl w:val="0"/>
+          <w:numId w:val="24"/>
+        </w:numPr>
+      </w:pPr>
+    </w:p>
+    <w:p>
+      <w:pPr>
+        <w:pStyle w:val="CommentText"/>
+      </w:pPr>
+      <w:r>
+        <w:t>The thing about apricorns is they need constant care. If you don't interact regularly, the Pokémon inside might leave. When your dad moved to Olivine for work, he entrusted Cyndaquil to me. I'd open the apricorn every day, watching it light up, feeling its comforting warmth. It was like keeping a piece of your father close, even as the distance between us grew. But with each passing month, the glow seemed a little dimmer, the buzz a little fainter.</w:t>
+      </w:r>
+    </w:p>
+    <w:p>
+      <w:pPr>
+        <w:pStyle w:val="CommentText"/>
+        <w:numPr>
+          <w:ilvl w:val="0"/>
+          <w:numId w:val="25"/>
+        </w:numPr>
+      </w:pPr>
+    </w:p>
+    <w:p>
+      <w:pPr>
+        <w:pStyle w:val="CommentText"/>
+      </w:pPr>
+      <w:r>
+        <w:t>I remember the winter festival five years ago. I invited your dad, hoping to reconnect, to share the joy of the season like we used to. He couldn't make it - work, he said. It was the first time he'd missed it. That night, as festive lights twinkled around me, I took out the apricorn. The paint was faded, chipped in places, revealing the metallic sheen beneath. When I opened it, the usual warm glow was barely visible, like a candle about to sputter out. I held it close, whispering to Cyndaquil, promising your father would return soon. But deep down, I feared something irreplaceable was slipping away.</w:t>
       </w:r>
     </w:p>
   </w:comment>
-  <w:comment w:id="2" w:author="David Gardner" w:date="2024-10-15T14:10:00Z" w:initials="DG">
+  <w:comment w:id="2" w:author="David Gardner" w:date="2024-08-29T09:57:00Z" w:initials="DG">
     <w:p>
       <w:pPr>
         <w:pStyle w:val="CommentText"/>
@@ -99,62 +150,11 @@
         <w:annotationRef/>
       </w:r>
       <w:r>
-        <w:t>This corner used to be where we'd come for haircuts - for both your dad and his Cyndaquil. Back then, it was the most excitement we could hope for. Your father would sit for hours, watching his Cyndaquil's flame grow and shrink in the mirror, giggling every time the barber had to work around it. The apricorn would sit on the counter, softly humming, almost like it was purring with contentment.</w:t>
-      </w:r>
-    </w:p>
-    <w:p>
-      <w:pPr>
-        <w:pStyle w:val="CommentText"/>
-        <w:numPr>
-          <w:ilvl w:val="0"/>
-          <w:numId w:val="23"/>
-        </w:numPr>
-      </w:pPr>
-    </w:p>
-    <w:p>
-      <w:pPr>
-        <w:pStyle w:val="CommentText"/>
-      </w:pPr>
-      <w:r>
-        <w:t>Here stood your dad's school. After classes, we'd walk around the lakes, your father proudly carrying his painted apricorn. We didn't have fancy Pokéball seals back then, so we decorated it ourselves with vibrant colors. Each scrape and chip in the paint became a story, a memory of an adventure shared. Sometimes, late in the evening, you could see the faint glow of Cyndaquil's flame through the translucent shell.</w:t>
-      </w:r>
-    </w:p>
-    <w:p>
-      <w:pPr>
-        <w:pStyle w:val="CommentText"/>
-        <w:numPr>
-          <w:ilvl w:val="0"/>
-          <w:numId w:val="24"/>
-        </w:numPr>
-      </w:pPr>
-    </w:p>
-    <w:p>
-      <w:pPr>
-        <w:pStyle w:val="CommentText"/>
-      </w:pPr>
-      <w:r>
-        <w:t>The thing about apricorns is they need constant care. If you don't interact regularly, the Pokémon inside might leave. When your dad moved to Olivine for work, he entrusted Cyndaquil to me. I'd open the apricorn every day, watching it light up, feeling its comforting warmth. It was like keeping a piece of your father close, even as the distance between us grew. But with each passing month, the glow seemed a little dimmer, the buzz a little fainter.</w:t>
-      </w:r>
-    </w:p>
-    <w:p>
-      <w:pPr>
-        <w:pStyle w:val="CommentText"/>
-        <w:numPr>
-          <w:ilvl w:val="0"/>
-          <w:numId w:val="25"/>
-        </w:numPr>
-      </w:pPr>
-    </w:p>
-    <w:p>
-      <w:pPr>
-        <w:pStyle w:val="CommentText"/>
-      </w:pPr>
-      <w:r>
-        <w:t>I remember the winter festival five years ago. I invited your dad, hoping to reconnect, to share the joy of the season like we used to. He couldn't make it - work, he said. It was the first time he'd missed it. That night, as festive lights twinkled around me, I took out the apricorn. The paint was faded, chipped in places, revealing the metallic sheen beneath. When I opened it, the usual warm glow was barely visible, like a candle about to sputter out. I held it close, whispering to Cyndaquil, promising your father would return soon. But deep down, I feared something irreplaceable was slipping away.</w:t>
+        <w:t xml:space="preserve">A brief, tense interaction occurs where Rival showcases a new invention, pointedly noting how it wouldn't have been possible in Azalea Town. </w:t>
       </w:r>
     </w:p>
   </w:comment>
-  <w:comment w:id="3" w:author="David Gardner" w:date="2024-08-29T09:57:00Z" w:initials="DG">
+  <w:comment w:id="3" w:author="David Gardner" w:date="2024-09-24T17:28:00Z" w:initials="DG">
     <w:p>
       <w:pPr>
         <w:pStyle w:val="CommentText"/>
@@ -166,11 +166,11 @@
         <w:annotationRef/>
       </w:r>
       <w:r>
-        <w:t xml:space="preserve">A brief, tense interaction occurs where Rival showcases a new invention, pointedly noting how it wouldn't have been possible in Azalea Town. </w:t>
+        <w:t>09-24-24</w:t>
       </w:r>
     </w:p>
   </w:comment>
-  <w:comment w:id="4" w:author="David Gardner" w:date="2024-09-24T17:28:00Z" w:initials="DG">
+  <w:comment w:id="4" w:author="David Gardner" w:date="2024-10-07T09:53:00Z" w:initials="DG">
     <w:p>
       <w:pPr>
         <w:pStyle w:val="CommentText"/>
@@ -182,11 +182,11 @@
         <w:annotationRef/>
       </w:r>
       <w:r>
-        <w:t>09-24-24</w:t>
+        <w:t>Here on 10-7-24</w:t>
       </w:r>
     </w:p>
   </w:comment>
-  <w:comment w:id="5" w:author="David Gardner" w:date="2024-10-07T09:53:00Z" w:initials="DG">
+  <w:comment w:id="5" w:author="David Gardner" w:date="2024-10-13T21:09:00Z" w:initials="DG">
     <w:p>
       <w:pPr>
         <w:pStyle w:val="CommentText"/>
@@ -198,11 +198,11 @@
         <w:annotationRef/>
       </w:r>
       <w:r>
-        <w:t>Here on 10-7-24</w:t>
+        <w:t>October 13 2024</w:t>
       </w:r>
     </w:p>
   </w:comment>
-  <w:comment w:id="6" w:author="David Gardner" w:date="2024-11-20T09:57:00Z" w:initials="DG">
+  <w:comment w:id="6" w:author="David Gardner" w:date="2024-09-26T08:31:00Z" w:initials="DG">
     <w:p>
       <w:pPr>
         <w:pStyle w:val="CommentText"/>
@@ -214,11 +214,131 @@
         <w:annotationRef/>
       </w:r>
       <w:r>
-        <w:t xml:space="preserve">He learns that just because his father operated that way doesn't mean he has to. He can choose to work with the community instead of seeing himself as above them. </w:t>
+        <w:t>To address this challenge, let's consider how we can make Silph's goals in scene 6 consistent with Whitney's observation in scene 2, while still contrasting with Lanna's evolving perspective. Here's a suggestion:</w:t>
+      </w:r>
+    </w:p>
+    <w:p>
+      <w:pPr>
+        <w:pStyle w:val="CommentText"/>
+      </w:pPr>
+      <w:r>
+        <w:t>In scene 6, we could frame Silph's goals for the theatre as follows:</w:t>
+      </w:r>
+    </w:p>
+    <w:p>
+      <w:pPr>
+        <w:pStyle w:val="CommentText"/>
+        <w:numPr>
+          <w:ilvl w:val="0"/>
+          <w:numId w:val="19"/>
+        </w:numPr>
+      </w:pPr>
+      <w:r>
+        <w:t>Silph wants to convert the theatre into a venue for "relatable" content that appeals to the widest possible audience. This aligns with Whitney's observation that people don't read Lanna's underground magazine because they can't relate to it.</w:t>
+      </w:r>
+    </w:p>
+    <w:p>
+      <w:pPr>
+        <w:pStyle w:val="CommentText"/>
+        <w:numPr>
+          <w:ilvl w:val="0"/>
+          <w:numId w:val="19"/>
+        </w:numPr>
+      </w:pPr>
+      <w:r>
+        <w:t>Silph's idea of "relatable" content, however, is highly sanitized, generic, and designed to maintain the status quo. They want to produce shows that are comfortable, familiar, and don't challenge the audience's worldview or Silph's dominance.</w:t>
+      </w:r>
+    </w:p>
+    <w:p>
+      <w:pPr>
+        <w:pStyle w:val="CommentText"/>
+        <w:numPr>
+          <w:ilvl w:val="0"/>
+          <w:numId w:val="19"/>
+        </w:numPr>
+      </w:pPr>
+      <w:r>
+        <w:t>The Silph executive could argue that they're giving people what they want - easy-to-digest entertainment that reflects their everyday lives under Silph's rule. This mirrors Whitney's point about relatability but twists it to serve Silph's interests.</w:t>
+      </w:r>
+    </w:p>
+    <w:p>
+      <w:pPr>
+        <w:pStyle w:val="CommentText"/>
+        <w:numPr>
+          <w:ilvl w:val="0"/>
+          <w:numId w:val="19"/>
+        </w:numPr>
+      </w:pPr>
+      <w:r>
+        <w:t>Silph's approach deliberately avoids any content that might inspire critical thinking or social change. They want to keep people complacent and content with their current situation.</w:t>
+      </w:r>
+    </w:p>
+    <w:p>
+      <w:pPr>
+        <w:pStyle w:val="CommentText"/>
+      </w:pPr>
+      <w:r>
+        <w:t>This approach contrasts with Lanna's evolved goal in several ways:</w:t>
+      </w:r>
+    </w:p>
+    <w:p>
+      <w:pPr>
+        <w:pStyle w:val="CommentText"/>
+        <w:numPr>
+          <w:ilvl w:val="0"/>
+          <w:numId w:val="20"/>
+        </w:numPr>
+      </w:pPr>
+      <w:r>
+        <w:t>While Silph wants to provide relatable content, Lanna wants to empower people to create their own relatable content. This shows her growth from trying to force her ideology on others to enabling self-expression.</w:t>
+      </w:r>
+    </w:p>
+    <w:p>
+      <w:pPr>
+        <w:pStyle w:val="CommentText"/>
+        <w:numPr>
+          <w:ilvl w:val="0"/>
+          <w:numId w:val="20"/>
+        </w:numPr>
+      </w:pPr>
+      <w:r>
+        <w:t>Lanna's focus on historical stories allows people to see themselves in a broader context, potentially inspiring change. Silph's approach deliberately narrows people's perspectives to the present and the status quo.</w:t>
+      </w:r>
+    </w:p>
+    <w:p>
+      <w:pPr>
+        <w:pStyle w:val="CommentText"/>
+        <w:numPr>
+          <w:ilvl w:val="0"/>
+          <w:numId w:val="20"/>
+        </w:numPr>
+      </w:pPr>
+      <w:r>
+        <w:t>Lanna's method encourages active participation and creativity, while Silph's approach promotes passive consumption.</w:t>
+      </w:r>
+    </w:p>
+    <w:p>
+      <w:pPr>
+        <w:pStyle w:val="CommentText"/>
+        <w:numPr>
+          <w:ilvl w:val="0"/>
+          <w:numId w:val="20"/>
+        </w:numPr>
+      </w:pPr>
+      <w:r>
+        <w:t>By allowing people to tell their own stories, Lanna is opening up the possibility for diverse narratives, including those that might challenge Silph's dominance. Silph, on the other hand, is trying to control the narrative entirely.</w:t>
+      </w:r>
+    </w:p>
+    <w:p>
+      <w:pPr>
+        <w:pStyle w:val="CommentText"/>
+      </w:pPr>
+      <w:r>
+        <w:t>This setup maintains consistency with Whitney's earlier observation about relatability while showing how Lanna has grown and how her new approach differs from Silph's manipulative use of the same concept. It also reinforces the theme of technology and media as tools that can either uplift people or exalt those in power, depending on how they're used.</w:t>
       </w:r>
     </w:p>
   </w:comment>
-  <w:comment w:id="7" w:author="David Gardner" w:date="2024-10-13T21:09:00Z" w:initials="DG">
+  <w:comment w:id="7" w:author="David Gardner" w:date="2024-09-26T08:32:00Z" w:initials="DG">
     <w:p>
       <w:pPr>
         <w:pStyle w:val="CommentText"/>
@@ -230,11 +350,147 @@
         <w:annotationRef/>
       </w:r>
       <w:r>
-        <w:t>October 13 2024</w:t>
+        <w:t>Thank you for the additional context and feedback. Let's revise the scene to incorporate these elements and find a way to move Lanna's character arc forward. Here's an updated version of scene 5:</w:t>
+      </w:r>
+    </w:p>
+    <w:p>
+      <w:pPr>
+        <w:pStyle w:val="CommentText"/>
+        <w:numPr>
+          <w:ilvl w:val="0"/>
+          <w:numId w:val="21"/>
+        </w:numPr>
+      </w:pPr>
+      <w:r>
+        <w:t>Lanna infiltrates the plant, expecting to catch Jasmine destroying it. She's prepared to support her idol's presumed sabotage.</w:t>
+      </w:r>
+    </w:p>
+    <w:p>
+      <w:pPr>
+        <w:pStyle w:val="CommentText"/>
+        <w:numPr>
+          <w:ilvl w:val="0"/>
+          <w:numId w:val="21"/>
+        </w:numPr>
+      </w:pPr>
+      <w:r>
+        <w:t>As she moves through the facility, she overhears a conversation between Jasmine and Chuck. She decides to eavesdrop.</w:t>
+      </w:r>
+    </w:p>
+    <w:p>
+      <w:pPr>
+        <w:pStyle w:val="CommentText"/>
+        <w:numPr>
+          <w:ilvl w:val="0"/>
+          <w:numId w:val="21"/>
+        </w:numPr>
+      </w:pPr>
+      <w:r>
+        <w:t>The conversation reveals: a. Jasmine expresses conflicted feelings about the plant. She acknowledges its negative impact on real-world connections but also recognizes how it's helped some cope with loss. b. Chuck shares his personal story: how he lost everything when his home island was obliterated by a hurricane, and how the virtual world allowed him to "preserve" his memories and culture. c. Suddenly, alarms blare. The protagonist has accidentally damaged the plant's reactor during an attempt to sabotage it. Chuck rushes off to engage in combat with the protagonist.</w:t>
+      </w:r>
+    </w:p>
+    <w:p>
+      <w:pPr>
+        <w:pStyle w:val="CommentText"/>
+        <w:numPr>
+          <w:ilvl w:val="0"/>
+          <w:numId w:val="21"/>
+        </w:numPr>
+      </w:pPr>
+      <w:r>
+        <w:t>As chaos unfolds, Lanna witnesses: a. Chuck's wife emerges from a virtual reality pod, disoriented. She looks at Chuck, who's now fighting the protagonist, and doesn't recognize him. She breaks down, realizing years of her life in the virtual world have left her disconnected from reality, her memories fading like sand through a sieve. b. Jasmine, seeing the destruction and the human cost, resolves to take over the plant. She announces her intention to repurpose the technology, though she's unsure exactly how yet.</w:t>
+      </w:r>
+    </w:p>
+    <w:p>
+      <w:pPr>
+        <w:pStyle w:val="CommentText"/>
+        <w:numPr>
+          <w:ilvl w:val="0"/>
+          <w:numId w:val="21"/>
+        </w:numPr>
+      </w:pPr>
+      <w:r>
+        <w:t>In the midst of this chaos, Lanna has an epiphany: a. She realizes the appeal of the virtual world as a powerful storytelling device, capable of preserving cultures and sharing experiences in a visceral way. b. However, she also sees its destructive potential when it becomes an escape from reality rather than a tool for understanding and connection. c. Lanna starts to envision a way to use this technology not as a replacement for reality, but as a means to enhance real-world connections and understanding.</w:t>
+      </w:r>
+    </w:p>
+    <w:p>
+      <w:pPr>
+        <w:pStyle w:val="CommentText"/>
+        <w:numPr>
+          <w:ilvl w:val="0"/>
+          <w:numId w:val="21"/>
+        </w:numPr>
+      </w:pPr>
+      <w:r>
+        <w:t>As the plant begins to shut down due to the reactor damage, Lanna approaches Jasmine with an idea: a. She proposes using the technology to create immersive, interactive stories that people can experience together in the real world, rather than individually in a virtual one. b. These stories could preserve cultures, share experiences, and foster empathy, but without the isolating effects of the current virtual world. c. Jasmine, intrigued by this idea, agrees to work with Lanna to explore this possibility.</w:t>
+      </w:r>
+    </w:p>
+    <w:p>
+      <w:pPr>
+        <w:pStyle w:val="CommentText"/>
+      </w:pPr>
+      <w:r>
+        <w:t>This experience transforms Lanna's perspective in several ways:</w:t>
+      </w:r>
+    </w:p>
+    <w:p>
+      <w:pPr>
+        <w:pStyle w:val="CommentText"/>
+        <w:numPr>
+          <w:ilvl w:val="0"/>
+          <w:numId w:val="22"/>
+        </w:numPr>
+      </w:pPr>
+      <w:r>
+        <w:t>She sees the complexity in people's motivations: Chuck's misguided attempt to preserve his lost world, his wife's tragic disconnection from reality, and Jasmine's struggle between ideals and pragmatism.</w:t>
+      </w:r>
+    </w:p>
+    <w:p>
+      <w:pPr>
+        <w:pStyle w:val="CommentText"/>
+        <w:numPr>
+          <w:ilvl w:val="0"/>
+          <w:numId w:val="22"/>
+        </w:numPr>
+      </w:pPr>
+      <w:r>
+        <w:t>She recognizes that technology itself isn't inherently good or evil; its impact depends on how it's used.</w:t>
+      </w:r>
+    </w:p>
+    <w:p>
+      <w:pPr>
+        <w:pStyle w:val="CommentText"/>
+        <w:numPr>
+          <w:ilvl w:val="0"/>
+          <w:numId w:val="22"/>
+        </w:numPr>
+      </w:pPr>
+      <w:r>
+        <w:t>She realizes that her previous black-and-white view of the situation prevented her from seeing potential solutions that could address both the need for connection and the preservation of culture and memory.</w:t>
+      </w:r>
+    </w:p>
+    <w:p>
+      <w:pPr>
+        <w:pStyle w:val="CommentText"/>
+        <w:numPr>
+          <w:ilvl w:val="0"/>
+          <w:numId w:val="22"/>
+        </w:numPr>
+      </w:pPr>
+      <w:r>
+        <w:t>She learns to find a middle ground between her idealistic goals and the practical realities of people's needs and desires.</w:t>
+      </w:r>
+    </w:p>
+    <w:p>
+      <w:pPr>
+        <w:pStyle w:val="CommentText"/>
+      </w:pPr>
+      <w:r>
+        <w:t>This sets up Lanna's approach in scene 6 at the theatre. She now sees the potential for storytelling to bridge the gap between ideals and reality, using technology to enhance rather than replace real-world connections. At the theatre, she can argue for historical stories that allow people to see themselves in the narrative, but experienced in a way that brings people together physically rather than isolating them in a virtual world.</w:t>
       </w:r>
     </w:p>
   </w:comment>
-  <w:comment w:id="8" w:author="David Gardner" w:date="2024-09-26T08:31:00Z" w:initials="DG">
+  <w:comment w:id="8" w:author="David Gardner" w:date="2024-08-29T09:58:00Z" w:initials="DG">
     <w:p>
       <w:pPr>
         <w:pStyle w:val="CommentText"/>
@@ -246,379 +502,7 @@
         <w:annotationRef/>
       </w:r>
       <w:r>
-        <w:t>To address this challenge, let's consider how we can make Silph's goals in scene 6 consistent with Whitney's observation in scene 2, while still contrasting with Lanna's evolving perspective. Here's a suggestion:</w:t>
-      </w:r>
-    </w:p>
-    <w:p>
-      <w:pPr>
-        <w:pStyle w:val="CommentText"/>
-      </w:pPr>
-      <w:r>
-        <w:t>In scene 6, we could frame Silph's goals for the theatre as follows:</w:t>
-      </w:r>
-    </w:p>
-    <w:p>
-      <w:pPr>
-        <w:pStyle w:val="CommentText"/>
-        <w:numPr>
-          <w:ilvl w:val="0"/>
-          <w:numId w:val="19"/>
-        </w:numPr>
-      </w:pPr>
-      <w:r>
-        <w:t>Silph wants to convert the theatre into a venue for "relatable" content that appeals to the widest possible audience. This aligns with Whitney's observation that people don't read Lanna's underground magazine because they can't relate to it.</w:t>
-      </w:r>
-    </w:p>
-    <w:p>
-      <w:pPr>
-        <w:pStyle w:val="CommentText"/>
-        <w:numPr>
-          <w:ilvl w:val="0"/>
-          <w:numId w:val="19"/>
-        </w:numPr>
-      </w:pPr>
-      <w:r>
-        <w:t>Silph's idea of "relatable" content, however, is highly sanitized, generic, and designed to maintain the status quo. They want to produce shows that are comfortable, familiar, and don't challenge the audience's worldview or Silph's dominance.</w:t>
-      </w:r>
-    </w:p>
-    <w:p>
-      <w:pPr>
-        <w:pStyle w:val="CommentText"/>
-        <w:numPr>
-          <w:ilvl w:val="0"/>
-          <w:numId w:val="19"/>
-        </w:numPr>
-      </w:pPr>
-      <w:r>
-        <w:t>The Silph executive could argue that they're giving people what they want - easy-to-digest entertainment that reflects their everyday lives under Silph's rule. This mirrors Whitney's point about relatability but twists it to serve Silph's interests.</w:t>
-      </w:r>
-    </w:p>
-    <w:p>
-      <w:pPr>
-        <w:pStyle w:val="CommentText"/>
-        <w:numPr>
-          <w:ilvl w:val="0"/>
-          <w:numId w:val="19"/>
-        </w:numPr>
-      </w:pPr>
-      <w:r>
-        <w:t>Silph's approach deliberately avoids any content that might inspire critical thinking or social change. They want to keep people complacent and content with their current situation.</w:t>
-      </w:r>
-    </w:p>
-    <w:p>
-      <w:pPr>
-        <w:pStyle w:val="CommentText"/>
-      </w:pPr>
-      <w:r>
-        <w:t>This approach contrasts with Lanna's evolved goal in several ways:</w:t>
-      </w:r>
-    </w:p>
-    <w:p>
-      <w:pPr>
-        <w:pStyle w:val="CommentText"/>
-        <w:numPr>
-          <w:ilvl w:val="0"/>
-          <w:numId w:val="20"/>
-        </w:numPr>
-      </w:pPr>
-      <w:r>
-        <w:t>While Silph wants to provide relatable content, Lanna wants to empower people to create their own relatable content. This shows her growth from trying to force her ideology on others to enabling self-expression.</w:t>
-      </w:r>
-    </w:p>
-    <w:p>
-      <w:pPr>
-        <w:pStyle w:val="CommentText"/>
-        <w:numPr>
-          <w:ilvl w:val="0"/>
-          <w:numId w:val="20"/>
-        </w:numPr>
-      </w:pPr>
-      <w:r>
-        <w:t>Lanna's focus on historical stories allows people to see themselves in a broader context, potentially inspiring change. Silph's approach deliberately narrows people's perspectives to the present and the status quo.</w:t>
-      </w:r>
-    </w:p>
-    <w:p>
-      <w:pPr>
-        <w:pStyle w:val="CommentText"/>
-        <w:numPr>
-          <w:ilvl w:val="0"/>
-          <w:numId w:val="20"/>
-        </w:numPr>
-      </w:pPr>
-      <w:r>
-        <w:t>Lanna's method encourages active participation and creativity, while Silph's approach promotes passive consumption.</w:t>
-      </w:r>
-    </w:p>
-    <w:p>
-      <w:pPr>
-        <w:pStyle w:val="CommentText"/>
-        <w:numPr>
-          <w:ilvl w:val="0"/>
-          <w:numId w:val="20"/>
-        </w:numPr>
-      </w:pPr>
-      <w:r>
-        <w:t>By allowing people to tell their own stories, Lanna is opening up the possibility for diverse narratives, including those that might challenge Silph's dominance. Silph, on the other hand, is trying to control the narrative entirely.</w:t>
-      </w:r>
-    </w:p>
-    <w:p>
-      <w:pPr>
-        <w:pStyle w:val="CommentText"/>
-      </w:pPr>
-      <w:r>
-        <w:t>This setup maintains consistency with Whitney's earlier observation about relatability while showing how Lanna has grown and how her new approach differs from Silph's manipulative use of the same concept. It also reinforces the theme of technology and media as tools that can either uplift people or exalt those in power, depending on how they're used.</w:t>
-      </w:r>
-    </w:p>
-  </w:comment>
-  <w:comment w:id="9" w:author="David Gardner" w:date="2024-11-11T10:19:00Z" w:initials="DG">
-    <w:p>
-      <w:pPr>
-        <w:pStyle w:val="CommentText"/>
-      </w:pPr>
-      <w:r>
-        <w:rPr>
-          <w:rStyle w:val="CommentReference"/>
-        </w:rPr>
-        <w:annotationRef/>
-      </w:r>
-      <w:r>
-        <w:t>Revise, he should be rewriting history</w:t>
-      </w:r>
-    </w:p>
-  </w:comment>
-  <w:comment w:id="10" w:author="David Gardner" w:date="2024-11-20T09:56:00Z" w:initials="DG">
-    <w:p>
-      <w:pPr>
-        <w:pStyle w:val="CommentText"/>
-      </w:pPr>
-      <w:r>
-        <w:rPr>
-          <w:rStyle w:val="CommentReference"/>
-        </w:rPr>
-        <w:annotationRef/>
-      </w:r>
-      <w:r>
-        <w:t>Jasmine:</w:t>
-      </w:r>
-    </w:p>
-    <w:p>
-      <w:pPr>
-        <w:pStyle w:val="CommentText"/>
-        <w:numPr>
-          <w:ilvl w:val="0"/>
-          <w:numId w:val="26"/>
-        </w:numPr>
-      </w:pPr>
-      <w:r>
-        <w:t>She initially trusts Silph and believes they will help her town. But she grows disillusioned as they take advantage of her kindness for corporate gain.</w:t>
-      </w:r>
-    </w:p>
-    <w:p>
-      <w:pPr>
-        <w:pStyle w:val="CommentText"/>
-        <w:numPr>
-          <w:ilvl w:val="0"/>
-          <w:numId w:val="26"/>
-        </w:numPr>
-      </w:pPr>
-      <w:r>
-        <w:t>This connects to the theme of unchecked corporate power being harmful. Her arc shows how good individual intentions are not enough to stand up to systemic issues.</w:t>
-      </w:r>
-    </w:p>
-    <w:p>
-      <w:pPr>
-        <w:pStyle w:val="CommentText"/>
-        <w:numPr>
-          <w:ilvl w:val="0"/>
-          <w:numId w:val="26"/>
-        </w:numPr>
-      </w:pPr>
-      <w:r>
-        <w:t>She eventually realizes the importance of community democratic power instead of relying on a corporation. She works to take back control of the desal plant for the town.</w:t>
-      </w:r>
-    </w:p>
-  </w:comment>
-  <w:comment w:id="11" w:author="David Gardner" w:date="2024-09-26T08:32:00Z" w:initials="DG">
-    <w:p>
-      <w:pPr>
-        <w:pStyle w:val="CommentText"/>
-      </w:pPr>
-      <w:r>
-        <w:rPr>
-          <w:rStyle w:val="CommentReference"/>
-        </w:rPr>
-        <w:annotationRef/>
-      </w:r>
-      <w:r>
-        <w:t>Thank you for the additional context and feedback. Let's revise the scene to incorporate these elements and find a way to move Lanna's character arc forward. Here's an updated version of scene 5:</w:t>
-      </w:r>
-    </w:p>
-    <w:p>
-      <w:pPr>
-        <w:pStyle w:val="CommentText"/>
-        <w:numPr>
-          <w:ilvl w:val="0"/>
-          <w:numId w:val="21"/>
-        </w:numPr>
-      </w:pPr>
-      <w:r>
-        <w:t>Lanna infiltrates the plant, expecting to catch Jasmine destroying it. She's prepared to support her idol's presumed sabotage.</w:t>
-      </w:r>
-    </w:p>
-    <w:p>
-      <w:pPr>
-        <w:pStyle w:val="CommentText"/>
-        <w:numPr>
-          <w:ilvl w:val="0"/>
-          <w:numId w:val="21"/>
-        </w:numPr>
-      </w:pPr>
-      <w:r>
-        <w:t>As she moves through the facility, she overhears a conversation between Jasmine and Chuck. She decides to eavesdrop.</w:t>
-      </w:r>
-    </w:p>
-    <w:p>
-      <w:pPr>
-        <w:pStyle w:val="CommentText"/>
-        <w:numPr>
-          <w:ilvl w:val="0"/>
-          <w:numId w:val="21"/>
-        </w:numPr>
-      </w:pPr>
-      <w:r>
-        <w:t>The conversation reveals: a. Jasmine expresses conflicted feelings about the plant. She acknowledges its negative impact on real-world connections but also recognizes how it's helped some cope with loss. b. Chuck shares his personal story: how he lost everything when his home island was obliterated by a hurricane, and how the virtual world allowed him to "preserve" his memories and culture. c. Suddenly, alarms blare. The protagonist has accidentally damaged the plant's reactor during an attempt to sabotage it. Chuck rushes off to engage in combat with the protagonist.</w:t>
-      </w:r>
-    </w:p>
-    <w:p>
-      <w:pPr>
-        <w:pStyle w:val="CommentText"/>
-        <w:numPr>
-          <w:ilvl w:val="0"/>
-          <w:numId w:val="21"/>
-        </w:numPr>
-      </w:pPr>
-      <w:r>
-        <w:t>As chaos unfolds, Lanna witnesses: a. Chuck's wife emerges from a virtual reality pod, disoriented. She looks at Chuck, who's now fighting the protagonist, and doesn't recognize him. She breaks down, realizing years of her life in the virtual world have left her disconnected from reality, her memories fading like sand through a sieve. b. Jasmine, seeing the destruction and the human cost, resolves to take over the plant. She announces her intention to repurpose the technology, though she's unsure exactly how yet.</w:t>
-      </w:r>
-    </w:p>
-    <w:p>
-      <w:pPr>
-        <w:pStyle w:val="CommentText"/>
-        <w:numPr>
-          <w:ilvl w:val="0"/>
-          <w:numId w:val="21"/>
-        </w:numPr>
-      </w:pPr>
-      <w:r>
-        <w:t>In the midst of this chaos, Lanna has an epiphany: a. She realizes the appeal of the virtual world as a powerful storytelling device, capable of preserving cultures and sharing experiences in a visceral way. b. However, she also sees its destructive potential when it becomes an escape from reality rather than a tool for understanding and connection. c. Lanna starts to envision a way to use this technology not as a replacement for reality, but as a means to enhance real-world connections and understanding.</w:t>
-      </w:r>
-    </w:p>
-    <w:p>
-      <w:pPr>
-        <w:pStyle w:val="CommentText"/>
-        <w:numPr>
-          <w:ilvl w:val="0"/>
-          <w:numId w:val="21"/>
-        </w:numPr>
-      </w:pPr>
-      <w:r>
-        <w:t>As the plant begins to shut down due to the reactor damage, Lanna approaches Jasmine with an idea: a. She proposes using the technology to create immersive, interactive stories that people can experience together in the real world, rather than individually in a virtual one. b. These stories could preserve cultures, share experiences, and foster empathy, but without the isolating effects of the current virtual world. c. Jasmine, intrigued by this idea, agrees to work with Lanna to explore this possibility.</w:t>
-      </w:r>
-    </w:p>
-    <w:p>
-      <w:pPr>
-        <w:pStyle w:val="CommentText"/>
-      </w:pPr>
-      <w:r>
-        <w:t>This experience transforms Lanna's perspective in several ways:</w:t>
-      </w:r>
-    </w:p>
-    <w:p>
-      <w:pPr>
-        <w:pStyle w:val="CommentText"/>
-        <w:numPr>
-          <w:ilvl w:val="0"/>
-          <w:numId w:val="22"/>
-        </w:numPr>
-      </w:pPr>
-      <w:r>
-        <w:t>She sees the complexity in people's motivations: Chuck's misguided attempt to preserve his lost world, his wife's tragic disconnection from reality, and Jasmine's struggle between ideals and pragmatism.</w:t>
-      </w:r>
-    </w:p>
-    <w:p>
-      <w:pPr>
-        <w:pStyle w:val="CommentText"/>
-        <w:numPr>
-          <w:ilvl w:val="0"/>
-          <w:numId w:val="22"/>
-        </w:numPr>
-      </w:pPr>
-      <w:r>
-        <w:t>She recognizes that technology itself isn't inherently good or evil; its impact depends on how it's used.</w:t>
-      </w:r>
-    </w:p>
-    <w:p>
-      <w:pPr>
-        <w:pStyle w:val="CommentText"/>
-        <w:numPr>
-          <w:ilvl w:val="0"/>
-          <w:numId w:val="22"/>
-        </w:numPr>
-      </w:pPr>
-      <w:r>
-        <w:t>She realizes that her previous black-and-white view of the situation prevented her from seeing potential solutions that could address both the need for connection and the preservation of culture and memory.</w:t>
-      </w:r>
-    </w:p>
-    <w:p>
-      <w:pPr>
-        <w:pStyle w:val="CommentText"/>
-        <w:numPr>
-          <w:ilvl w:val="0"/>
-          <w:numId w:val="22"/>
-        </w:numPr>
-      </w:pPr>
-      <w:r>
-        <w:t>She learns to find a middle ground between her idealistic goals and the practical realities of people's needs and desires.</w:t>
-      </w:r>
-    </w:p>
-    <w:p>
-      <w:pPr>
-        <w:pStyle w:val="CommentText"/>
-      </w:pPr>
-      <w:r>
-        <w:t>This sets up Lanna's approach in scene 6 at the theatre. She now sees the potential for storytelling to bridge the gap between ideals and reality, using technology to enhance rather than replace real-world connections. At the theatre, she can argue for historical stories that allow people to see themselves in the narrative, but experienced in a way that brings people together physically rather than isolating them in a virtual world.</w:t>
-      </w:r>
-    </w:p>
-  </w:comment>
-  <w:comment w:id="12" w:author="David Gardner" w:date="2024-08-29T09:58:00Z" w:initials="DG">
-    <w:p>
-      <w:pPr>
-        <w:pStyle w:val="CommentText"/>
-      </w:pPr>
-      <w:r>
-        <w:rPr>
-          <w:rStyle w:val="CommentReference"/>
-        </w:rPr>
-        <w:annotationRef/>
-      </w:r>
-      <w:r>
         <w:t xml:space="preserve">A moment where Rival seems conflicted about the consequences of his actions, but doubles down on his stance when he sees Kurt. </w:t>
-      </w:r>
-    </w:p>
-  </w:comment>
-  <w:comment w:id="13" w:author="David Gardner" w:date="2024-11-11T10:19:00Z" w:initials="DG">
-    <w:p>
-      <w:pPr>
-        <w:pStyle w:val="CommentText"/>
-      </w:pPr>
-      <w:r>
-        <w:rPr>
-          <w:rStyle w:val="CommentReference"/>
-        </w:rPr>
-        <w:annotationRef/>
-      </w:r>
-      <w:r>
-        <w:t xml:space="preserve">Ostene is trying to rewrite the history. </w:t>
       </w:r>
     </w:p>
   </w:comment>
@@ -626,64 +510,49 @@
 </file>
 
 <file path=word/commentsExtended.xml><?xml version="1.0" encoding="utf-8"?>
-<w15:commentsEx xmlns:wpc="http://schemas.microsoft.com/office/word/2010/wordprocessingCanvas" xmlns:cx="http://schemas.microsoft.com/office/drawing/2014/chartex" xmlns:cx1="http://schemas.microsoft.com/office/drawing/2015/9/8/chartex" xmlns:cx2="http://schemas.microsoft.com/office/drawing/2015/10/21/chartex" xmlns:cx3="http://schemas.microsoft.com/office/drawing/2016/5/9/chartex" xmlns:cx4="http://schemas.microsoft.com/office/drawing/2016/5/10/chartex" xmlns:cx5="http://schemas.microsoft.com/office/drawing/2016/5/11/chartex" xmlns:cx6="http://schemas.microsoft.com/office/drawing/2016/5/12/chartex" xmlns:cx7="http://schemas.microsoft.com/office/drawing/2016/5/13/chartex" xmlns:cx8="http://schemas.microsoft.com/office/drawing/2016/5/14/chartex" xmlns:mc="http://schemas.openxmlformats.org/markup-compatibility/2006" xmlns:aink="http://schemas.microsoft.com/office/drawing/2016/ink" xmlns:am3d="http://schemas.microsoft.com/office/drawing/2017/model3d" xmlns:o="urn:schemas-microsoft-com:office:office" xmlns:oel="http://schemas.microsoft.com/office/2019/extlst" xmlns:r="http://schemas.openxmlformats.org/officeDocument/2006/relationships" xmlns:m="http://schemas.openxmlformats.org/officeDocument/2006/math" xmlns:v="urn:schemas-microsoft-com:vml" xmlns:wp14="http://schemas.microsoft.com/office/word/2010/wordprocessingDrawing" xmlns:wp="http://schemas.openxmlformats.org/drawingml/2006/wordprocessingDrawing" xmlns:w10="urn:schemas-microsoft-com:office:word" xmlns:w="http://schemas.openxmlformats.org/wordprocessingml/2006/main" xmlns:w14="http://schemas.microsoft.com/office/word/2010/wordml" xmlns:w15="http://schemas.microsoft.com/office/word/2012/wordml" xmlns:w16cex="http://schemas.microsoft.com/office/word/2018/wordml/cex" xmlns:w16cid="http://schemas.microsoft.com/office/word/2016/wordml/cid" xmlns:w16="http://schemas.microsoft.com/office/word/2018/wordml" xmlns:w16du="http://schemas.microsoft.com/office/word/2023/wordml/word16du" xmlns:w16sdtdh="http://schemas.microsoft.com/office/word/2020/wordml/sdtdatahash" xmlns:w16sdtfl="http://schemas.microsoft.com/office/word/2024/wordml/sdtformatlock" xmlns:w16se="http://schemas.microsoft.com/office/word/2015/wordml/symex" xmlns:wpg="http://schemas.microsoft.com/office/word/2010/wordprocessingGroup" xmlns:wpi="http://schemas.microsoft.com/office/word/2010/wordprocessingInk" xmlns:wne="http://schemas.microsoft.com/office/word/2006/wordml" xmlns:wps="http://schemas.microsoft.com/office/word/2010/wordprocessingShape" mc:Ignorable="w14 w15 w16se w16cid w16 w16cex w16sdtdh w16sdtfl w16du wp14">
+<w15:commentsEx xmlns:wpc="http://schemas.microsoft.com/office/word/2010/wordprocessingCanvas" xmlns:cx="http://schemas.microsoft.com/office/drawing/2014/chartex" xmlns:cx1="http://schemas.microsoft.com/office/drawing/2015/9/8/chartex" xmlns:cx2="http://schemas.microsoft.com/office/drawing/2015/10/21/chartex" xmlns:cx3="http://schemas.microsoft.com/office/drawing/2016/5/9/chartex" xmlns:cx4="http://schemas.microsoft.com/office/drawing/2016/5/10/chartex" xmlns:cx5="http://schemas.microsoft.com/office/drawing/2016/5/11/chartex" xmlns:cx6="http://schemas.microsoft.com/office/drawing/2016/5/12/chartex" xmlns:cx7="http://schemas.microsoft.com/office/drawing/2016/5/13/chartex" xmlns:cx8="http://schemas.microsoft.com/office/drawing/2016/5/14/chartex" xmlns:mc="http://schemas.openxmlformats.org/markup-compatibility/2006" xmlns:aink="http://schemas.microsoft.com/office/drawing/2016/ink" xmlns:am3d="http://schemas.microsoft.com/office/drawing/2017/model3d" xmlns:o="urn:schemas-microsoft-com:office:office" xmlns:oel="http://schemas.microsoft.com/office/2019/extlst" xmlns:r="http://schemas.openxmlformats.org/officeDocument/2006/relationships" xmlns:m="http://schemas.openxmlformats.org/officeDocument/2006/math" xmlns:v="urn:schemas-microsoft-com:vml" xmlns:wp14="http://schemas.microsoft.com/office/word/2010/wordprocessingDrawing" xmlns:wp="http://schemas.openxmlformats.org/drawingml/2006/wordprocessingDrawing" xmlns:w10="urn:schemas-microsoft-com:office:word" xmlns:w="http://schemas.openxmlformats.org/wordprocessingml/2006/main" xmlns:w14="http://schemas.microsoft.com/office/word/2010/wordml" xmlns:w15="http://schemas.microsoft.com/office/word/2012/wordml" xmlns:w16cex="http://schemas.microsoft.com/office/word/2018/wordml/cex" xmlns:w16cid="http://schemas.microsoft.com/office/word/2016/wordml/cid" xmlns:w16="http://schemas.microsoft.com/office/word/2018/wordml" xmlns:w16du="http://schemas.microsoft.com/office/word/2023/wordml/word16du" xmlns:w16sdtdh="http://schemas.microsoft.com/office/word/2020/wordml/sdtdatahash" xmlns:w16se="http://schemas.microsoft.com/office/word/2015/wordml/symex" xmlns:wpg="http://schemas.microsoft.com/office/word/2010/wordprocessingGroup" xmlns:wpi="http://schemas.microsoft.com/office/word/2010/wordprocessingInk" xmlns:wne="http://schemas.microsoft.com/office/word/2006/wordml" xmlns:wps="http://schemas.microsoft.com/office/word/2010/wordprocessingShape" mc:Ignorable="w14 w15 w16se w16cid w16 w16cex w16sdtdh w16du wp14">
   <w15:commentEx w15:paraId="0FBC16EA" w15:done="0"/>
-  <w15:commentEx w15:paraId="28CF21FC" w15:done="0"/>
   <w15:commentEx w15:paraId="104461DE" w15:done="0"/>
   <w15:commentEx w15:paraId="7D636B9B" w15:done="0"/>
   <w15:commentEx w15:paraId="4195F4BF" w15:done="0"/>
   <w15:commentEx w15:paraId="2983760B" w15:done="0"/>
-  <w15:commentEx w15:paraId="199512A2" w15:done="0"/>
   <w15:commentEx w15:paraId="45647864" w15:done="0"/>
   <w15:commentEx w15:paraId="442077FA" w15:done="0"/>
-  <w15:commentEx w15:paraId="31620459" w15:done="0"/>
-  <w15:commentEx w15:paraId="4A636C30" w15:done="0"/>
   <w15:commentEx w15:paraId="4C56D361" w15:done="0"/>
   <w15:commentEx w15:paraId="38CD2774" w15:done="0"/>
-  <w15:commentEx w15:paraId="653F8478" w15:done="0"/>
 </w15:commentsEx>
 </file>
 
 <file path=word/commentsExtensible.xml><?xml version="1.0" encoding="utf-8"?>
-<w16cex:commentsExtensible xmlns:wpc="http://schemas.microsoft.com/office/word/2010/wordprocessingCanvas" xmlns:cx="http://schemas.microsoft.com/office/drawing/2014/chartex" xmlns:cx1="http://schemas.microsoft.com/office/drawing/2015/9/8/chartex" xmlns:cx2="http://schemas.microsoft.com/office/drawing/2015/10/21/chartex" xmlns:cx3="http://schemas.microsoft.com/office/drawing/2016/5/9/chartex" xmlns:cx4="http://schemas.microsoft.com/office/drawing/2016/5/10/chartex" xmlns:cx5="http://schemas.microsoft.com/office/drawing/2016/5/11/chartex" xmlns:cx6="http://schemas.microsoft.com/office/drawing/2016/5/12/chartex" xmlns:cx7="http://schemas.microsoft.com/office/drawing/2016/5/13/chartex" xmlns:cx8="http://schemas.microsoft.com/office/drawing/2016/5/14/chartex" xmlns:cr="http://schemas.microsoft.com/office/comments/2020/reactions" xmlns:mc="http://schemas.openxmlformats.org/markup-compatibility/2006" xmlns:aink="http://schemas.microsoft.com/office/drawing/2016/ink" xmlns:am3d="http://schemas.microsoft.com/office/drawing/2017/model3d" xmlns:o="urn:schemas-microsoft-com:office:office" xmlns:oel="http://schemas.microsoft.com/office/2019/extlst" xmlns:r="http://schemas.openxmlformats.org/officeDocument/2006/relationships" xmlns:m="http://schemas.openxmlformats.org/officeDocument/2006/math" xmlns:v="urn:schemas-microsoft-com:vml" xmlns:wp14="http://schemas.microsoft.com/office/word/2010/wordprocessingDrawing" xmlns:wp="http://schemas.openxmlformats.org/drawingml/2006/wordprocessingDrawing" xmlns:w10="urn:schemas-microsoft-com:office:word" xmlns:w="http://schemas.openxmlformats.org/wordprocessingml/2006/main" xmlns:w14="http://schemas.microsoft.com/office/word/2010/wordml" xmlns:w15="http://schemas.microsoft.com/office/word/2012/wordml" xmlns:w16cex="http://schemas.microsoft.com/office/word/2018/wordml/cex" xmlns:w16cid="http://schemas.microsoft.com/office/word/2016/wordml/cid" xmlns:w16="http://schemas.microsoft.com/office/word/2018/wordml" xmlns:w16du="http://schemas.microsoft.com/office/word/2023/wordml/word16du" xmlns:w16sdtdh="http://schemas.microsoft.com/office/word/2020/wordml/sdtdatahash" xmlns:w16sdtfl="http://schemas.microsoft.com/office/word/2024/wordml/sdtformatlock" xmlns:w16se="http://schemas.microsoft.com/office/word/2015/wordml/symex" xmlns:wpg="http://schemas.microsoft.com/office/word/2010/wordprocessingGroup" xmlns:wpi="http://schemas.microsoft.com/office/word/2010/wordprocessingInk" xmlns:wne="http://schemas.microsoft.com/office/word/2006/wordml" xmlns:wps="http://schemas.microsoft.com/office/word/2010/wordprocessingShape" mc:Ignorable="w14 w15 w16se w16cid w16 w16cex w16sdtdh w16sdtfl cr w16du wp14">
+<w16cex:commentsExtensible xmlns:wpc="http://schemas.microsoft.com/office/word/2010/wordprocessingCanvas" xmlns:cx="http://schemas.microsoft.com/office/drawing/2014/chartex" xmlns:cx1="http://schemas.microsoft.com/office/drawing/2015/9/8/chartex" xmlns:cx2="http://schemas.microsoft.com/office/drawing/2015/10/21/chartex" xmlns:cx3="http://schemas.microsoft.com/office/drawing/2016/5/9/chartex" xmlns:cx4="http://schemas.microsoft.com/office/drawing/2016/5/10/chartex" xmlns:cx5="http://schemas.microsoft.com/office/drawing/2016/5/11/chartex" xmlns:cx6="http://schemas.microsoft.com/office/drawing/2016/5/12/chartex" xmlns:cx7="http://schemas.microsoft.com/office/drawing/2016/5/13/chartex" xmlns:cx8="http://schemas.microsoft.com/office/drawing/2016/5/14/chartex" xmlns:cr="http://schemas.microsoft.com/office/comments/2020/reactions" xmlns:mc="http://schemas.openxmlformats.org/markup-compatibility/2006" xmlns:aink="http://schemas.microsoft.com/office/drawing/2016/ink" xmlns:am3d="http://schemas.microsoft.com/office/drawing/2017/model3d" xmlns:o="urn:schemas-microsoft-com:office:office" xmlns:oel="http://schemas.microsoft.com/office/2019/extlst" xmlns:r="http://schemas.openxmlformats.org/officeDocument/2006/relationships" xmlns:m="http://schemas.openxmlformats.org/officeDocument/2006/math" xmlns:v="urn:schemas-microsoft-com:vml" xmlns:wp14="http://schemas.microsoft.com/office/word/2010/wordprocessingDrawing" xmlns:wp="http://schemas.openxmlformats.org/drawingml/2006/wordprocessingDrawing" xmlns:w10="urn:schemas-microsoft-com:office:word" xmlns:w="http://schemas.openxmlformats.org/wordprocessingml/2006/main" xmlns:w14="http://schemas.microsoft.com/office/word/2010/wordml" xmlns:w15="http://schemas.microsoft.com/office/word/2012/wordml" xmlns:w16cex="http://schemas.microsoft.com/office/word/2018/wordml/cex" xmlns:w16cid="http://schemas.microsoft.com/office/word/2016/wordml/cid" xmlns:w16="http://schemas.microsoft.com/office/word/2018/wordml" xmlns:w16du="http://schemas.microsoft.com/office/word/2023/wordml/word16du" xmlns:w16sdtdh="http://schemas.microsoft.com/office/word/2020/wordml/sdtdatahash" xmlns:w16se="http://schemas.microsoft.com/office/word/2015/wordml/symex" xmlns:wpg="http://schemas.microsoft.com/office/word/2010/wordprocessingGroup" xmlns:wpi="http://schemas.microsoft.com/office/word/2010/wordprocessingInk" xmlns:wne="http://schemas.microsoft.com/office/word/2006/wordml" xmlns:wps="http://schemas.microsoft.com/office/word/2010/wordprocessingShape" mc:Ignorable="w14 w15 w16se w16cid w16 w16cex w16sdtdh cr w16du wp14">
   <w16cex:commentExtensible w16cex:durableId="5C49A326" w16cex:dateUtc="2024-09-17T21:23:00Z"/>
-  <w16cex:commentExtensible w16cex:durableId="4C297CE8" w16cex:dateUtc="2024-11-11T18:20:00Z"/>
   <w16cex:commentExtensible w16cex:durableId="49CF09B0" w16cex:dateUtc="2024-10-15T21:10:00Z"/>
   <w16cex:commentExtensible w16cex:durableId="066016B6" w16cex:dateUtc="2024-08-29T16:57:00Z"/>
   <w16cex:commentExtensible w16cex:durableId="3F4DD843" w16cex:dateUtc="2024-09-25T00:28:00Z"/>
   <w16cex:commentExtensible w16cex:durableId="233D7EEF" w16cex:dateUtc="2024-10-07T16:53:00Z"/>
-  <w16cex:commentExtensible w16cex:durableId="236C4DC1" w16cex:dateUtc="2024-11-20T17:57:00Z"/>
   <w16cex:commentExtensible w16cex:durableId="093FDC5E" w16cex:dateUtc="2024-10-14T04:09:00Z"/>
   <w16cex:commentExtensible w16cex:durableId="36636008" w16cex:dateUtc="2024-09-26T15:31:00Z"/>
-  <w16cex:commentExtensible w16cex:durableId="0B68EE63" w16cex:dateUtc="2024-11-11T18:19:00Z"/>
-  <w16cex:commentExtensible w16cex:durableId="208A5E8B" w16cex:dateUtc="2024-11-20T17:56:00Z"/>
   <w16cex:commentExtensible w16cex:durableId="6D5C5AF5" w16cex:dateUtc="2024-09-26T15:32:00Z"/>
   <w16cex:commentExtensible w16cex:durableId="0F62FE7B" w16cex:dateUtc="2024-08-29T16:58:00Z"/>
-  <w16cex:commentExtensible w16cex:durableId="61438B99" w16cex:dateUtc="2024-11-11T18:19:00Z"/>
 </w16cex:commentsExtensible>
 </file>
 
 <file path=word/commentsIds.xml><?xml version="1.0" encoding="utf-8"?>
-<w16cid:commentsIds xmlns:wpc="http://schemas.microsoft.com/office/word/2010/wordprocessingCanvas" xmlns:cx="http://schemas.microsoft.com/office/drawing/2014/chartex" xmlns:cx1="http://schemas.microsoft.com/office/drawing/2015/9/8/chartex" xmlns:cx2="http://schemas.microsoft.com/office/drawing/2015/10/21/chartex" xmlns:cx3="http://schemas.microsoft.com/office/drawing/2016/5/9/chartex" xmlns:cx4="http://schemas.microsoft.com/office/drawing/2016/5/10/chartex" xmlns:cx5="http://schemas.microsoft.com/office/drawing/2016/5/11/chartex" xmlns:cx6="http://schemas.microsoft.com/office/drawing/2016/5/12/chartex" xmlns:cx7="http://schemas.microsoft.com/office/drawing/2016/5/13/chartex" xmlns:cx8="http://schemas.microsoft.com/office/drawing/2016/5/14/chartex" xmlns:mc="http://schemas.openxmlformats.org/markup-compatibility/2006" xmlns:aink="http://schemas.microsoft.com/office/drawing/2016/ink" xmlns:am3d="http://schemas.microsoft.com/office/drawing/2017/model3d" xmlns:o="urn:schemas-microsoft-com:office:office" xmlns:oel="http://schemas.microsoft.com/office/2019/extlst" xmlns:r="http://schemas.openxmlformats.org/officeDocument/2006/relationships" xmlns:m="http://schemas.openxmlformats.org/officeDocument/2006/math" xmlns:v="urn:schemas-microsoft-com:vml" xmlns:wp14="http://schemas.microsoft.com/office/word/2010/wordprocessingDrawing" xmlns:wp="http://schemas.openxmlformats.org/drawingml/2006/wordprocessingDrawing" xmlns:w10="urn:schemas-microsoft-com:office:word" xmlns:w="http://schemas.openxmlformats.org/wordprocessingml/2006/main" xmlns:w14="http://schemas.microsoft.com/office/word/2010/wordml" xmlns:w15="http://schemas.microsoft.com/office/word/2012/wordml" xmlns:w16cex="http://schemas.microsoft.com/office/word/2018/wordml/cex" xmlns:w16cid="http://schemas.microsoft.com/office/word/2016/wordml/cid" xmlns:w16="http://schemas.microsoft.com/office/word/2018/wordml" xmlns:w16du="http://schemas.microsoft.com/office/word/2023/wordml/word16du" xmlns:w16sdtdh="http://schemas.microsoft.com/office/word/2020/wordml/sdtdatahash" xmlns:w16sdtfl="http://schemas.microsoft.com/office/word/2024/wordml/sdtformatlock" xmlns:w16se="http://schemas.microsoft.com/office/word/2015/wordml/symex" xmlns:wpg="http://schemas.microsoft.com/office/word/2010/wordprocessingGroup" xmlns:wpi="http://schemas.microsoft.com/office/word/2010/wordprocessingInk" xmlns:wne="http://schemas.microsoft.com/office/word/2006/wordml" xmlns:wps="http://schemas.microsoft.com/office/word/2010/wordprocessingShape" mc:Ignorable="w14 w15 w16se w16cid w16 w16cex w16sdtdh w16sdtfl w16du wp14">
+<w16cid:commentsIds xmlns:wpc="http://schemas.microsoft.com/office/word/2010/wordprocessingCanvas" xmlns:cx="http://schemas.microsoft.com/office/drawing/2014/chartex" xmlns:cx1="http://schemas.microsoft.com/office/drawing/2015/9/8/chartex" xmlns:cx2="http://schemas.microsoft.com/office/drawing/2015/10/21/chartex" xmlns:cx3="http://schemas.microsoft.com/office/drawing/2016/5/9/chartex" xmlns:cx4="http://schemas.microsoft.com/office/drawing/2016/5/10/chartex" xmlns:cx5="http://schemas.microsoft.com/office/drawing/2016/5/11/chartex" xmlns:cx6="http://schemas.microsoft.com/office/drawing/2016/5/12/chartex" xmlns:cx7="http://schemas.microsoft.com/office/drawing/2016/5/13/chartex" xmlns:cx8="http://schemas.microsoft.com/office/drawing/2016/5/14/chartex" xmlns:mc="http://schemas.openxmlformats.org/markup-compatibility/2006" xmlns:aink="http://schemas.microsoft.com/office/drawing/2016/ink" xmlns:am3d="http://schemas.microsoft.com/office/drawing/2017/model3d" xmlns:o="urn:schemas-microsoft-com:office:office" xmlns:oel="http://schemas.microsoft.com/office/2019/extlst" xmlns:r="http://schemas.openxmlformats.org/officeDocument/2006/relationships" xmlns:m="http://schemas.openxmlformats.org/officeDocument/2006/math" xmlns:v="urn:schemas-microsoft-com:vml" xmlns:wp14="http://schemas.microsoft.com/office/word/2010/wordprocessingDrawing" xmlns:wp="http://schemas.openxmlformats.org/drawingml/2006/wordprocessingDrawing" xmlns:w10="urn:schemas-microsoft-com:office:word" xmlns:w="http://schemas.openxmlformats.org/wordprocessingml/2006/main" xmlns:w14="http://schemas.microsoft.com/office/word/2010/wordml" xmlns:w15="http://schemas.microsoft.com/office/word/2012/wordml" xmlns:w16cex="http://schemas.microsoft.com/office/word/2018/wordml/cex" xmlns:w16cid="http://schemas.microsoft.com/office/word/2016/wordml/cid" xmlns:w16="http://schemas.microsoft.com/office/word/2018/wordml" xmlns:w16du="http://schemas.microsoft.com/office/word/2023/wordml/word16du" xmlns:w16sdtdh="http://schemas.microsoft.com/office/word/2020/wordml/sdtdatahash" xmlns:w16se="http://schemas.microsoft.com/office/word/2015/wordml/symex" xmlns:wpg="http://schemas.microsoft.com/office/word/2010/wordprocessingGroup" xmlns:wpi="http://schemas.microsoft.com/office/word/2010/wordprocessingInk" xmlns:wne="http://schemas.microsoft.com/office/word/2006/wordml" xmlns:wps="http://schemas.microsoft.com/office/word/2010/wordprocessingShape" mc:Ignorable="w14 w15 w16se w16cid w16 w16cex w16sdtdh w16du wp14">
   <w16cid:commentId w16cid:paraId="0FBC16EA" w16cid:durableId="5C49A326"/>
-  <w16cid:commentId w16cid:paraId="28CF21FC" w16cid:durableId="4C297CE8"/>
   <w16cid:commentId w16cid:paraId="104461DE" w16cid:durableId="49CF09B0"/>
   <w16cid:commentId w16cid:paraId="7D636B9B" w16cid:durableId="066016B6"/>
   <w16cid:commentId w16cid:paraId="4195F4BF" w16cid:durableId="3F4DD843"/>
   <w16cid:commentId w16cid:paraId="2983760B" w16cid:durableId="233D7EEF"/>
-  <w16cid:commentId w16cid:paraId="199512A2" w16cid:durableId="236C4DC1"/>
   <w16cid:commentId w16cid:paraId="45647864" w16cid:durableId="093FDC5E"/>
   <w16cid:commentId w16cid:paraId="442077FA" w16cid:durableId="36636008"/>
-  <w16cid:commentId w16cid:paraId="31620459" w16cid:durableId="0B68EE63"/>
-  <w16cid:commentId w16cid:paraId="4A636C30" w16cid:durableId="208A5E8B"/>
   <w16cid:commentId w16cid:paraId="4C56D361" w16cid:durableId="6D5C5AF5"/>
   <w16cid:commentId w16cid:paraId="38CD2774" w16cid:durableId="0F62FE7B"/>
-  <w16cid:commentId w16cid:paraId="653F8478" w16cid:durableId="61438B99"/>
 </w16cid:commentsIds>
 </file>
 
 <file path=word/numbering.xml><?xml version="1.0" encoding="utf-8"?>
-<w:numbering xmlns:wpc="http://schemas.microsoft.com/office/word/2010/wordprocessingCanvas" xmlns:cx="http://schemas.microsoft.com/office/drawing/2014/chartex" xmlns:cx1="http://schemas.microsoft.com/office/drawing/2015/9/8/chartex" xmlns:cx2="http://schemas.microsoft.com/office/drawing/2015/10/21/chartex" xmlns:cx3="http://schemas.microsoft.com/office/drawing/2016/5/9/chartex" xmlns:cx4="http://schemas.microsoft.com/office/drawing/2016/5/10/chartex" xmlns:cx5="http://schemas.microsoft.com/office/drawing/2016/5/11/chartex" xmlns:cx6="http://schemas.microsoft.com/office/drawing/2016/5/12/chartex" xmlns:cx7="http://schemas.microsoft.com/office/drawing/2016/5/13/chartex" xmlns:cx8="http://schemas.microsoft.com/office/drawing/2016/5/14/chartex" xmlns:mc="http://schemas.openxmlformats.org/markup-compatibility/2006" xmlns:aink="http://schemas.microsoft.com/office/drawing/2016/ink" xmlns:am3d="http://schemas.microsoft.com/office/drawing/2017/model3d" xmlns:o="urn:schemas-microsoft-com:office:office" xmlns:oel="http://schemas.microsoft.com/office/2019/extlst" xmlns:r="http://schemas.openxmlformats.org/officeDocument/2006/relationships" xmlns:m="http://schemas.openxmlformats.org/officeDocument/2006/math" xmlns:v="urn:schemas-microsoft-com:vml" xmlns:wp14="http://schemas.microsoft.com/office/word/2010/wordprocessingDrawing" xmlns:wp="http://schemas.openxmlformats.org/drawingml/2006/wordprocessingDrawing" xmlns:w10="urn:schemas-microsoft-com:office:word" xmlns:w="http://schemas.openxmlformats.org/wordprocessingml/2006/main" xmlns:w14="http://schemas.microsoft.com/office/word/2010/wordml" xmlns:w15="http://schemas.microsoft.com/office/word/2012/wordml" xmlns:w16cex="http://schemas.microsoft.com/office/word/2018/wordml/cex" xmlns:w16cid="http://schemas.microsoft.com/office/word/2016/wordml/cid" xmlns:w16="http://schemas.microsoft.com/office/word/2018/wordml" xmlns:w16du="http://schemas.microsoft.com/office/word/2023/wordml/word16du" xmlns:w16sdtdh="http://schemas.microsoft.com/office/word/2020/wordml/sdtdatahash" xmlns:w16sdtfl="http://schemas.microsoft.com/office/word/2024/wordml/sdtformatlock" xmlns:w16se="http://schemas.microsoft.com/office/word/2015/wordml/symex" xmlns:wpg="http://schemas.microsoft.com/office/word/2010/wordprocessingGroup" xmlns:wpi="http://schemas.microsoft.com/office/word/2010/wordprocessingInk" xmlns:wne="http://schemas.microsoft.com/office/word/2006/wordml" xmlns:wps="http://schemas.microsoft.com/office/word/2010/wordprocessingShape" mc:Ignorable="w14 w15 w16se w16cid w16 w16cex w16sdtdh w16sdtfl w16du wp14">
+<w:numbering xmlns:wpc="http://schemas.microsoft.com/office/word/2010/wordprocessingCanvas" xmlns:cx="http://schemas.microsoft.com/office/drawing/2014/chartex" xmlns:cx1="http://schemas.microsoft.com/office/drawing/2015/9/8/chartex" xmlns:cx2="http://schemas.microsoft.com/office/drawing/2015/10/21/chartex" xmlns:cx3="http://schemas.microsoft.com/office/drawing/2016/5/9/chartex" xmlns:cx4="http://schemas.microsoft.com/office/drawing/2016/5/10/chartex" xmlns:cx5="http://schemas.microsoft.com/office/drawing/2016/5/11/chartex" xmlns:cx6="http://schemas.microsoft.com/office/drawing/2016/5/12/chartex" xmlns:cx7="http://schemas.microsoft.com/office/drawing/2016/5/13/chartex" xmlns:cx8="http://schemas.microsoft.com/office/drawing/2016/5/14/chartex" xmlns:mc="http://schemas.openxmlformats.org/markup-compatibility/2006" xmlns:aink="http://schemas.microsoft.com/office/drawing/2016/ink" xmlns:am3d="http://schemas.microsoft.com/office/drawing/2017/model3d" xmlns:o="urn:schemas-microsoft-com:office:office" xmlns:oel="http://schemas.microsoft.com/office/2019/extlst" xmlns:r="http://schemas.openxmlformats.org/officeDocument/2006/relationships" xmlns:m="http://schemas.openxmlformats.org/officeDocument/2006/math" xmlns:v="urn:schemas-microsoft-com:vml" xmlns:wp14="http://schemas.microsoft.com/office/word/2010/wordprocessingDrawing" xmlns:wp="http://schemas.openxmlformats.org/drawingml/2006/wordprocessingDrawing" xmlns:w10="urn:schemas-microsoft-com:office:word" xmlns:w="http://schemas.openxmlformats.org/wordprocessingml/2006/main" xmlns:w14="http://schemas.microsoft.com/office/word/2010/wordml" xmlns:w15="http://schemas.microsoft.com/office/word/2012/wordml" xmlns:w16cex="http://schemas.microsoft.com/office/word/2018/wordml/cex" xmlns:w16cid="http://schemas.microsoft.com/office/word/2016/wordml/cid" xmlns:w16="http://schemas.microsoft.com/office/word/2018/wordml" xmlns:w16du="http://schemas.microsoft.com/office/word/2023/wordml/word16du" xmlns:w16sdtdh="http://schemas.microsoft.com/office/word/2020/wordml/sdtdatahash" xmlns:w16se="http://schemas.microsoft.com/office/word/2015/wordml/symex" xmlns:wpg="http://schemas.microsoft.com/office/word/2010/wordprocessingGroup" xmlns:wpi="http://schemas.microsoft.com/office/word/2010/wordprocessingInk" xmlns:wne="http://schemas.microsoft.com/office/word/2006/wordml" xmlns:wps="http://schemas.microsoft.com/office/word/2010/wordprocessingShape" mc:Ignorable="w14 w15 w16se w16cid w16 w16cex w16sdtdh w16du wp14">
   <w:abstractNum w:abstractNumId="0" w15:restartNumberingAfterBreak="0">
     <w:nsid w:val="06A04D58"/>
     <w:multiLevelType w:val="hybridMultilevel"/>
@@ -2056,119 +1925,6 @@
     </w:lvl>
   </w:abstractNum>
   <w:abstractNum w:abstractNumId="15" w15:restartNumberingAfterBreak="0">
-    <w:nsid w:val="4A804282"/>
-    <w:multiLevelType w:val="hybridMultilevel"/>
-    <w:tmpl w:val="8678113C"/>
-    <w:lvl w:ilvl="0" w:tplc="885EFC40">
-      <w:start w:val="1"/>
-      <w:numFmt w:val="bullet"/>
-      <w:lvlText w:val=""/>
-      <w:lvlJc w:val="left"/>
-      <w:pPr>
-        <w:ind w:left="1080" w:hanging="360"/>
-      </w:pPr>
-      <w:rPr>
-        <w:rFonts w:ascii="Symbol" w:hAnsi="Symbol"/>
-      </w:rPr>
-    </w:lvl>
-    <w:lvl w:ilvl="1" w:tplc="D7242A0A">
-      <w:start w:val="1"/>
-      <w:numFmt w:val="bullet"/>
-      <w:lvlText w:val=""/>
-      <w:lvlJc w:val="left"/>
-      <w:pPr>
-        <w:ind w:left="1080" w:hanging="360"/>
-      </w:pPr>
-      <w:rPr>
-        <w:rFonts w:ascii="Symbol" w:hAnsi="Symbol"/>
-      </w:rPr>
-    </w:lvl>
-    <w:lvl w:ilvl="2" w:tplc="3B5C9B1E">
-      <w:start w:val="1"/>
-      <w:numFmt w:val="bullet"/>
-      <w:lvlText w:val=""/>
-      <w:lvlJc w:val="left"/>
-      <w:pPr>
-        <w:ind w:left="1080" w:hanging="360"/>
-      </w:pPr>
-      <w:rPr>
-        <w:rFonts w:ascii="Symbol" w:hAnsi="Symbol"/>
-      </w:rPr>
-    </w:lvl>
-    <w:lvl w:ilvl="3" w:tplc="4898826A">
-      <w:start w:val="1"/>
-      <w:numFmt w:val="bullet"/>
-      <w:lvlText w:val=""/>
-      <w:lvlJc w:val="left"/>
-      <w:pPr>
-        <w:ind w:left="1080" w:hanging="360"/>
-      </w:pPr>
-      <w:rPr>
-        <w:rFonts w:ascii="Symbol" w:hAnsi="Symbol"/>
-      </w:rPr>
-    </w:lvl>
-    <w:lvl w:ilvl="4" w:tplc="7B40AB68">
-      <w:start w:val="1"/>
-      <w:numFmt w:val="bullet"/>
-      <w:lvlText w:val=""/>
-      <w:lvlJc w:val="left"/>
-      <w:pPr>
-        <w:ind w:left="1080" w:hanging="360"/>
-      </w:pPr>
-      <w:rPr>
-        <w:rFonts w:ascii="Symbol" w:hAnsi="Symbol"/>
-      </w:rPr>
-    </w:lvl>
-    <w:lvl w:ilvl="5" w:tplc="31F87786">
-      <w:start w:val="1"/>
-      <w:numFmt w:val="bullet"/>
-      <w:lvlText w:val=""/>
-      <w:lvlJc w:val="left"/>
-      <w:pPr>
-        <w:ind w:left="1080" w:hanging="360"/>
-      </w:pPr>
-      <w:rPr>
-        <w:rFonts w:ascii="Symbol" w:hAnsi="Symbol"/>
-      </w:rPr>
-    </w:lvl>
-    <w:lvl w:ilvl="6" w:tplc="C7B4E4C4">
-      <w:start w:val="1"/>
-      <w:numFmt w:val="bullet"/>
-      <w:lvlText w:val=""/>
-      <w:lvlJc w:val="left"/>
-      <w:pPr>
-        <w:ind w:left="1080" w:hanging="360"/>
-      </w:pPr>
-      <w:rPr>
-        <w:rFonts w:ascii="Symbol" w:hAnsi="Symbol"/>
-      </w:rPr>
-    </w:lvl>
-    <w:lvl w:ilvl="7" w:tplc="F15E231C">
-      <w:start w:val="1"/>
-      <w:numFmt w:val="bullet"/>
-      <w:lvlText w:val=""/>
-      <w:lvlJc w:val="left"/>
-      <w:pPr>
-        <w:ind w:left="1080" w:hanging="360"/>
-      </w:pPr>
-      <w:rPr>
-        <w:rFonts w:ascii="Symbol" w:hAnsi="Symbol"/>
-      </w:rPr>
-    </w:lvl>
-    <w:lvl w:ilvl="8" w:tplc="33C68348">
-      <w:start w:val="1"/>
-      <w:numFmt w:val="bullet"/>
-      <w:lvlText w:val=""/>
-      <w:lvlJc w:val="left"/>
-      <w:pPr>
-        <w:ind w:left="1080" w:hanging="360"/>
-      </w:pPr>
-      <w:rPr>
-        <w:rFonts w:ascii="Symbol" w:hAnsi="Symbol"/>
-      </w:rPr>
-    </w:lvl>
-  </w:abstractNum>
-  <w:abstractNum w:abstractNumId="16" w15:restartNumberingAfterBreak="0">
     <w:nsid w:val="51905669"/>
     <w:multiLevelType w:val="hybridMultilevel"/>
     <w:tmpl w:val="733AD65A"/>
@@ -2254,7 +2010,7 @@
       </w:pPr>
     </w:lvl>
   </w:abstractNum>
-  <w:abstractNum w:abstractNumId="17" w15:restartNumberingAfterBreak="0">
+  <w:abstractNum w:abstractNumId="16" w15:restartNumberingAfterBreak="0">
     <w:nsid w:val="57E70F5E"/>
     <w:multiLevelType w:val="hybridMultilevel"/>
     <w:tmpl w:val="5F0A6F20"/>
@@ -2343,7 +2099,7 @@
       </w:pPr>
     </w:lvl>
   </w:abstractNum>
-  <w:abstractNum w:abstractNumId="18" w15:restartNumberingAfterBreak="0">
+  <w:abstractNum w:abstractNumId="17" w15:restartNumberingAfterBreak="0">
     <w:nsid w:val="5FD5355C"/>
     <w:multiLevelType w:val="hybridMultilevel"/>
     <w:tmpl w:val="B28E904E"/>
@@ -2429,7 +2185,7 @@
       </w:pPr>
     </w:lvl>
   </w:abstractNum>
-  <w:abstractNum w:abstractNumId="19" w15:restartNumberingAfterBreak="0">
+  <w:abstractNum w:abstractNumId="18" w15:restartNumberingAfterBreak="0">
     <w:nsid w:val="65524DF2"/>
     <w:multiLevelType w:val="hybridMultilevel"/>
     <w:tmpl w:val="29BA3FE2"/>
@@ -2515,7 +2271,7 @@
       </w:pPr>
     </w:lvl>
   </w:abstractNum>
-  <w:abstractNum w:abstractNumId="20" w15:restartNumberingAfterBreak="0">
+  <w:abstractNum w:abstractNumId="19" w15:restartNumberingAfterBreak="0">
     <w:nsid w:val="66092D72"/>
     <w:multiLevelType w:val="hybridMultilevel"/>
     <w:tmpl w:val="6B0AE2C8"/>
@@ -2601,7 +2357,7 @@
       </w:pPr>
     </w:lvl>
   </w:abstractNum>
-  <w:abstractNum w:abstractNumId="21" w15:restartNumberingAfterBreak="0">
+  <w:abstractNum w:abstractNumId="20" w15:restartNumberingAfterBreak="0">
     <w:nsid w:val="68221FFE"/>
     <w:multiLevelType w:val="hybridMultilevel"/>
     <w:tmpl w:val="2918D034"/>
@@ -2687,7 +2443,7 @@
       </w:pPr>
     </w:lvl>
   </w:abstractNum>
-  <w:abstractNum w:abstractNumId="22" w15:restartNumberingAfterBreak="0">
+  <w:abstractNum w:abstractNumId="21" w15:restartNumberingAfterBreak="0">
     <w:nsid w:val="6AB2739B"/>
     <w:multiLevelType w:val="hybridMultilevel"/>
     <w:tmpl w:val="BA46B892"/>
@@ -2800,7 +2556,7 @@
       </w:rPr>
     </w:lvl>
   </w:abstractNum>
-  <w:abstractNum w:abstractNumId="23" w15:restartNumberingAfterBreak="0">
+  <w:abstractNum w:abstractNumId="22" w15:restartNumberingAfterBreak="0">
     <w:nsid w:val="6EC54CC2"/>
     <w:multiLevelType w:val="hybridMultilevel"/>
     <w:tmpl w:val="FF482090"/>
@@ -2886,7 +2642,7 @@
       </w:pPr>
     </w:lvl>
   </w:abstractNum>
-  <w:abstractNum w:abstractNumId="24" w15:restartNumberingAfterBreak="0">
+  <w:abstractNum w:abstractNumId="23" w15:restartNumberingAfterBreak="0">
     <w:nsid w:val="76865246"/>
     <w:multiLevelType w:val="hybridMultilevel"/>
     <w:tmpl w:val="184EB744"/>
@@ -2972,7 +2728,7 @@
       </w:pPr>
     </w:lvl>
   </w:abstractNum>
-  <w:abstractNum w:abstractNumId="25" w15:restartNumberingAfterBreak="0">
+  <w:abstractNum w:abstractNumId="24" w15:restartNumberingAfterBreak="0">
     <w:nsid w:val="7BFD72DB"/>
     <w:multiLevelType w:val="hybridMultilevel"/>
     <w:tmpl w:val="22905240"/>
@@ -3065,19 +2821,19 @@
     <w:abstractNumId w:val="14"/>
   </w:num>
   <w:num w:numId="3" w16cid:durableId="1512405736">
-    <w:abstractNumId w:val="17"/>
+    <w:abstractNumId w:val="16"/>
   </w:num>
   <w:num w:numId="4" w16cid:durableId="1846431585">
-    <w:abstractNumId w:val="20"/>
+    <w:abstractNumId w:val="19"/>
   </w:num>
   <w:num w:numId="5" w16cid:durableId="1931280827">
-    <w:abstractNumId w:val="16"/>
+    <w:abstractNumId w:val="15"/>
   </w:num>
   <w:num w:numId="6" w16cid:durableId="771121194">
-    <w:abstractNumId w:val="19"/>
+    <w:abstractNumId w:val="18"/>
   </w:num>
   <w:num w:numId="7" w16cid:durableId="1514564011">
-    <w:abstractNumId w:val="23"/>
+    <w:abstractNumId w:val="22"/>
   </w:num>
   <w:num w:numId="8" w16cid:durableId="163668800">
     <w:abstractNumId w:val="1"/>
@@ -3086,13 +2842,13 @@
     <w:abstractNumId w:val="0"/>
   </w:num>
   <w:num w:numId="10" w16cid:durableId="412702845">
-    <w:abstractNumId w:val="21"/>
+    <w:abstractNumId w:val="20"/>
   </w:num>
   <w:num w:numId="11" w16cid:durableId="1544828112">
     <w:abstractNumId w:val="3"/>
   </w:num>
   <w:num w:numId="12" w16cid:durableId="1601524309">
-    <w:abstractNumId w:val="25"/>
+    <w:abstractNumId w:val="24"/>
   </w:num>
   <w:num w:numId="13" w16cid:durableId="1006447192">
     <w:abstractNumId w:val="9"/>
@@ -3107,13 +2863,13 @@
     <w:abstractNumId w:val="6"/>
   </w:num>
   <w:num w:numId="17" w16cid:durableId="1691491886">
-    <w:abstractNumId w:val="18"/>
+    <w:abstractNumId w:val="17"/>
   </w:num>
   <w:num w:numId="18" w16cid:durableId="73862260">
-    <w:abstractNumId w:val="22"/>
+    <w:abstractNumId w:val="21"/>
   </w:num>
   <w:num w:numId="19" w16cid:durableId="1700467798">
-    <w:abstractNumId w:val="24"/>
+    <w:abstractNumId w:val="23"/>
   </w:num>
   <w:num w:numId="20" w16cid:durableId="1710449027">
     <w:abstractNumId w:val="12"/>
@@ -3133,14 +2889,11 @@
   <w:num w:numId="25" w16cid:durableId="1511723318">
     <w:abstractNumId w:val="10"/>
   </w:num>
-  <w:num w:numId="26" w16cid:durableId="2079984735">
-    <w:abstractNumId w:val="15"/>
-  </w:num>
 </w:numbering>
 </file>
 
 <file path=word/people.xml><?xml version="1.0" encoding="utf-8"?>
-<w15:people xmlns:wpc="http://schemas.microsoft.com/office/word/2010/wordprocessingCanvas" xmlns:cx="http://schemas.microsoft.com/office/drawing/2014/chartex" xmlns:cx1="http://schemas.microsoft.com/office/drawing/2015/9/8/chartex" xmlns:cx2="http://schemas.microsoft.com/office/drawing/2015/10/21/chartex" xmlns:cx3="http://schemas.microsoft.com/office/drawing/2016/5/9/chartex" xmlns:cx4="http://schemas.microsoft.com/office/drawing/2016/5/10/chartex" xmlns:cx5="http://schemas.microsoft.com/office/drawing/2016/5/11/chartex" xmlns:cx6="http://schemas.microsoft.com/office/drawing/2016/5/12/chartex" xmlns:cx7="http://schemas.microsoft.com/office/drawing/2016/5/13/chartex" xmlns:cx8="http://schemas.microsoft.com/office/drawing/2016/5/14/chartex" xmlns:mc="http://schemas.openxmlformats.org/markup-compatibility/2006" xmlns:aink="http://schemas.microsoft.com/office/drawing/2016/ink" xmlns:am3d="http://schemas.microsoft.com/office/drawing/2017/model3d" xmlns:o="urn:schemas-microsoft-com:office:office" xmlns:oel="http://schemas.microsoft.com/office/2019/extlst" xmlns:r="http://schemas.openxmlformats.org/officeDocument/2006/relationships" xmlns:m="http://schemas.openxmlformats.org/officeDocument/2006/math" xmlns:v="urn:schemas-microsoft-com:vml" xmlns:wp14="http://schemas.microsoft.com/office/word/2010/wordprocessingDrawing" xmlns:wp="http://schemas.openxmlformats.org/drawingml/2006/wordprocessingDrawing" xmlns:w10="urn:schemas-microsoft-com:office:word" xmlns:w="http://schemas.openxmlformats.org/wordprocessingml/2006/main" xmlns:w14="http://schemas.microsoft.com/office/word/2010/wordml" xmlns:w15="http://schemas.microsoft.com/office/word/2012/wordml" xmlns:w16cex="http://schemas.microsoft.com/office/word/2018/wordml/cex" xmlns:w16cid="http://schemas.microsoft.com/office/word/2016/wordml/cid" xmlns:w16="http://schemas.microsoft.com/office/word/2018/wordml" xmlns:w16du="http://schemas.microsoft.com/office/word/2023/wordml/word16du" xmlns:w16sdtdh="http://schemas.microsoft.com/office/word/2020/wordml/sdtdatahash" xmlns:w16sdtfl="http://schemas.microsoft.com/office/word/2024/wordml/sdtformatlock" xmlns:w16se="http://schemas.microsoft.com/office/word/2015/wordml/symex" xmlns:wpg="http://schemas.microsoft.com/office/word/2010/wordprocessingGroup" xmlns:wpi="http://schemas.microsoft.com/office/word/2010/wordprocessingInk" xmlns:wne="http://schemas.microsoft.com/office/word/2006/wordml" xmlns:wps="http://schemas.microsoft.com/office/word/2010/wordprocessingShape" mc:Ignorable="w14 w15 w16se w16cid w16 w16cex w16sdtdh w16sdtfl w16du wp14">
+<w15:people xmlns:wpc="http://schemas.microsoft.com/office/word/2010/wordprocessingCanvas" xmlns:cx="http://schemas.microsoft.com/office/drawing/2014/chartex" xmlns:cx1="http://schemas.microsoft.com/office/drawing/2015/9/8/chartex" xmlns:cx2="http://schemas.microsoft.com/office/drawing/2015/10/21/chartex" xmlns:cx3="http://schemas.microsoft.com/office/drawing/2016/5/9/chartex" xmlns:cx4="http://schemas.microsoft.com/office/drawing/2016/5/10/chartex" xmlns:cx5="http://schemas.microsoft.com/office/drawing/2016/5/11/chartex" xmlns:cx6="http://schemas.microsoft.com/office/drawing/2016/5/12/chartex" xmlns:cx7="http://schemas.microsoft.com/office/drawing/2016/5/13/chartex" xmlns:cx8="http://schemas.microsoft.com/office/drawing/2016/5/14/chartex" xmlns:mc="http://schemas.openxmlformats.org/markup-compatibility/2006" xmlns:aink="http://schemas.microsoft.com/office/drawing/2016/ink" xmlns:am3d="http://schemas.microsoft.com/office/drawing/2017/model3d" xmlns:o="urn:schemas-microsoft-com:office:office" xmlns:oel="http://schemas.microsoft.com/office/2019/extlst" xmlns:r="http://schemas.openxmlformats.org/officeDocument/2006/relationships" xmlns:m="http://schemas.openxmlformats.org/officeDocument/2006/math" xmlns:v="urn:schemas-microsoft-com:vml" xmlns:wp14="http://schemas.microsoft.com/office/word/2010/wordprocessingDrawing" xmlns:wp="http://schemas.openxmlformats.org/drawingml/2006/wordprocessingDrawing" xmlns:w10="urn:schemas-microsoft-com:office:word" xmlns:w="http://schemas.openxmlformats.org/wordprocessingml/2006/main" xmlns:w14="http://schemas.microsoft.com/office/word/2010/wordml" xmlns:w15="http://schemas.microsoft.com/office/word/2012/wordml" xmlns:w16cex="http://schemas.microsoft.com/office/word/2018/wordml/cex" xmlns:w16cid="http://schemas.microsoft.com/office/word/2016/wordml/cid" xmlns:w16="http://schemas.microsoft.com/office/word/2018/wordml" xmlns:w16du="http://schemas.microsoft.com/office/word/2023/wordml/word16du" xmlns:w16sdtdh="http://schemas.microsoft.com/office/word/2020/wordml/sdtdatahash" xmlns:w16se="http://schemas.microsoft.com/office/word/2015/wordml/symex" xmlns:wpg="http://schemas.microsoft.com/office/word/2010/wordprocessingGroup" xmlns:wpi="http://schemas.microsoft.com/office/word/2010/wordprocessingInk" xmlns:wne="http://schemas.microsoft.com/office/word/2006/wordml" xmlns:wps="http://schemas.microsoft.com/office/word/2010/wordprocessingShape" mc:Ignorable="w14 w15 w16se w16cid w16 w16cex w16sdtdh w16du wp14">
   <w15:person w15:author="David Gardner">
     <w15:presenceInfo w15:providerId="Windows Live" w15:userId="9e1626f5875d7fb2"/>
   </w15:person>
@@ -3148,7 +2901,7 @@
 </file>
 
 <file path=word/styles.xml><?xml version="1.0" encoding="utf-8"?>
-<w:styles xmlns:mc="http://schemas.openxmlformats.org/markup-compatibility/2006" xmlns:r="http://schemas.openxmlformats.org/officeDocument/2006/relationships" xmlns:w="http://schemas.openxmlformats.org/wordprocessingml/2006/main" xmlns:w14="http://schemas.microsoft.com/office/word/2010/wordml" xmlns:w15="http://schemas.microsoft.com/office/word/2012/wordml" xmlns:w16cex="http://schemas.microsoft.com/office/word/2018/wordml/cex" xmlns:w16cid="http://schemas.microsoft.com/office/word/2016/wordml/cid" xmlns:w16="http://schemas.microsoft.com/office/word/2018/wordml" xmlns:w16du="http://schemas.microsoft.com/office/word/2023/wordml/word16du" xmlns:w16sdtdh="http://schemas.microsoft.com/office/word/2020/wordml/sdtdatahash" xmlns:w16sdtfl="http://schemas.microsoft.com/office/word/2024/wordml/sdtformatlock" xmlns:w16se="http://schemas.microsoft.com/office/word/2015/wordml/symex" mc:Ignorable="w14 w15 w16se w16cid w16 w16cex w16sdtdh w16sdtfl w16du">
+<w:styles xmlns:mc="http://schemas.openxmlformats.org/markup-compatibility/2006" xmlns:r="http://schemas.openxmlformats.org/officeDocument/2006/relationships" xmlns:w="http://schemas.openxmlformats.org/wordprocessingml/2006/main" xmlns:w14="http://schemas.microsoft.com/office/word/2010/wordml" xmlns:w15="http://schemas.microsoft.com/office/word/2012/wordml" xmlns:w16cex="http://schemas.microsoft.com/office/word/2018/wordml/cex" xmlns:w16cid="http://schemas.microsoft.com/office/word/2016/wordml/cid" xmlns:w16="http://schemas.microsoft.com/office/word/2018/wordml" xmlns:w16du="http://schemas.microsoft.com/office/word/2023/wordml/word16du" xmlns:w16sdtdh="http://schemas.microsoft.com/office/word/2020/wordml/sdtdatahash" xmlns:w16se="http://schemas.microsoft.com/office/word/2015/wordml/symex" mc:Ignorable="w14 w15 w16se w16cid w16 w16cex w16sdtdh w16du">
   <w:docDefaults>
     <w:rPrDefault>
       <w:rPr>
@@ -3551,7 +3304,6 @@
   <w:style w:type="character" w:default="1" w:styleId="DefaultParagraphFont">
     <w:name w:val="Default Paragraph Font"/>
     <w:uiPriority w:val="1"/>
-    <w:semiHidden/>
     <w:unhideWhenUsed/>
   </w:style>
   <w:style w:type="table" w:default="1" w:styleId="TableNormal">

</xml_diff>